<commit_message>
[Versão 1.1] Inclusão do protótipo da tela de operações e ajustes na estrutura da página.
</commit_message>
<xml_diff>
--- a/4.3 Caso de Uso - UC-50 Realizar login no aplicativo.docx
+++ b/4.3 Caso de Uso - UC-50 Realizar login no aplicativo.docx
@@ -621,7 +621,7 @@
                 <w:sz w:val="20"/>
                 <w:szCs w:val="20"/>
               </w:rPr>
-              <w:t xml:space="preserve">campos preenchidos </w:t>
+              <w:t>campos preenchidos.</w:t>
             </w:r>
           </w:p>
           <w:p>
@@ -683,25 +683,34 @@
                 <w:sz w:val="20"/>
                 <w:szCs w:val="20"/>
               </w:rPr>
-              <w:t xml:space="preserve"> no banco de dados [4.1]</w:t>
-            </w:r>
-            <w:r>
-              <w:rPr>
-                <w:rFonts w:ascii="Tahoma" w:hAnsi="Tahoma" w:cs="Tahoma"/>
-                <w:color w:val="000000" w:themeColor="text1"/>
-                <w:sz w:val="20"/>
-                <w:szCs w:val="20"/>
-              </w:rPr>
-              <w:t xml:space="preserve"> </w:t>
-            </w:r>
-            <w:r>
-              <w:rPr>
-                <w:rFonts w:ascii="Tahoma" w:hAnsi="Tahoma" w:cs="Tahoma"/>
-                <w:color w:val="000000" w:themeColor="text1"/>
-                <w:sz w:val="20"/>
-                <w:szCs w:val="20"/>
-              </w:rPr>
-              <w:t>[5.1] [5.2]</w:t>
+              <w:t xml:space="preserve"> no banco de dados</w:t>
+            </w:r>
+            <w:r>
+              <w:rPr>
+                <w:rFonts w:ascii="Tahoma" w:hAnsi="Tahoma" w:cs="Tahoma"/>
+                <w:color w:val="000000" w:themeColor="text1"/>
+                <w:sz w:val="20"/>
+                <w:szCs w:val="20"/>
+              </w:rPr>
+              <w:t>.</w:t>
+            </w:r>
+            <w:r>
+              <w:rPr>
+                <w:rFonts w:ascii="Tahoma" w:hAnsi="Tahoma" w:cs="Tahoma"/>
+                <w:color w:val="000000" w:themeColor="text1"/>
+                <w:sz w:val="20"/>
+                <w:szCs w:val="20"/>
+              </w:rPr>
+              <w:t xml:space="preserve"> [4.1]</w:t>
+            </w:r>
+            <w:r>
+              <w:rPr>
+                <w:rFonts w:ascii="Tahoma" w:hAnsi="Tahoma" w:cs="Tahoma"/>
+                <w:color w:val="000000" w:themeColor="text1"/>
+                <w:sz w:val="20"/>
+                <w:szCs w:val="20"/>
+              </w:rPr>
+              <w:t xml:space="preserve"> [5.1] [5.2]</w:t>
             </w:r>
           </w:p>
           <w:p>
@@ -1215,14 +1224,12 @@
               <w:pStyle w:val="Cabealho"/>
               <w:rPr>
                 <w:rFonts w:ascii="Arial" w:hAnsi="Arial" w:cs="Arial"/>
-                <w:b/>
-                <w:bCs/>
-              </w:rPr>
-            </w:pPr>
-            <w:r>
-              <w:rPr>
-                <w:rFonts w:ascii="Arial" w:hAnsi="Arial" w:cs="Arial"/>
-                <w:b/>
+                <w:bCs/>
+              </w:rPr>
+            </w:pPr>
+            <w:r>
+              <w:rPr>
+                <w:rFonts w:ascii="Arial" w:hAnsi="Arial" w:cs="Arial"/>
                 <w:bCs/>
               </w:rPr>
               <w:t>6 – PÓS-CONDIÇÃ</w:t>
@@ -1230,7 +1237,6 @@
             <w:r>
               <w:rPr>
                 <w:rFonts w:ascii="Arial" w:hAnsi="Arial" w:cs="Arial"/>
-                <w:b/>
                 <w:bCs/>
               </w:rPr>
               <w:t>O(ÕES)</w:t>
@@ -1254,19 +1260,13 @@
               <w:pStyle w:val="Cabealho"/>
               <w:rPr>
                 <w:rFonts w:ascii="Tahoma" w:hAnsi="Tahoma" w:cs="Tahoma"/>
-                <w:b/>
-                <w:bCs/>
-                <w:sz w:val="20"/>
-                <w:szCs w:val="20"/>
-              </w:rPr>
-            </w:pPr>
-            <w:r>
-              <w:rPr>
-                <w:rFonts w:ascii="Tahoma" w:hAnsi="Tahoma" w:cs="Tahoma"/>
-                <w:b/>
-                <w:bCs/>
-                <w:sz w:val="20"/>
-                <w:szCs w:val="20"/>
+                <w:bCs/>
+              </w:rPr>
+            </w:pPr>
+            <w:r>
+              <w:rPr>
+                <w:rFonts w:ascii="Tahoma" w:hAnsi="Tahoma" w:cs="Tahoma"/>
+                <w:bCs/>
               </w:rPr>
               <w:t xml:space="preserve">Operador </w:t>
             </w:r>
@@ -1274,10 +1274,7 @@
             <w:r>
               <w:rPr>
                 <w:rFonts w:ascii="Tahoma" w:hAnsi="Tahoma" w:cs="Tahoma"/>
-                <w:b/>
-                <w:bCs/>
-                <w:sz w:val="20"/>
-                <w:szCs w:val="20"/>
+                <w:bCs/>
               </w:rPr>
               <w:t>logado</w:t>
             </w:r>
@@ -1285,10 +1282,7 @@
             <w:r>
               <w:rPr>
                 <w:rFonts w:ascii="Tahoma" w:hAnsi="Tahoma" w:cs="Tahoma"/>
-                <w:b/>
-                <w:bCs/>
-                <w:sz w:val="20"/>
-                <w:szCs w:val="20"/>
+                <w:bCs/>
               </w:rPr>
               <w:t xml:space="preserve"> no sistema.</w:t>
             </w:r>
@@ -1298,19 +1292,13 @@
               <w:pStyle w:val="Cabealho"/>
               <w:rPr>
                 <w:rFonts w:ascii="Tahoma" w:hAnsi="Tahoma" w:cs="Tahoma"/>
-                <w:b/>
-                <w:bCs/>
-                <w:sz w:val="20"/>
-                <w:szCs w:val="20"/>
-              </w:rPr>
-            </w:pPr>
-            <w:r>
-              <w:rPr>
-                <w:rFonts w:ascii="Tahoma" w:hAnsi="Tahoma" w:cs="Tahoma"/>
-                <w:b/>
-                <w:bCs/>
-                <w:sz w:val="20"/>
-                <w:szCs w:val="20"/>
+                <w:bCs/>
+              </w:rPr>
+            </w:pPr>
+            <w:r>
+              <w:rPr>
+                <w:rFonts w:ascii="Tahoma" w:hAnsi="Tahoma" w:cs="Tahoma"/>
+                <w:bCs/>
               </w:rPr>
               <w:t>Redirecionado para o menu de operações do aplicativo.</w:t>
             </w:r>
@@ -1444,6 +1432,69 @@
               <w:right w:val="single" w:sz="4" w:space="0" w:color="auto"/>
             </w:tcBorders>
           </w:tcPr>
+          <w:p>
+            <w:pPr>
+              <w:pStyle w:val="Cabealho"/>
+              <w:tabs>
+                <w:tab w:val="clear" w:pos="4252"/>
+                <w:tab w:val="clear" w:pos="8504"/>
+                <w:tab w:val="left" w:pos="395"/>
+              </w:tabs>
+              <w:jc w:val="both"/>
+              <w:rPr>
+                <w:rFonts w:ascii="Tahoma" w:hAnsi="Tahoma" w:cs="Tahoma"/>
+                <w:color w:val="000000" w:themeColor="text1"/>
+                <w:sz w:val="20"/>
+                <w:szCs w:val="20"/>
+              </w:rPr>
+            </w:pPr>
+            <w:r>
+              <w:rPr>
+                <w:rFonts w:ascii="Tahoma" w:hAnsi="Tahoma" w:cs="Tahoma"/>
+                <w:b/>
+                <w:color w:val="000000" w:themeColor="text1"/>
+                <w:sz w:val="20"/>
+                <w:szCs w:val="20"/>
+              </w:rPr>
+              <w:t xml:space="preserve">Regra de validação de campos obrigatórios: </w:t>
+            </w:r>
+            <w:r>
+              <w:rPr>
+                <w:rFonts w:ascii="Tahoma" w:hAnsi="Tahoma" w:cs="Tahoma"/>
+                <w:color w:val="000000" w:themeColor="text1"/>
+                <w:sz w:val="20"/>
+                <w:szCs w:val="20"/>
+              </w:rPr>
+              <w:t xml:space="preserve">Os campos obrigatórios são </w:t>
+            </w:r>
+            <w:r>
+              <w:rPr>
+                <w:rFonts w:ascii="Tahoma" w:hAnsi="Tahoma" w:cs="Tahoma"/>
+                <w:color w:val="000000" w:themeColor="text1"/>
+                <w:sz w:val="20"/>
+                <w:szCs w:val="20"/>
+              </w:rPr>
+              <w:t>exibidos pelo sistema através de uma mensagem</w:t>
+            </w:r>
+            <w:r>
+              <w:rPr>
+                <w:rFonts w:ascii="Tahoma" w:hAnsi="Tahoma" w:cs="Tahoma"/>
+                <w:color w:val="000000" w:themeColor="text1"/>
+                <w:sz w:val="20"/>
+                <w:szCs w:val="20"/>
+              </w:rPr>
+              <w:t xml:space="preserve"> com um contorno em vermelho, sendo esse um sinal </w:t>
+            </w:r>
+            <w:r>
+              <w:rPr>
+                <w:rFonts w:ascii="Tahoma" w:hAnsi="Tahoma" w:cs="Tahoma"/>
+                <w:color w:val="000000" w:themeColor="text1"/>
+                <w:sz w:val="20"/>
+                <w:szCs w:val="20"/>
+              </w:rPr>
+              <w:t>de mensagens de obrigatoriedade ou erro.</w:t>
+            </w:r>
+          </w:p>
           <w:p>
             <w:pPr>
               <w:pStyle w:val="Cabealho"/>
@@ -1624,7 +1675,7 @@
                       <w:sz w:val="20"/>
                       <w:szCs w:val="20"/>
                     </w:rPr>
-                    <w:t>User</w:t>
+                    <w:t>Login</w:t>
                   </w:r>
                   <w:proofErr w:type="spellEnd"/>
                 </w:p>
@@ -1682,7 +1733,6 @@
                       <w:szCs w:val="20"/>
                     </w:rPr>
                   </w:pPr>
-                  <w:proofErr w:type="spellStart"/>
                   <w:r>
                     <w:rPr>
                       <w:rFonts w:ascii="Tahoma" w:hAnsi="Tahoma" w:cs="Tahoma"/>
@@ -1690,9 +1740,8 @@
                       <w:sz w:val="20"/>
                       <w:szCs w:val="20"/>
                     </w:rPr>
-                    <w:t>Password</w:t>
+                    <w:t>Senha</w:t>
                   </w:r>
-                  <w:proofErr w:type="spellEnd"/>
                 </w:p>
               </w:tc>
               <w:tc>
@@ -2156,490 +2205,69 @@
         </w:rPr>
       </w:pPr>
     </w:p>
-    <w:tbl>
-      <w:tblPr>
-        <w:tblW w:w="0" w:type="auto"/>
-        <w:tblInd w:w="-72" w:type="dxa"/>
-        <w:tblBorders>
-          <w:top w:val="single" w:sz="4" w:space="0" w:color="auto"/>
-          <w:left w:val="single" w:sz="4" w:space="0" w:color="auto"/>
-          <w:bottom w:val="single" w:sz="4" w:space="0" w:color="auto"/>
-          <w:right w:val="single" w:sz="4" w:space="0" w:color="auto"/>
-          <w:insideH w:val="single" w:sz="4" w:space="0" w:color="auto"/>
-          <w:insideV w:val="single" w:sz="4" w:space="0" w:color="auto"/>
-        </w:tblBorders>
-        <w:tblCellMar>
-          <w:left w:w="70" w:type="dxa"/>
-          <w:right w:w="70" w:type="dxa"/>
-        </w:tblCellMar>
-        <w:tblLook w:val="0000" w:firstRow="0" w:lastRow="0" w:firstColumn="0" w:lastColumn="0" w:noHBand="0" w:noVBand="0"/>
-      </w:tblPr>
-      <w:tblGrid>
-        <w:gridCol w:w="9283"/>
-      </w:tblGrid>
-      <w:tr>
-        <w:tc>
-          <w:tcPr>
-            <w:tcW w:w="9283" w:type="dxa"/>
-            <w:tcBorders>
-              <w:top w:val="single" w:sz="4" w:space="0" w:color="auto"/>
-              <w:left w:val="single" w:sz="4" w:space="0" w:color="auto"/>
-              <w:bottom w:val="single" w:sz="4" w:space="0" w:color="auto"/>
-              <w:right w:val="single" w:sz="4" w:space="0" w:color="auto"/>
-            </w:tcBorders>
-            <w:shd w:val="clear" w:color="auto" w:fill="BFBFBF" w:themeFill="background1" w:themeFillShade="BF"/>
-          </w:tcPr>
-          <w:p>
-            <w:pPr>
-              <w:pStyle w:val="Cabealho"/>
-              <w:rPr>
-                <w:rFonts w:ascii="Arial" w:hAnsi="Arial" w:cs="Arial"/>
-                <w:b/>
-                <w:bCs/>
-              </w:rPr>
-            </w:pPr>
-            <w:r>
-              <w:rPr>
-                <w:rFonts w:ascii="Arial" w:hAnsi="Arial" w:cs="Arial"/>
-                <w:b/>
-                <w:bCs/>
-              </w:rPr>
-              <w:t xml:space="preserve">8 </w:t>
-            </w:r>
-            <w:r>
-              <w:rPr>
-                <w:rFonts w:ascii="Arial" w:hAnsi="Arial" w:cs="Arial"/>
-                <w:b/>
-                <w:bCs/>
-              </w:rPr>
-              <w:t xml:space="preserve">– </w:t>
-            </w:r>
-            <w:r>
-              <w:rPr>
-                <w:rFonts w:ascii="Arial" w:hAnsi="Arial" w:cs="Arial"/>
-                <w:b/>
-                <w:bCs/>
-              </w:rPr>
-              <w:t>PROTÓTIPOS</w:t>
-            </w:r>
-            <w:r>
-              <w:rPr>
-                <w:rFonts w:ascii="Arial" w:hAnsi="Arial" w:cs="Arial"/>
-                <w:b/>
-                <w:bCs/>
-              </w:rPr>
-              <w:t xml:space="preserve"> DE </w:t>
-            </w:r>
-            <w:r>
-              <w:rPr>
-                <w:rFonts w:ascii="Arial" w:hAnsi="Arial" w:cs="Arial"/>
-                <w:b/>
-                <w:bCs/>
-              </w:rPr>
-              <w:t>TELAS</w:t>
-            </w:r>
-          </w:p>
-        </w:tc>
-      </w:tr>
-      <w:tr>
-        <w:tc>
-          <w:tcPr>
-            <w:tcW w:w="9283" w:type="dxa"/>
-            <w:tcBorders>
-              <w:top w:val="single" w:sz="4" w:space="0" w:color="auto"/>
-              <w:left w:val="single" w:sz="4" w:space="0" w:color="auto"/>
-              <w:bottom w:val="single" w:sz="4" w:space="0" w:color="auto"/>
-              <w:right w:val="single" w:sz="4" w:space="0" w:color="auto"/>
-            </w:tcBorders>
-          </w:tcPr>
-          <w:p>
-            <w:pPr>
-              <w:pStyle w:val="Cabealho"/>
-              <w:tabs>
-                <w:tab w:val="clear" w:pos="4252"/>
-                <w:tab w:val="clear" w:pos="8504"/>
-                <w:tab w:val="left" w:pos="395"/>
-              </w:tabs>
-              <w:jc w:val="both"/>
-              <w:rPr>
-                <w:rFonts w:ascii="Arial" w:hAnsi="Arial" w:cs="Arial"/>
-                <w:b/>
-                <w:bCs/>
-                <w:color w:val="808080" w:themeColor="background1" w:themeShade="80"/>
-              </w:rPr>
-            </w:pPr>
-          </w:p>
-          <w:p>
-            <w:pPr>
-              <w:pStyle w:val="Cabealho"/>
-              <w:tabs>
-                <w:tab w:val="clear" w:pos="4252"/>
-                <w:tab w:val="clear" w:pos="8504"/>
-                <w:tab w:val="left" w:pos="395"/>
-              </w:tabs>
-              <w:jc w:val="both"/>
-              <w:rPr>
-                <w:rFonts w:ascii="Arial" w:hAnsi="Arial" w:cs="Arial"/>
-                <w:b/>
-                <w:bCs/>
-                <w:color w:val="808080" w:themeColor="background1" w:themeShade="80"/>
-              </w:rPr>
-            </w:pPr>
-          </w:p>
-          <w:p>
-            <w:pPr>
-              <w:pStyle w:val="Cabealho"/>
-              <w:tabs>
-                <w:tab w:val="clear" w:pos="4252"/>
-                <w:tab w:val="clear" w:pos="8504"/>
-                <w:tab w:val="left" w:pos="395"/>
-              </w:tabs>
-              <w:jc w:val="both"/>
-              <w:rPr>
-                <w:rFonts w:ascii="Arial" w:hAnsi="Arial" w:cs="Arial"/>
-                <w:b/>
-                <w:bCs/>
-                <w:color w:val="808080" w:themeColor="background1" w:themeShade="80"/>
-              </w:rPr>
-            </w:pPr>
-          </w:p>
-          <w:p>
-            <w:pPr>
-              <w:pStyle w:val="Cabealho"/>
-              <w:tabs>
-                <w:tab w:val="clear" w:pos="4252"/>
-                <w:tab w:val="clear" w:pos="8504"/>
-                <w:tab w:val="left" w:pos="395"/>
-              </w:tabs>
-              <w:jc w:val="both"/>
-              <w:rPr>
-                <w:rFonts w:ascii="Arial" w:hAnsi="Arial" w:cs="Arial"/>
-                <w:b/>
-                <w:bCs/>
-                <w:color w:val="808080" w:themeColor="background1" w:themeShade="80"/>
-              </w:rPr>
-            </w:pPr>
-            <w:r>
-              <w:rPr>
-                <w:rFonts w:ascii="Tahoma" w:hAnsi="Tahoma" w:cs="Tahoma"/>
-                <w:noProof/>
-                <w:sz w:val="20"/>
-                <w:szCs w:val="20"/>
-                <w:lang w:eastAsia="pt-BR"/>
-              </w:rPr>
-              <w:lastRenderedPageBreak/>
-              <w:drawing>
-                <wp:inline distT="0" distB="0" distL="0" distR="0" wp14:anchorId="6ABE03C3" wp14:editId="16A33419">
-                  <wp:extent cx="3088532" cy="6048375"/>
-                  <wp:effectExtent l="0" t="0" r="0" b="0"/>
-                  <wp:docPr id="2" name="Imagem 2" descr="C:\Users\Lucas\AppData\Local\Microsoft\Windows\INetCache\Content.Word\[PROTOAPP]Login.fw.png"/>
-                  <wp:cNvGraphicFramePr>
-                    <a:graphicFrameLocks xmlns:a="http://schemas.openxmlformats.org/drawingml/2006/main" noChangeAspect="1"/>
-                  </wp:cNvGraphicFramePr>
-                  <a:graphic xmlns:a="http://schemas.openxmlformats.org/drawingml/2006/main">
-                    <a:graphicData uri="http://schemas.openxmlformats.org/drawingml/2006/picture">
-                      <pic:pic xmlns:pic="http://schemas.openxmlformats.org/drawingml/2006/picture">
-                        <pic:nvPicPr>
-                          <pic:cNvPr id="0" name="Picture 23" descr="C:\Users\Lucas\AppData\Local\Microsoft\Windows\INetCache\Content.Word\[PROTOAPP]Login.fw.png"/>
-                          <pic:cNvPicPr>
-                            <a:picLocks noChangeAspect="1" noChangeArrowheads="1"/>
-                          </pic:cNvPicPr>
-                        </pic:nvPicPr>
-                        <pic:blipFill>
-                          <a:blip r:embed="rId7">
-                            <a:extLst>
-                              <a:ext uri="{28A0092B-C50C-407E-A947-70E740481C1C}">
-                                <a14:useLocalDpi xmlns:a14="http://schemas.microsoft.com/office/drawing/2010/main" val="0"/>
-                              </a:ext>
-                            </a:extLst>
-                          </a:blip>
-                          <a:srcRect/>
-                          <a:stretch>
-                            <a:fillRect/>
-                          </a:stretch>
-                        </pic:blipFill>
-                        <pic:spPr bwMode="auto">
-                          <a:xfrm>
-                            <a:off x="0" y="0"/>
-                            <a:ext cx="3107654" cy="6085823"/>
-                          </a:xfrm>
-                          <a:prstGeom prst="rect">
-                            <a:avLst/>
-                          </a:prstGeom>
-                          <a:noFill/>
-                          <a:ln>
-                            <a:noFill/>
-                          </a:ln>
-                        </pic:spPr>
-                      </pic:pic>
-                    </a:graphicData>
-                  </a:graphic>
-                </wp:inline>
-              </w:drawing>
-            </w:r>
-          </w:p>
-          <w:p>
-            <w:pPr>
-              <w:pStyle w:val="Cabealho"/>
-              <w:tabs>
-                <w:tab w:val="clear" w:pos="4252"/>
-                <w:tab w:val="clear" w:pos="8504"/>
-                <w:tab w:val="left" w:pos="395"/>
-              </w:tabs>
-              <w:jc w:val="both"/>
-              <w:rPr>
-                <w:rFonts w:ascii="Arial" w:hAnsi="Arial" w:cs="Arial"/>
-                <w:b/>
-                <w:bCs/>
-                <w:color w:val="808080" w:themeColor="background1" w:themeShade="80"/>
-              </w:rPr>
-            </w:pPr>
-          </w:p>
-          <w:p>
-            <w:pPr>
-              <w:pStyle w:val="Cabealho"/>
-              <w:tabs>
-                <w:tab w:val="clear" w:pos="4252"/>
-                <w:tab w:val="clear" w:pos="8504"/>
-                <w:tab w:val="left" w:pos="395"/>
-              </w:tabs>
-              <w:jc w:val="both"/>
-              <w:rPr>
-                <w:rFonts w:ascii="Arial" w:hAnsi="Arial" w:cs="Arial"/>
-                <w:b/>
-                <w:bCs/>
-                <w:color w:val="808080" w:themeColor="background1" w:themeShade="80"/>
-              </w:rPr>
-            </w:pPr>
-          </w:p>
-          <w:p>
-            <w:pPr>
-              <w:pStyle w:val="Cabealho"/>
-              <w:tabs>
-                <w:tab w:val="clear" w:pos="4252"/>
-                <w:tab w:val="clear" w:pos="8504"/>
-                <w:tab w:val="left" w:pos="395"/>
-              </w:tabs>
-              <w:jc w:val="both"/>
-              <w:rPr>
-                <w:rFonts w:ascii="Arial" w:hAnsi="Arial" w:cs="Arial"/>
-                <w:b/>
-                <w:bCs/>
-                <w:color w:val="808080" w:themeColor="background1" w:themeShade="80"/>
-              </w:rPr>
-            </w:pPr>
-          </w:p>
-          <w:p>
-            <w:pPr>
-              <w:pStyle w:val="Cabealho"/>
-              <w:tabs>
-                <w:tab w:val="clear" w:pos="4252"/>
-                <w:tab w:val="clear" w:pos="8504"/>
-                <w:tab w:val="left" w:pos="395"/>
-              </w:tabs>
-              <w:jc w:val="both"/>
-              <w:rPr>
-                <w:rFonts w:ascii="Arial" w:hAnsi="Arial" w:cs="Arial"/>
-                <w:b/>
-                <w:bCs/>
-                <w:color w:val="808080" w:themeColor="background1" w:themeShade="80"/>
-              </w:rPr>
-            </w:pPr>
-          </w:p>
-          <w:p>
-            <w:pPr>
-              <w:pStyle w:val="Cabealho"/>
-              <w:tabs>
-                <w:tab w:val="clear" w:pos="4252"/>
-                <w:tab w:val="clear" w:pos="8504"/>
-                <w:tab w:val="left" w:pos="395"/>
-              </w:tabs>
-              <w:jc w:val="both"/>
-              <w:rPr>
-                <w:rFonts w:ascii="Arial" w:hAnsi="Arial" w:cs="Arial"/>
-                <w:b/>
-                <w:bCs/>
-                <w:color w:val="808080" w:themeColor="background1" w:themeShade="80"/>
-              </w:rPr>
-            </w:pPr>
-          </w:p>
-          <w:p>
-            <w:pPr>
-              <w:pStyle w:val="Cabealho"/>
-              <w:tabs>
-                <w:tab w:val="clear" w:pos="4252"/>
-                <w:tab w:val="clear" w:pos="8504"/>
-                <w:tab w:val="left" w:pos="395"/>
-              </w:tabs>
-              <w:jc w:val="both"/>
-              <w:rPr>
-                <w:rFonts w:ascii="Arial" w:hAnsi="Arial" w:cs="Arial"/>
-                <w:b/>
-                <w:bCs/>
-                <w:color w:val="808080" w:themeColor="background1" w:themeShade="80"/>
-              </w:rPr>
-            </w:pPr>
-          </w:p>
-          <w:p>
-            <w:pPr>
-              <w:pStyle w:val="Cabealho"/>
-              <w:tabs>
-                <w:tab w:val="clear" w:pos="4252"/>
-                <w:tab w:val="clear" w:pos="8504"/>
-                <w:tab w:val="left" w:pos="395"/>
-              </w:tabs>
-              <w:jc w:val="both"/>
-              <w:rPr>
-                <w:rFonts w:ascii="Arial" w:hAnsi="Arial" w:cs="Arial"/>
-                <w:b/>
-                <w:bCs/>
-                <w:color w:val="808080" w:themeColor="background1" w:themeShade="80"/>
-              </w:rPr>
-            </w:pPr>
-          </w:p>
-          <w:p>
-            <w:pPr>
-              <w:pStyle w:val="Cabealho"/>
-              <w:tabs>
-                <w:tab w:val="clear" w:pos="4252"/>
-                <w:tab w:val="clear" w:pos="8504"/>
-                <w:tab w:val="left" w:pos="395"/>
-              </w:tabs>
-              <w:jc w:val="both"/>
-              <w:rPr>
-                <w:rFonts w:ascii="Arial" w:hAnsi="Arial" w:cs="Arial"/>
-                <w:b/>
-                <w:bCs/>
-                <w:color w:val="808080" w:themeColor="background1" w:themeShade="80"/>
-              </w:rPr>
-            </w:pPr>
-          </w:p>
-          <w:p>
-            <w:pPr>
-              <w:pStyle w:val="Cabealho"/>
-              <w:tabs>
-                <w:tab w:val="clear" w:pos="4252"/>
-                <w:tab w:val="clear" w:pos="8504"/>
-                <w:tab w:val="left" w:pos="395"/>
-              </w:tabs>
-              <w:jc w:val="both"/>
-              <w:rPr>
-                <w:rFonts w:ascii="Arial" w:hAnsi="Arial" w:cs="Arial"/>
-                <w:b/>
-                <w:bCs/>
-                <w:color w:val="808080" w:themeColor="background1" w:themeShade="80"/>
-              </w:rPr>
-            </w:pPr>
-          </w:p>
-          <w:p>
-            <w:pPr>
-              <w:pStyle w:val="Cabealho"/>
-              <w:tabs>
-                <w:tab w:val="clear" w:pos="4252"/>
-                <w:tab w:val="clear" w:pos="8504"/>
-                <w:tab w:val="left" w:pos="395"/>
-              </w:tabs>
-              <w:jc w:val="both"/>
-              <w:rPr>
-                <w:rFonts w:ascii="Arial" w:hAnsi="Arial" w:cs="Arial"/>
-                <w:b/>
-                <w:bCs/>
-                <w:color w:val="808080" w:themeColor="background1" w:themeShade="80"/>
-              </w:rPr>
-            </w:pPr>
-          </w:p>
-          <w:p>
-            <w:pPr>
-              <w:pStyle w:val="Cabealho"/>
-              <w:tabs>
-                <w:tab w:val="clear" w:pos="4252"/>
-                <w:tab w:val="clear" w:pos="8504"/>
-                <w:tab w:val="left" w:pos="395"/>
-              </w:tabs>
-              <w:jc w:val="both"/>
-              <w:rPr>
-                <w:rFonts w:ascii="Arial" w:hAnsi="Arial" w:cs="Arial"/>
-                <w:b/>
-                <w:bCs/>
-                <w:color w:val="808080" w:themeColor="background1" w:themeShade="80"/>
-              </w:rPr>
-            </w:pPr>
-          </w:p>
-          <w:p>
-            <w:pPr>
-              <w:pStyle w:val="Cabealho"/>
-              <w:tabs>
-                <w:tab w:val="clear" w:pos="4252"/>
-                <w:tab w:val="clear" w:pos="8504"/>
-                <w:tab w:val="left" w:pos="395"/>
-              </w:tabs>
-              <w:jc w:val="both"/>
-              <w:rPr>
-                <w:rFonts w:ascii="Arial" w:hAnsi="Arial" w:cs="Arial"/>
-                <w:b/>
-                <w:bCs/>
-                <w:color w:val="808080" w:themeColor="background1" w:themeShade="80"/>
-              </w:rPr>
-            </w:pPr>
-          </w:p>
-          <w:p>
-            <w:pPr>
-              <w:pStyle w:val="Cabealho"/>
-              <w:tabs>
-                <w:tab w:val="clear" w:pos="4252"/>
-                <w:tab w:val="clear" w:pos="8504"/>
-                <w:tab w:val="left" w:pos="395"/>
-              </w:tabs>
-              <w:jc w:val="both"/>
-              <w:rPr>
-                <w:rFonts w:ascii="Arial" w:hAnsi="Arial" w:cs="Arial"/>
-                <w:b/>
-                <w:bCs/>
-                <w:color w:val="808080" w:themeColor="background1" w:themeShade="80"/>
-              </w:rPr>
-            </w:pPr>
-            <w:bookmarkStart w:id="0" w:name="_GoBack"/>
-            <w:bookmarkEnd w:id="0"/>
-          </w:p>
-          <w:p>
-            <w:pPr>
-              <w:pStyle w:val="Cabealho"/>
-              <w:tabs>
-                <w:tab w:val="clear" w:pos="4252"/>
-                <w:tab w:val="clear" w:pos="8504"/>
-                <w:tab w:val="left" w:pos="395"/>
-              </w:tabs>
-              <w:jc w:val="both"/>
-              <w:rPr>
-                <w:rFonts w:ascii="Arial" w:hAnsi="Arial" w:cs="Arial"/>
-                <w:b/>
-                <w:bCs/>
-                <w:color w:val="808080" w:themeColor="background1" w:themeShade="80"/>
-              </w:rPr>
-            </w:pPr>
-          </w:p>
-          <w:p>
-            <w:pPr>
-              <w:pStyle w:val="Cabealho"/>
-              <w:tabs>
-                <w:tab w:val="clear" w:pos="4252"/>
-                <w:tab w:val="clear" w:pos="8504"/>
-                <w:tab w:val="left" w:pos="395"/>
-              </w:tabs>
-              <w:jc w:val="both"/>
-              <w:rPr>
-                <w:rFonts w:ascii="Arial" w:hAnsi="Arial" w:cs="Arial"/>
-                <w:b/>
-                <w:bCs/>
-                <w:color w:val="808080" w:themeColor="background1" w:themeShade="80"/>
-              </w:rPr>
-            </w:pPr>
-          </w:p>
-        </w:tc>
-      </w:tr>
-    </w:tbl>
     <w:p>
       <w:pPr>
+        <w:pStyle w:val="Cabealho"/>
+        <w:rPr>
+          <w:rFonts w:ascii="Tahoma" w:hAnsi="Tahoma" w:cs="Tahoma"/>
+          <w:sz w:val="20"/>
+          <w:szCs w:val="20"/>
+        </w:rPr>
+      </w:pPr>
+    </w:p>
+    <w:p>
+      <w:pPr>
+        <w:pStyle w:val="Cabealho"/>
+        <w:rPr>
+          <w:rFonts w:ascii="Tahoma" w:hAnsi="Tahoma" w:cs="Tahoma"/>
+          <w:sz w:val="20"/>
+          <w:szCs w:val="20"/>
+        </w:rPr>
+      </w:pPr>
+    </w:p>
+    <w:p>
+      <w:pPr>
+        <w:pStyle w:val="Cabealho"/>
+        <w:rPr>
+          <w:rFonts w:ascii="Tahoma" w:hAnsi="Tahoma" w:cs="Tahoma"/>
+          <w:sz w:val="20"/>
+          <w:szCs w:val="20"/>
+        </w:rPr>
+      </w:pPr>
+    </w:p>
+    <w:p>
+      <w:pPr>
+        <w:pStyle w:val="Cabealho"/>
+        <w:rPr>
+          <w:rFonts w:ascii="Tahoma" w:hAnsi="Tahoma" w:cs="Tahoma"/>
+          <w:sz w:val="20"/>
+          <w:szCs w:val="20"/>
+        </w:rPr>
+      </w:pPr>
+    </w:p>
+    <w:p>
+      <w:pPr>
+        <w:pStyle w:val="Cabealho"/>
+        <w:rPr>
+          <w:rFonts w:ascii="Tahoma" w:hAnsi="Tahoma" w:cs="Tahoma"/>
+          <w:sz w:val="20"/>
+          <w:szCs w:val="20"/>
+        </w:rPr>
+      </w:pPr>
+    </w:p>
+    <w:p>
+      <w:pPr>
+        <w:pStyle w:val="Cabealho"/>
+        <w:rPr>
+          <w:rFonts w:ascii="Tahoma" w:hAnsi="Tahoma" w:cs="Tahoma"/>
+          <w:sz w:val="20"/>
+          <w:szCs w:val="20"/>
+        </w:rPr>
+      </w:pPr>
+    </w:p>
+    <w:p>
+      <w:pPr>
+        <w:pStyle w:val="Cabealho"/>
         <w:rPr>
           <w:rFonts w:ascii="Tahoma" w:hAnsi="Tahoma" w:cs="Tahoma"/>
           <w:sz w:val="20"/>
@@ -2695,8 +2323,7 @@
                 <w:b/>
                 <w:bCs/>
               </w:rPr>
-              <w:lastRenderedPageBreak/>
-              <w:t xml:space="preserve">9 </w:t>
+              <w:t xml:space="preserve">8 </w:t>
             </w:r>
             <w:r>
               <w:rPr>
@@ -2706,55 +2333,29 @@
               </w:rPr>
               <w:t xml:space="preserve">– </w:t>
             </w:r>
-            <w:proofErr w:type="gramStart"/>
-            <w:r>
-              <w:rPr>
-                <w:rFonts w:ascii="Arial" w:hAnsi="Arial" w:cs="Arial"/>
-                <w:b/>
-                <w:bCs/>
-              </w:rPr>
-              <w:t xml:space="preserve">DIAGRAMA </w:t>
-            </w:r>
-            <w:r>
-              <w:rPr>
-                <w:rFonts w:ascii="Arial" w:hAnsi="Arial" w:cs="Arial"/>
-                <w:b/>
-                <w:bCs/>
-              </w:rPr>
-              <w:t xml:space="preserve"> </w:t>
-            </w:r>
-            <w:r>
-              <w:rPr>
-                <w:rFonts w:ascii="Arial" w:hAnsi="Arial" w:cs="Arial"/>
-                <w:b/>
-                <w:bCs/>
-              </w:rPr>
-              <w:t>DE</w:t>
-            </w:r>
-            <w:proofErr w:type="gramEnd"/>
-            <w:r>
-              <w:rPr>
-                <w:rFonts w:ascii="Arial" w:hAnsi="Arial" w:cs="Arial"/>
-                <w:b/>
-                <w:bCs/>
-              </w:rPr>
-              <w:t xml:space="preserve"> </w:t>
-            </w:r>
-            <w:r>
-              <w:rPr>
-                <w:rFonts w:ascii="Arial" w:hAnsi="Arial" w:cs="Arial"/>
-                <w:b/>
-                <w:bCs/>
-              </w:rPr>
-              <w:t xml:space="preserve"> </w:t>
-            </w:r>
-            <w:r>
-              <w:rPr>
-                <w:rFonts w:ascii="Arial" w:hAnsi="Arial" w:cs="Arial"/>
-                <w:b/>
-                <w:bCs/>
-              </w:rPr>
-              <w:t>SEQUÊNCIA</w:t>
+            <w:r>
+              <w:rPr>
+                <w:rFonts w:ascii="Arial" w:hAnsi="Arial" w:cs="Arial"/>
+                <w:b/>
+                <w:bCs/>
+              </w:rPr>
+              <w:t>PROTÓTIPOS</w:t>
+            </w:r>
+            <w:r>
+              <w:rPr>
+                <w:rFonts w:ascii="Arial" w:hAnsi="Arial" w:cs="Arial"/>
+                <w:b/>
+                <w:bCs/>
+              </w:rPr>
+              <w:t xml:space="preserve"> DE </w:t>
+            </w:r>
+            <w:r>
+              <w:rPr>
+                <w:rFonts w:ascii="Arial" w:hAnsi="Arial" w:cs="Arial"/>
+                <w:b/>
+                <w:bCs/>
+              </w:rPr>
+              <w:t>TELAS</w:t>
             </w:r>
           </w:p>
         </w:tc>
@@ -2773,6 +2374,12 @@
           <w:p>
             <w:pPr>
               <w:pStyle w:val="Cabealho"/>
+              <w:tabs>
+                <w:tab w:val="clear" w:pos="4252"/>
+                <w:tab w:val="clear" w:pos="8504"/>
+                <w:tab w:val="left" w:pos="395"/>
+              </w:tabs>
+              <w:jc w:val="both"/>
               <w:rPr>
                 <w:rFonts w:ascii="Arial" w:hAnsi="Arial" w:cs="Arial"/>
                 <w:b/>
@@ -2831,6 +2438,63 @@
                 <w:color w:val="808080" w:themeColor="background1" w:themeShade="80"/>
               </w:rPr>
             </w:pPr>
+            <w:r>
+              <w:rPr>
+                <w:rFonts w:ascii="Tahoma" w:hAnsi="Tahoma" w:cs="Tahoma"/>
+                <w:noProof/>
+                <w:sz w:val="20"/>
+                <w:szCs w:val="20"/>
+                <w:lang w:eastAsia="pt-BR"/>
+              </w:rPr>
+              <w:drawing>
+                <wp:inline distT="0" distB="0" distL="0" distR="0" wp14:anchorId="6ABE03C3" wp14:editId="16A33419">
+                  <wp:extent cx="2422187" cy="4743450"/>
+                  <wp:effectExtent l="0" t="0" r="0" b="0"/>
+                  <wp:docPr id="2" name="Imagem 2" descr="C:\Users\Lucas\AppData\Local\Microsoft\Windows\INetCache\Content.Word\[PROTOAPP]Login.fw.png"/>
+                  <wp:cNvGraphicFramePr>
+                    <a:graphicFrameLocks xmlns:a="http://schemas.openxmlformats.org/drawingml/2006/main" noChangeAspect="1"/>
+                  </wp:cNvGraphicFramePr>
+                  <a:graphic xmlns:a="http://schemas.openxmlformats.org/drawingml/2006/main">
+                    <a:graphicData uri="http://schemas.openxmlformats.org/drawingml/2006/picture">
+                      <pic:pic xmlns:pic="http://schemas.openxmlformats.org/drawingml/2006/picture">
+                        <pic:nvPicPr>
+                          <pic:cNvPr id="0" name="Picture 23" descr="C:\Users\Lucas\AppData\Local\Microsoft\Windows\INetCache\Content.Word\[PROTOAPP]Login.fw.png"/>
+                          <pic:cNvPicPr>
+                            <a:picLocks noChangeAspect="1" noChangeArrowheads="1"/>
+                          </pic:cNvPicPr>
+                        </pic:nvPicPr>
+                        <pic:blipFill>
+                          <a:blip r:embed="rId7">
+                            <a:extLst>
+                              <a:ext uri="{28A0092B-C50C-407E-A947-70E740481C1C}">
+                                <a14:useLocalDpi xmlns:a14="http://schemas.microsoft.com/office/drawing/2010/main" val="0"/>
+                              </a:ext>
+                            </a:extLst>
+                          </a:blip>
+                          <a:srcRect/>
+                          <a:stretch>
+                            <a:fillRect/>
+                          </a:stretch>
+                        </pic:blipFill>
+                        <pic:spPr bwMode="auto">
+                          <a:xfrm>
+                            <a:off x="0" y="0"/>
+                            <a:ext cx="2444381" cy="4786913"/>
+                          </a:xfrm>
+                          <a:prstGeom prst="rect">
+                            <a:avLst/>
+                          </a:prstGeom>
+                          <a:noFill/>
+                          <a:ln>
+                            <a:noFill/>
+                          </a:ln>
+                        </pic:spPr>
+                      </pic:pic>
+                    </a:graphicData>
+                  </a:graphic>
+                </wp:inline>
+              </w:drawing>
+            </w:r>
             <w:r>
               <w:rPr>
                 <w:rFonts w:ascii="Arial" w:hAnsi="Arial" w:cs="Arial"/>
@@ -2858,8 +2522,8 @@
                   <v:path o:extrusionok="f" gradientshapeok="t" o:connecttype="rect"/>
                   <o:lock v:ext="edit" aspectratio="t"/>
                 </v:shapetype>
-                <v:shape id="_x0000_i1025" type="#_x0000_t75" style="width:453pt;height:570.75pt">
-                  <v:imagedata r:id="rId8" o:title="DiagramaSequenciaLogin"/>
+                <v:shape id="_x0000_i1025" type="#_x0000_t75" style="width:192pt;height:374.25pt">
+                  <v:imagedata r:id="rId8" o:title="[PROTOAPP]Operacoes"/>
                 </v:shape>
               </w:pict>
             </w:r>
@@ -2932,13 +2596,525 @@
               </w:rPr>
             </w:pPr>
           </w:p>
+          <w:p>
+            <w:pPr>
+              <w:pStyle w:val="Cabealho"/>
+              <w:tabs>
+                <w:tab w:val="clear" w:pos="4252"/>
+                <w:tab w:val="clear" w:pos="8504"/>
+                <w:tab w:val="left" w:pos="395"/>
+              </w:tabs>
+              <w:jc w:val="both"/>
+              <w:rPr>
+                <w:rFonts w:ascii="Arial" w:hAnsi="Arial" w:cs="Arial"/>
+                <w:b/>
+                <w:bCs/>
+                <w:color w:val="808080" w:themeColor="background1" w:themeShade="80"/>
+              </w:rPr>
+            </w:pPr>
+          </w:p>
+          <w:p>
+            <w:pPr>
+              <w:pStyle w:val="Cabealho"/>
+              <w:tabs>
+                <w:tab w:val="clear" w:pos="4252"/>
+                <w:tab w:val="clear" w:pos="8504"/>
+                <w:tab w:val="left" w:pos="395"/>
+              </w:tabs>
+              <w:jc w:val="both"/>
+              <w:rPr>
+                <w:rFonts w:ascii="Arial" w:hAnsi="Arial" w:cs="Arial"/>
+                <w:b/>
+                <w:bCs/>
+                <w:color w:val="808080" w:themeColor="background1" w:themeShade="80"/>
+              </w:rPr>
+            </w:pPr>
+          </w:p>
+          <w:p>
+            <w:pPr>
+              <w:pStyle w:val="Cabealho"/>
+              <w:tabs>
+                <w:tab w:val="clear" w:pos="4252"/>
+                <w:tab w:val="clear" w:pos="8504"/>
+                <w:tab w:val="left" w:pos="395"/>
+              </w:tabs>
+              <w:jc w:val="both"/>
+              <w:rPr>
+                <w:rFonts w:ascii="Arial" w:hAnsi="Arial" w:cs="Arial"/>
+                <w:b/>
+                <w:bCs/>
+                <w:color w:val="808080" w:themeColor="background1" w:themeShade="80"/>
+              </w:rPr>
+            </w:pPr>
+          </w:p>
+          <w:p>
+            <w:pPr>
+              <w:pStyle w:val="Cabealho"/>
+              <w:tabs>
+                <w:tab w:val="clear" w:pos="4252"/>
+                <w:tab w:val="clear" w:pos="8504"/>
+                <w:tab w:val="left" w:pos="395"/>
+              </w:tabs>
+              <w:jc w:val="both"/>
+              <w:rPr>
+                <w:rFonts w:ascii="Arial" w:hAnsi="Arial" w:cs="Arial"/>
+                <w:b/>
+                <w:bCs/>
+                <w:color w:val="808080" w:themeColor="background1" w:themeShade="80"/>
+              </w:rPr>
+            </w:pPr>
+          </w:p>
+          <w:p>
+            <w:pPr>
+              <w:pStyle w:val="Cabealho"/>
+              <w:tabs>
+                <w:tab w:val="clear" w:pos="4252"/>
+                <w:tab w:val="clear" w:pos="8504"/>
+                <w:tab w:val="left" w:pos="395"/>
+              </w:tabs>
+              <w:jc w:val="both"/>
+              <w:rPr>
+                <w:rFonts w:ascii="Arial" w:hAnsi="Arial" w:cs="Arial"/>
+                <w:b/>
+                <w:bCs/>
+                <w:color w:val="808080" w:themeColor="background1" w:themeShade="80"/>
+              </w:rPr>
+            </w:pPr>
+          </w:p>
+          <w:p>
+            <w:pPr>
+              <w:pStyle w:val="Cabealho"/>
+              <w:tabs>
+                <w:tab w:val="clear" w:pos="4252"/>
+                <w:tab w:val="clear" w:pos="8504"/>
+                <w:tab w:val="left" w:pos="395"/>
+              </w:tabs>
+              <w:jc w:val="both"/>
+              <w:rPr>
+                <w:rFonts w:ascii="Arial" w:hAnsi="Arial" w:cs="Arial"/>
+                <w:b/>
+                <w:bCs/>
+                <w:color w:val="808080" w:themeColor="background1" w:themeShade="80"/>
+              </w:rPr>
+            </w:pPr>
+          </w:p>
+          <w:p>
+            <w:pPr>
+              <w:pStyle w:val="Cabealho"/>
+              <w:tabs>
+                <w:tab w:val="clear" w:pos="4252"/>
+                <w:tab w:val="clear" w:pos="8504"/>
+                <w:tab w:val="left" w:pos="395"/>
+              </w:tabs>
+              <w:jc w:val="both"/>
+              <w:rPr>
+                <w:rFonts w:ascii="Arial" w:hAnsi="Arial" w:cs="Arial"/>
+                <w:b/>
+                <w:bCs/>
+                <w:color w:val="808080" w:themeColor="background1" w:themeShade="80"/>
+              </w:rPr>
+            </w:pPr>
+          </w:p>
+          <w:p>
+            <w:pPr>
+              <w:pStyle w:val="Cabealho"/>
+              <w:tabs>
+                <w:tab w:val="clear" w:pos="4252"/>
+                <w:tab w:val="clear" w:pos="8504"/>
+                <w:tab w:val="left" w:pos="395"/>
+              </w:tabs>
+              <w:jc w:val="both"/>
+              <w:rPr>
+                <w:rFonts w:ascii="Arial" w:hAnsi="Arial" w:cs="Arial"/>
+                <w:b/>
+                <w:bCs/>
+                <w:color w:val="808080" w:themeColor="background1" w:themeShade="80"/>
+              </w:rPr>
+            </w:pPr>
+          </w:p>
+          <w:p>
+            <w:pPr>
+              <w:pStyle w:val="Cabealho"/>
+              <w:tabs>
+                <w:tab w:val="clear" w:pos="4252"/>
+                <w:tab w:val="clear" w:pos="8504"/>
+                <w:tab w:val="left" w:pos="395"/>
+              </w:tabs>
+              <w:jc w:val="both"/>
+              <w:rPr>
+                <w:rFonts w:ascii="Arial" w:hAnsi="Arial" w:cs="Arial"/>
+                <w:b/>
+                <w:bCs/>
+                <w:color w:val="808080" w:themeColor="background1" w:themeShade="80"/>
+              </w:rPr>
+            </w:pPr>
+          </w:p>
+          <w:p>
+            <w:pPr>
+              <w:pStyle w:val="Cabealho"/>
+              <w:tabs>
+                <w:tab w:val="clear" w:pos="4252"/>
+                <w:tab w:val="clear" w:pos="8504"/>
+                <w:tab w:val="left" w:pos="395"/>
+              </w:tabs>
+              <w:jc w:val="both"/>
+              <w:rPr>
+                <w:rFonts w:ascii="Arial" w:hAnsi="Arial" w:cs="Arial"/>
+                <w:b/>
+                <w:bCs/>
+                <w:color w:val="808080" w:themeColor="background1" w:themeShade="80"/>
+              </w:rPr>
+            </w:pPr>
+          </w:p>
+          <w:p>
+            <w:pPr>
+              <w:pStyle w:val="Cabealho"/>
+              <w:tabs>
+                <w:tab w:val="clear" w:pos="4252"/>
+                <w:tab w:val="clear" w:pos="8504"/>
+                <w:tab w:val="left" w:pos="395"/>
+              </w:tabs>
+              <w:jc w:val="both"/>
+              <w:rPr>
+                <w:rFonts w:ascii="Arial" w:hAnsi="Arial" w:cs="Arial"/>
+                <w:b/>
+                <w:bCs/>
+                <w:color w:val="808080" w:themeColor="background1" w:themeShade="80"/>
+              </w:rPr>
+            </w:pPr>
+          </w:p>
         </w:tc>
+      </w:tr>
+    </w:tbl>
+    <w:p>
+      <w:pPr>
+        <w:rPr>
+          <w:rFonts w:ascii="Tahoma" w:hAnsi="Tahoma" w:cs="Tahoma"/>
+          <w:sz w:val="20"/>
+          <w:szCs w:val="20"/>
+        </w:rPr>
+      </w:pPr>
+    </w:p>
+    <w:tbl>
+      <w:tblPr>
+        <w:tblW w:w="0" w:type="auto"/>
+        <w:tblInd w:w="-72" w:type="dxa"/>
+        <w:tblBorders>
+          <w:top w:val="single" w:sz="4" w:space="0" w:color="auto"/>
+          <w:left w:val="single" w:sz="4" w:space="0" w:color="auto"/>
+          <w:bottom w:val="single" w:sz="4" w:space="0" w:color="auto"/>
+          <w:right w:val="single" w:sz="4" w:space="0" w:color="auto"/>
+          <w:insideH w:val="single" w:sz="4" w:space="0" w:color="auto"/>
+          <w:insideV w:val="single" w:sz="4" w:space="0" w:color="auto"/>
+        </w:tblBorders>
+        <w:tblCellMar>
+          <w:left w:w="70" w:type="dxa"/>
+          <w:right w:w="70" w:type="dxa"/>
+        </w:tblCellMar>
+        <w:tblLook w:val="0000" w:firstRow="0" w:lastRow="0" w:firstColumn="0" w:lastColumn="0" w:noHBand="0" w:noVBand="0"/>
+      </w:tblPr>
+      <w:tblGrid>
+        <w:gridCol w:w="9283"/>
+      </w:tblGrid>
+      <w:tr>
+        <w:tc>
+          <w:tcPr>
+            <w:tcW w:w="9283" w:type="dxa"/>
+            <w:tcBorders>
+              <w:top w:val="single" w:sz="4" w:space="0" w:color="auto"/>
+              <w:left w:val="single" w:sz="4" w:space="0" w:color="auto"/>
+              <w:bottom w:val="single" w:sz="4" w:space="0" w:color="auto"/>
+              <w:right w:val="single" w:sz="4" w:space="0" w:color="auto"/>
+            </w:tcBorders>
+            <w:shd w:val="clear" w:color="auto" w:fill="BFBFBF" w:themeFill="background1" w:themeFillShade="BF"/>
+          </w:tcPr>
+          <w:p>
+            <w:pPr>
+              <w:pStyle w:val="Cabealho"/>
+              <w:rPr>
+                <w:rFonts w:ascii="Arial" w:hAnsi="Arial" w:cs="Arial"/>
+                <w:b/>
+                <w:bCs/>
+              </w:rPr>
+            </w:pPr>
+            <w:r>
+              <w:rPr>
+                <w:rFonts w:ascii="Arial" w:hAnsi="Arial" w:cs="Arial"/>
+                <w:b/>
+                <w:bCs/>
+              </w:rPr>
+              <w:lastRenderedPageBreak/>
+              <w:t xml:space="preserve">9 </w:t>
+            </w:r>
+            <w:r>
+              <w:rPr>
+                <w:rFonts w:ascii="Arial" w:hAnsi="Arial" w:cs="Arial"/>
+                <w:b/>
+                <w:bCs/>
+              </w:rPr>
+              <w:t xml:space="preserve">– </w:t>
+            </w:r>
+            <w:proofErr w:type="gramStart"/>
+            <w:r>
+              <w:rPr>
+                <w:rFonts w:ascii="Arial" w:hAnsi="Arial" w:cs="Arial"/>
+                <w:b/>
+                <w:bCs/>
+              </w:rPr>
+              <w:t xml:space="preserve">DIAGRAMA </w:t>
+            </w:r>
+            <w:r>
+              <w:rPr>
+                <w:rFonts w:ascii="Arial" w:hAnsi="Arial" w:cs="Arial"/>
+                <w:b/>
+                <w:bCs/>
+              </w:rPr>
+              <w:t xml:space="preserve"> </w:t>
+            </w:r>
+            <w:r>
+              <w:rPr>
+                <w:rFonts w:ascii="Arial" w:hAnsi="Arial" w:cs="Arial"/>
+                <w:b/>
+                <w:bCs/>
+              </w:rPr>
+              <w:t>DE</w:t>
+            </w:r>
+            <w:proofErr w:type="gramEnd"/>
+            <w:r>
+              <w:rPr>
+                <w:rFonts w:ascii="Arial" w:hAnsi="Arial" w:cs="Arial"/>
+                <w:b/>
+                <w:bCs/>
+              </w:rPr>
+              <w:t xml:space="preserve"> </w:t>
+            </w:r>
+            <w:r>
+              <w:rPr>
+                <w:rFonts w:ascii="Arial" w:hAnsi="Arial" w:cs="Arial"/>
+                <w:b/>
+                <w:bCs/>
+              </w:rPr>
+              <w:t xml:space="preserve"> </w:t>
+            </w:r>
+            <w:r>
+              <w:rPr>
+                <w:rFonts w:ascii="Arial" w:hAnsi="Arial" w:cs="Arial"/>
+                <w:b/>
+                <w:bCs/>
+              </w:rPr>
+              <w:t>SEQUÊNCIA</w:t>
+            </w:r>
+          </w:p>
+        </w:tc>
+      </w:tr>
+      <w:tr>
+        <w:tc>
+          <w:tcPr>
+            <w:tcW w:w="9283" w:type="dxa"/>
+            <w:tcBorders>
+              <w:top w:val="single" w:sz="4" w:space="0" w:color="auto"/>
+              <w:left w:val="single" w:sz="4" w:space="0" w:color="auto"/>
+              <w:bottom w:val="single" w:sz="4" w:space="0" w:color="auto"/>
+              <w:right w:val="single" w:sz="4" w:space="0" w:color="auto"/>
+            </w:tcBorders>
+          </w:tcPr>
+          <w:p>
+            <w:pPr>
+              <w:pStyle w:val="Cabealho"/>
+              <w:rPr>
+                <w:rFonts w:ascii="Arial" w:hAnsi="Arial" w:cs="Arial"/>
+                <w:b/>
+                <w:bCs/>
+                <w:color w:val="808080" w:themeColor="background1" w:themeShade="80"/>
+              </w:rPr>
+            </w:pPr>
+          </w:p>
+          <w:p>
+            <w:pPr>
+              <w:pStyle w:val="Cabealho"/>
+              <w:tabs>
+                <w:tab w:val="clear" w:pos="4252"/>
+                <w:tab w:val="clear" w:pos="8504"/>
+                <w:tab w:val="left" w:pos="395"/>
+              </w:tabs>
+              <w:jc w:val="both"/>
+              <w:rPr>
+                <w:rFonts w:ascii="Arial" w:hAnsi="Arial" w:cs="Arial"/>
+                <w:b/>
+                <w:bCs/>
+                <w:color w:val="808080" w:themeColor="background1" w:themeShade="80"/>
+              </w:rPr>
+            </w:pPr>
+            <w:r>
+              <w:rPr>
+                <w:rFonts w:ascii="Arial" w:hAnsi="Arial" w:cs="Arial"/>
+                <w:b/>
+                <w:bCs/>
+                <w:noProof/>
+                <w:color w:val="808080" w:themeColor="background1" w:themeShade="80"/>
+                <w:lang w:eastAsia="pt-BR"/>
+              </w:rPr>
+              <w:drawing>
+                <wp:inline distT="0" distB="0" distL="0" distR="0">
+                  <wp:extent cx="5753100" cy="7248525"/>
+                  <wp:effectExtent l="0" t="0" r="0" b="0"/>
+                  <wp:docPr id="3" name="Imagem 3" descr="C:\Users\Lucas\AppData\Local\Microsoft\Windows\INetCache\Content.Word\Login aplicativo.png"/>
+                  <wp:cNvGraphicFramePr>
+                    <a:graphicFrameLocks xmlns:a="http://schemas.openxmlformats.org/drawingml/2006/main" noChangeAspect="1"/>
+                  </wp:cNvGraphicFramePr>
+                  <a:graphic xmlns:a="http://schemas.openxmlformats.org/drawingml/2006/main">
+                    <a:graphicData uri="http://schemas.openxmlformats.org/drawingml/2006/picture">
+                      <pic:pic xmlns:pic="http://schemas.openxmlformats.org/drawingml/2006/picture">
+                        <pic:nvPicPr>
+                          <pic:cNvPr id="0" name="Picture 4" descr="C:\Users\Lucas\AppData\Local\Microsoft\Windows\INetCache\Content.Word\Login aplicativo.png"/>
+                          <pic:cNvPicPr>
+                            <a:picLocks noChangeAspect="1" noChangeArrowheads="1"/>
+                          </pic:cNvPicPr>
+                        </pic:nvPicPr>
+                        <pic:blipFill>
+                          <a:blip r:embed="rId9">
+                            <a:extLst>
+                              <a:ext uri="{28A0092B-C50C-407E-A947-70E740481C1C}">
+                                <a14:useLocalDpi xmlns:a14="http://schemas.microsoft.com/office/drawing/2010/main" val="0"/>
+                              </a:ext>
+                            </a:extLst>
+                          </a:blip>
+                          <a:srcRect/>
+                          <a:stretch>
+                            <a:fillRect/>
+                          </a:stretch>
+                        </pic:blipFill>
+                        <pic:spPr bwMode="auto">
+                          <a:xfrm>
+                            <a:off x="0" y="0"/>
+                            <a:ext cx="5753100" cy="7248525"/>
+                          </a:xfrm>
+                          <a:prstGeom prst="rect">
+                            <a:avLst/>
+                          </a:prstGeom>
+                          <a:noFill/>
+                          <a:ln>
+                            <a:noFill/>
+                          </a:ln>
+                        </pic:spPr>
+                      </pic:pic>
+                    </a:graphicData>
+                  </a:graphic>
+                </wp:inline>
+              </w:drawing>
+            </w:r>
+          </w:p>
+          <w:p>
+            <w:pPr>
+              <w:pStyle w:val="Cabealho"/>
+              <w:tabs>
+                <w:tab w:val="clear" w:pos="4252"/>
+                <w:tab w:val="clear" w:pos="8504"/>
+                <w:tab w:val="left" w:pos="395"/>
+              </w:tabs>
+              <w:jc w:val="both"/>
+              <w:rPr>
+                <w:rFonts w:ascii="Arial" w:hAnsi="Arial" w:cs="Arial"/>
+                <w:b/>
+                <w:bCs/>
+                <w:color w:val="808080" w:themeColor="background1" w:themeShade="80"/>
+              </w:rPr>
+            </w:pPr>
+          </w:p>
+          <w:p>
+            <w:pPr>
+              <w:pStyle w:val="Cabealho"/>
+              <w:tabs>
+                <w:tab w:val="clear" w:pos="4252"/>
+                <w:tab w:val="clear" w:pos="8504"/>
+                <w:tab w:val="left" w:pos="395"/>
+              </w:tabs>
+              <w:jc w:val="both"/>
+              <w:rPr>
+                <w:rFonts w:ascii="Arial" w:hAnsi="Arial" w:cs="Arial"/>
+                <w:b/>
+                <w:bCs/>
+                <w:color w:val="808080" w:themeColor="background1" w:themeShade="80"/>
+              </w:rPr>
+            </w:pPr>
+          </w:p>
+          <w:p>
+            <w:pPr>
+              <w:pStyle w:val="Cabealho"/>
+              <w:tabs>
+                <w:tab w:val="clear" w:pos="4252"/>
+                <w:tab w:val="clear" w:pos="8504"/>
+                <w:tab w:val="left" w:pos="395"/>
+              </w:tabs>
+              <w:jc w:val="both"/>
+              <w:rPr>
+                <w:rFonts w:ascii="Arial" w:hAnsi="Arial" w:cs="Arial"/>
+                <w:b/>
+                <w:bCs/>
+                <w:color w:val="808080" w:themeColor="background1" w:themeShade="80"/>
+              </w:rPr>
+            </w:pPr>
+          </w:p>
+          <w:p>
+            <w:pPr>
+              <w:pStyle w:val="Cabealho"/>
+              <w:tabs>
+                <w:tab w:val="clear" w:pos="4252"/>
+                <w:tab w:val="clear" w:pos="8504"/>
+                <w:tab w:val="left" w:pos="395"/>
+              </w:tabs>
+              <w:jc w:val="both"/>
+              <w:rPr>
+                <w:rFonts w:ascii="Arial" w:hAnsi="Arial" w:cs="Arial"/>
+                <w:b/>
+                <w:bCs/>
+                <w:color w:val="808080" w:themeColor="background1" w:themeShade="80"/>
+              </w:rPr>
+            </w:pPr>
+          </w:p>
+          <w:p>
+            <w:pPr>
+              <w:pStyle w:val="Cabealho"/>
+              <w:tabs>
+                <w:tab w:val="clear" w:pos="4252"/>
+                <w:tab w:val="clear" w:pos="8504"/>
+                <w:tab w:val="left" w:pos="395"/>
+              </w:tabs>
+              <w:jc w:val="both"/>
+              <w:rPr>
+                <w:rFonts w:ascii="Arial" w:hAnsi="Arial" w:cs="Arial"/>
+                <w:b/>
+                <w:bCs/>
+                <w:color w:val="808080" w:themeColor="background1" w:themeShade="80"/>
+              </w:rPr>
+            </w:pPr>
+          </w:p>
+          <w:p>
+            <w:pPr>
+              <w:pStyle w:val="Cabealho"/>
+              <w:tabs>
+                <w:tab w:val="clear" w:pos="4252"/>
+                <w:tab w:val="clear" w:pos="8504"/>
+                <w:tab w:val="left" w:pos="395"/>
+              </w:tabs>
+              <w:jc w:val="both"/>
+              <w:rPr>
+                <w:rFonts w:ascii="Arial" w:hAnsi="Arial" w:cs="Arial"/>
+                <w:b/>
+                <w:bCs/>
+                <w:color w:val="808080" w:themeColor="background1" w:themeShade="80"/>
+              </w:rPr>
+            </w:pPr>
+          </w:p>
+        </w:tc>
+        <w:bookmarkStart w:id="0" w:name="_GoBack"/>
+        <w:bookmarkEnd w:id="0"/>
       </w:tr>
     </w:tbl>
     <w:p/>
     <w:sectPr>
-      <w:headerReference w:type="default" r:id="rId9"/>
-      <w:footerReference w:type="default" r:id="rId10"/>
+      <w:headerReference w:type="default" r:id="rId10"/>
+      <w:footerReference w:type="default" r:id="rId11"/>
       <w:pgSz w:w="11906" w:h="16838"/>
       <w:pgMar w:top="1134" w:right="1134" w:bottom="1134" w:left="1701" w:header="709" w:footer="709" w:gutter="0"/>
       <w:cols w:space="708"/>

</xml_diff>

<commit_message>
[Versão 1.2]Atualização da descrição dos botões da tela de operações.
</commit_message>
<xml_diff>
--- a/4.3 Caso de Uso - UC-50 Realizar login no aplicativo.docx
+++ b/4.3 Caso de Uso - UC-50 Realizar login no aplicativo.docx
@@ -2495,6 +2495,7 @@
                 </wp:inline>
               </w:drawing>
             </w:r>
+            <w:bookmarkStart w:id="0" w:name="_GoBack"/>
             <w:r>
               <w:rPr>
                 <w:rFonts w:ascii="Arial" w:hAnsi="Arial" w:cs="Arial"/>
@@ -2522,11 +2523,12 @@
                   <v:path o:extrusionok="f" gradientshapeok="t" o:connecttype="rect"/>
                   <o:lock v:ext="edit" aspectratio="t"/>
                 </v:shapetype>
-                <v:shape id="_x0000_i1025" type="#_x0000_t75" style="width:192pt;height:374.25pt">
-                  <v:imagedata r:id="rId8" o:title="[PROTOAPP]Operacoes"/>
+                <v:shape id="_x0000_i1025" type="#_x0000_t75" style="width:190.5pt;height:370.5pt">
+                  <v:imagedata r:id="rId8" o:title="[PROTOAPP]Operacoes.fw"/>
                 </v:shape>
               </w:pict>
             </w:r>
+            <w:bookmarkEnd w:id="0"/>
           </w:p>
           <w:p>
             <w:pPr>
@@ -3107,8 +3109,6 @@
             </w:pPr>
           </w:p>
         </w:tc>
-        <w:bookmarkStart w:id="0" w:name="_GoBack"/>
-        <w:bookmarkEnd w:id="0"/>
       </w:tr>
     </w:tbl>
     <w:p/>

</xml_diff>

<commit_message>
[Versão 1.3] Alteração no cabeçalho
</commit_message>
<xml_diff>
--- a/4.3 Caso de Uso - UC-50 Realizar login no aplicativo.docx
+++ b/4.3 Caso de Uso - UC-50 Realizar login no aplicativo.docx
@@ -21,12 +21,13 @@
         <w:tblLook w:val="0000" w:firstRow="0" w:lastRow="0" w:firstColumn="0" w:lastColumn="0" w:noHBand="0" w:noVBand="0"/>
       </w:tblPr>
       <w:tblGrid>
-        <w:gridCol w:w="9283"/>
+        <w:gridCol w:w="851"/>
+        <w:gridCol w:w="8432"/>
       </w:tblGrid>
       <w:tr>
         <w:tc>
           <w:tcPr>
-            <w:tcW w:w="9283" w:type="dxa"/>
+            <w:tcW w:w="851" w:type="dxa"/>
             <w:tcBorders>
               <w:bottom w:val="single" w:sz="4" w:space="0" w:color="auto"/>
             </w:tcBorders>
@@ -35,18 +36,155 @@
           <w:p>
             <w:pPr>
               <w:pStyle w:val="Cabealho"/>
-              <w:rPr>
-                <w:rFonts w:ascii="Arial" w:hAnsi="Arial" w:cs="Arial"/>
-                <w:b/>
-              </w:rPr>
-            </w:pPr>
-            <w:r>
-              <w:rPr>
-                <w:rFonts w:ascii="Arial" w:hAnsi="Arial" w:cs="Arial"/>
-                <w:b/>
-              </w:rPr>
-              <w:t>1 – DESCRIÇÃO</w:t>
-            </w:r>
+              <w:jc w:val="center"/>
+              <w:rPr>
+                <w:rFonts w:ascii="Arial" w:hAnsi="Arial" w:cs="Arial"/>
+                <w:b/>
+              </w:rPr>
+            </w:pPr>
+            <w:r>
+              <w:rPr>
+                <w:rFonts w:ascii="Arial" w:hAnsi="Arial" w:cs="Arial"/>
+                <w:b/>
+              </w:rPr>
+              <w:t>ID</w:t>
+            </w:r>
+          </w:p>
+        </w:tc>
+        <w:tc>
+          <w:tcPr>
+            <w:tcW w:w="8432" w:type="dxa"/>
+            <w:tcBorders>
+              <w:bottom w:val="single" w:sz="4" w:space="0" w:color="auto"/>
+            </w:tcBorders>
+            <w:shd w:val="clear" w:color="auto" w:fill="BFBFBF" w:themeFill="background1" w:themeFillShade="BF"/>
+          </w:tcPr>
+          <w:p>
+            <w:pPr>
+              <w:pStyle w:val="Cabealho"/>
+              <w:rPr>
+                <w:rFonts w:ascii="Arial" w:hAnsi="Arial" w:cs="Arial"/>
+                <w:b/>
+              </w:rPr>
+            </w:pPr>
+            <w:r>
+              <w:rPr>
+                <w:rFonts w:ascii="Arial" w:hAnsi="Arial" w:cs="Arial"/>
+                <w:b/>
+              </w:rPr>
+              <w:t>TÍTULO DO CASO DE USO</w:t>
+            </w:r>
+          </w:p>
+        </w:tc>
+      </w:tr>
+      <w:tr>
+        <w:tc>
+          <w:tcPr>
+            <w:tcW w:w="851" w:type="dxa"/>
+            <w:tcBorders>
+              <w:bottom w:val="single" w:sz="4" w:space="0" w:color="auto"/>
+            </w:tcBorders>
+          </w:tcPr>
+          <w:p>
+            <w:pPr>
+              <w:pStyle w:val="Cabealho"/>
+              <w:rPr>
+                <w:rFonts w:ascii="Arial" w:hAnsi="Arial" w:cs="Arial"/>
+                <w:b/>
+                <w:bCs/>
+                <w:color w:val="808080" w:themeColor="background1" w:themeShade="80"/>
+              </w:rPr>
+            </w:pPr>
+          </w:p>
+          <w:p>
+            <w:pPr>
+              <w:pStyle w:val="Cabealho"/>
+              <w:rPr>
+                <w:rFonts w:ascii="Arial" w:hAnsi="Arial" w:cs="Arial"/>
+                <w:b/>
+                <w:bCs/>
+                <w:color w:val="000000" w:themeColor="text1"/>
+              </w:rPr>
+            </w:pPr>
+            <w:r>
+              <w:rPr>
+                <w:rFonts w:ascii="Arial" w:hAnsi="Arial" w:cs="Arial"/>
+                <w:b/>
+                <w:bCs/>
+                <w:color w:val="000000" w:themeColor="text1"/>
+              </w:rPr>
+              <w:t>UC-50</w:t>
+            </w:r>
+          </w:p>
+        </w:tc>
+        <w:tc>
+          <w:tcPr>
+            <w:tcW w:w="8432" w:type="dxa"/>
+            <w:tcBorders>
+              <w:bottom w:val="single" w:sz="4" w:space="0" w:color="auto"/>
+            </w:tcBorders>
+          </w:tcPr>
+          <w:p>
+            <w:pPr>
+              <w:pStyle w:val="Cabealho"/>
+              <w:rPr>
+                <w:rFonts w:ascii="Arial" w:hAnsi="Arial" w:cs="Arial"/>
+                <w:bCs/>
+                <w:color w:val="000000" w:themeColor="text1"/>
+              </w:rPr>
+            </w:pPr>
+          </w:p>
+          <w:p>
+            <w:pPr>
+              <w:pStyle w:val="Cabealho"/>
+              <w:rPr>
+                <w:rFonts w:ascii="Arial" w:hAnsi="Arial" w:cs="Arial"/>
+                <w:b/>
+                <w:bCs/>
+                <w:color w:val="000000" w:themeColor="text1"/>
+              </w:rPr>
+            </w:pPr>
+            <w:r>
+              <w:rPr>
+                <w:rFonts w:ascii="Arial" w:hAnsi="Arial" w:cs="Arial"/>
+                <w:b/>
+                <w:bCs/>
+                <w:color w:val="000000" w:themeColor="text1"/>
+              </w:rPr>
+              <w:t xml:space="preserve">Realizar </w:t>
+            </w:r>
+            <w:proofErr w:type="spellStart"/>
+            <w:r>
+              <w:rPr>
+                <w:rFonts w:ascii="Arial" w:hAnsi="Arial" w:cs="Arial"/>
+                <w:b/>
+                <w:bCs/>
+                <w:color w:val="000000" w:themeColor="text1"/>
+              </w:rPr>
+              <w:t>login</w:t>
+            </w:r>
+            <w:proofErr w:type="spellEnd"/>
+            <w:r>
+              <w:rPr>
+                <w:rFonts w:ascii="Arial" w:hAnsi="Arial" w:cs="Arial"/>
+                <w:b/>
+                <w:bCs/>
+                <w:color w:val="000000" w:themeColor="text1"/>
+              </w:rPr>
+              <w:t xml:space="preserve"> no aplicativo móvel.</w:t>
+            </w:r>
+            <w:bookmarkStart w:id="0" w:name="_GoBack"/>
+            <w:bookmarkEnd w:id="0"/>
+          </w:p>
+          <w:p>
+            <w:pPr>
+              <w:pStyle w:val="Cabealho"/>
+              <w:rPr>
+                <w:rFonts w:ascii="Arial" w:hAnsi="Arial" w:cs="Arial"/>
+                <w:bCs/>
+                <w:color w:val="808080" w:themeColor="background1" w:themeShade="80"/>
+              </w:rPr>
+            </w:pPr>
           </w:p>
         </w:tc>
       </w:tr>
@@ -54,97 +192,7 @@
         <w:tc>
           <w:tcPr>
             <w:tcW w:w="9283" w:type="dxa"/>
-            <w:tcBorders>
-              <w:bottom w:val="single" w:sz="4" w:space="0" w:color="auto"/>
-            </w:tcBorders>
-          </w:tcPr>
-          <w:p>
-            <w:pPr>
-              <w:pStyle w:val="Cabealho"/>
-              <w:rPr>
-                <w:rFonts w:ascii="Arial" w:hAnsi="Arial" w:cs="Arial"/>
-                <w:b/>
-                <w:bCs/>
-                <w:color w:val="808080" w:themeColor="background1" w:themeShade="80"/>
-              </w:rPr>
-            </w:pPr>
-          </w:p>
-          <w:p>
-            <w:pPr>
-              <w:pStyle w:val="Cabealho"/>
-              <w:rPr>
-                <w:rFonts w:ascii="Arial" w:hAnsi="Arial" w:cs="Arial"/>
-                <w:bCs/>
-                <w:color w:val="000000" w:themeColor="text1"/>
-              </w:rPr>
-            </w:pPr>
-            <w:r>
-              <w:rPr>
-                <w:rFonts w:ascii="Arial" w:hAnsi="Arial" w:cs="Arial"/>
-                <w:bCs/>
-                <w:color w:val="808080" w:themeColor="background1" w:themeShade="80"/>
-              </w:rPr>
-              <w:t xml:space="preserve"> </w:t>
-            </w:r>
-            <w:r>
-              <w:rPr>
-                <w:rFonts w:ascii="Arial" w:hAnsi="Arial" w:cs="Arial"/>
-                <w:bCs/>
-                <w:color w:val="000000" w:themeColor="text1"/>
-              </w:rPr>
-              <w:t>Realizar</w:t>
-            </w:r>
-            <w:r>
-              <w:rPr>
-                <w:rFonts w:ascii="Arial" w:hAnsi="Arial" w:cs="Arial"/>
-                <w:bCs/>
-                <w:color w:val="000000" w:themeColor="text1"/>
-              </w:rPr>
-              <w:t xml:space="preserve"> </w:t>
-            </w:r>
-            <w:proofErr w:type="spellStart"/>
-            <w:r>
-              <w:rPr>
-                <w:rFonts w:ascii="Arial" w:hAnsi="Arial" w:cs="Arial"/>
-                <w:bCs/>
-                <w:color w:val="000000" w:themeColor="text1"/>
-              </w:rPr>
-              <w:t>login</w:t>
-            </w:r>
-            <w:proofErr w:type="spellEnd"/>
-            <w:r>
-              <w:rPr>
-                <w:rFonts w:ascii="Arial" w:hAnsi="Arial" w:cs="Arial"/>
-                <w:bCs/>
-                <w:color w:val="000000" w:themeColor="text1"/>
-              </w:rPr>
-              <w:t xml:space="preserve"> no aplicativo móvel</w:t>
-            </w:r>
-            <w:r>
-              <w:rPr>
-                <w:rFonts w:ascii="Arial" w:hAnsi="Arial" w:cs="Arial"/>
-                <w:bCs/>
-                <w:color w:val="000000" w:themeColor="text1"/>
-              </w:rPr>
-              <w:t>.</w:t>
-            </w:r>
-          </w:p>
-          <w:p>
-            <w:pPr>
-              <w:pStyle w:val="Cabealho"/>
-              <w:rPr>
-                <w:rFonts w:ascii="Arial" w:hAnsi="Arial" w:cs="Arial"/>
-                <w:b/>
-                <w:bCs/>
-              </w:rPr>
-            </w:pPr>
-          </w:p>
-        </w:tc>
-      </w:tr>
-      <w:tr>
-        <w:tc>
-          <w:tcPr>
-            <w:tcW w:w="9283" w:type="dxa"/>
+            <w:gridSpan w:val="2"/>
             <w:tcBorders>
               <w:top w:val="single" w:sz="4" w:space="0" w:color="auto"/>
               <w:left w:val="single" w:sz="4" w:space="0" w:color="auto"/>
@@ -179,6 +227,7 @@
         <w:tc>
           <w:tcPr>
             <w:tcW w:w="9283" w:type="dxa"/>
+            <w:gridSpan w:val="2"/>
             <w:tcBorders>
               <w:top w:val="single" w:sz="4" w:space="0" w:color="auto"/>
               <w:left w:val="single" w:sz="4" w:space="0" w:color="auto"/>
@@ -239,6 +288,7 @@
         <w:tc>
           <w:tcPr>
             <w:tcW w:w="9283" w:type="dxa"/>
+            <w:gridSpan w:val="2"/>
             <w:tcBorders>
               <w:top w:val="single" w:sz="4" w:space="0" w:color="auto"/>
               <w:left w:val="single" w:sz="4" w:space="0" w:color="auto"/>
@@ -271,6 +321,7 @@
         <w:tc>
           <w:tcPr>
             <w:tcW w:w="9283" w:type="dxa"/>
+            <w:gridSpan w:val="2"/>
             <w:tcBorders>
               <w:top w:val="single" w:sz="4" w:space="0" w:color="auto"/>
               <w:left w:val="single" w:sz="4" w:space="0" w:color="auto"/>
@@ -332,6 +383,7 @@
         <w:tc>
           <w:tcPr>
             <w:tcW w:w="9283" w:type="dxa"/>
+            <w:gridSpan w:val="2"/>
             <w:tcBorders>
               <w:top w:val="single" w:sz="4" w:space="0" w:color="auto"/>
               <w:left w:val="single" w:sz="4" w:space="0" w:color="auto"/>
@@ -398,6 +450,7 @@
         <w:tc>
           <w:tcPr>
             <w:tcW w:w="9283" w:type="dxa"/>
+            <w:gridSpan w:val="2"/>
             <w:tcBorders>
               <w:top w:val="single" w:sz="4" w:space="0" w:color="auto"/>
               <w:left w:val="single" w:sz="4" w:space="0" w:color="auto"/>
@@ -768,6 +821,7 @@
         <w:tc>
           <w:tcPr>
             <w:tcW w:w="9283" w:type="dxa"/>
+            <w:gridSpan w:val="2"/>
             <w:tcBorders>
               <w:top w:val="single" w:sz="4" w:space="0" w:color="auto"/>
               <w:left w:val="single" w:sz="4" w:space="0" w:color="auto"/>
@@ -826,6 +880,7 @@
         <w:tc>
           <w:tcPr>
             <w:tcW w:w="9283" w:type="dxa"/>
+            <w:gridSpan w:val="2"/>
             <w:tcBorders>
               <w:top w:val="single" w:sz="4" w:space="0" w:color="auto"/>
               <w:left w:val="single" w:sz="4" w:space="0" w:color="auto"/>
@@ -1211,6 +1266,7 @@
         <w:tc>
           <w:tcPr>
             <w:tcW w:w="9283" w:type="dxa"/>
+            <w:gridSpan w:val="2"/>
             <w:tcBorders>
               <w:top w:val="single" w:sz="4" w:space="0" w:color="auto"/>
               <w:left w:val="single" w:sz="4" w:space="0" w:color="auto"/>
@@ -1248,6 +1304,7 @@
         <w:tc>
           <w:tcPr>
             <w:tcW w:w="9283" w:type="dxa"/>
+            <w:gridSpan w:val="2"/>
             <w:tcBorders>
               <w:top w:val="single" w:sz="4" w:space="0" w:color="auto"/>
               <w:left w:val="single" w:sz="4" w:space="0" w:color="auto"/>
@@ -2495,7 +2552,6 @@
                 </wp:inline>
               </w:drawing>
             </w:r>
-            <w:bookmarkStart w:id="0" w:name="_GoBack"/>
             <w:r>
               <w:rPr>
                 <w:rFonts w:ascii="Arial" w:hAnsi="Arial" w:cs="Arial"/>
@@ -2524,11 +2580,10 @@
                   <o:lock v:ext="edit" aspectratio="t"/>
                 </v:shapetype>
                 <v:shape id="_x0000_i1025" type="#_x0000_t75" style="width:190.5pt;height:370.5pt">
-                  <v:imagedata r:id="rId8" o:title="[PROTOAPP]Operacoes.fw"/>
+                  <v:imagedata r:id="rId8" o:title="[PROTOAPP]Operacoes"/>
                 </v:shape>
               </w:pict>
             </w:r>
-            <w:bookmarkEnd w:id="0"/>
           </w:p>
           <w:p>
             <w:pPr>

</xml_diff>

<commit_message>
Ajustando o titulo do caso de uso para caixa alta
</commit_message>
<xml_diff>
--- a/4.3 Caso de Uso - UC-50 Realizar login no aplicativo.docx
+++ b/4.3 Caso de Uso - UC-50 Realizar login no aplicativo.docx
@@ -142,14 +142,16 @@
                 <w:b/>
                 <w:bCs/>
                 <w:color w:val="000000" w:themeColor="text1"/>
-              </w:rPr>
-            </w:pPr>
-            <w:r>
-              <w:rPr>
-                <w:rFonts w:ascii="Arial" w:hAnsi="Arial" w:cs="Arial"/>
-                <w:b/>
-                <w:bCs/>
-                <w:color w:val="000000" w:themeColor="text1"/>
+                <w:sz w:val="24"/>
+              </w:rPr>
+            </w:pPr>
+            <w:r>
+              <w:rPr>
+                <w:rFonts w:ascii="Arial" w:hAnsi="Arial" w:cs="Arial"/>
+                <w:b/>
+                <w:bCs/>
+                <w:color w:val="000000" w:themeColor="text1"/>
+                <w:sz w:val="24"/>
               </w:rPr>
               <w:t xml:space="preserve">Realizar </w:t>
             </w:r>
@@ -160,6 +162,7 @@
                 <w:b/>
                 <w:bCs/>
                 <w:color w:val="000000" w:themeColor="text1"/>
+                <w:sz w:val="24"/>
               </w:rPr>
               <w:t>login</w:t>
             </w:r>
@@ -170,6 +173,7 @@
                 <w:b/>
                 <w:bCs/>
                 <w:color w:val="000000" w:themeColor="text1"/>
+                <w:sz w:val="24"/>
               </w:rPr>
               <w:t xml:space="preserve"> no aplicativo móvel.</w:t>
             </w:r>

</xml_diff>

<commit_message>
Ajuste para caixa alta no titulo do caso de uso
</commit_message>
<xml_diff>
--- a/4.3 Caso de Uso - UC-50 Realizar login no aplicativo.docx
+++ b/4.3 Caso de Uso - UC-50 Realizar login no aplicativo.docx
@@ -142,40 +142,16 @@
                 <w:b/>
                 <w:bCs/>
                 <w:color w:val="000000" w:themeColor="text1"/>
-                <w:sz w:val="24"/>
-              </w:rPr>
-            </w:pPr>
-            <w:r>
-              <w:rPr>
-                <w:rFonts w:ascii="Arial" w:hAnsi="Arial" w:cs="Arial"/>
-                <w:b/>
-                <w:bCs/>
-                <w:color w:val="000000" w:themeColor="text1"/>
-                <w:sz w:val="24"/>
-              </w:rPr>
-              <w:t xml:space="preserve">Realizar </w:t>
-            </w:r>
-            <w:proofErr w:type="spellStart"/>
-            <w:r>
-              <w:rPr>
-                <w:rFonts w:ascii="Arial" w:hAnsi="Arial" w:cs="Arial"/>
-                <w:b/>
-                <w:bCs/>
-                <w:color w:val="000000" w:themeColor="text1"/>
-                <w:sz w:val="24"/>
-              </w:rPr>
-              <w:t>login</w:t>
-            </w:r>
-            <w:proofErr w:type="spellEnd"/>
-            <w:r>
-              <w:rPr>
-                <w:rFonts w:ascii="Arial" w:hAnsi="Arial" w:cs="Arial"/>
-                <w:b/>
-                <w:bCs/>
-                <w:color w:val="000000" w:themeColor="text1"/>
-                <w:sz w:val="24"/>
-              </w:rPr>
-              <w:t xml:space="preserve"> no aplicativo móvel.</w:t>
+              </w:rPr>
+            </w:pPr>
+            <w:r>
+              <w:rPr>
+                <w:rFonts w:ascii="Arial" w:hAnsi="Arial" w:cs="Arial"/>
+                <w:b/>
+                <w:bCs/>
+                <w:color w:val="000000" w:themeColor="text1"/>
+              </w:rPr>
+              <w:t>REALIZAR LOGIN NO APLICATIVO MÓVEL.</w:t>
             </w:r>
             <w:bookmarkStart w:id="0" w:name="_GoBack"/>
             <w:bookmarkEnd w:id="0"/>

</xml_diff>

<commit_message>
Ajustes - Modelo do template atualizado
</commit_message>
<xml_diff>
--- a/4.3 Caso de Uso - UC-50 Realizar login no aplicativo.docx
+++ b/4.3 Caso de Uso - UC-50 Realizar login no aplicativo.docx
@@ -1,6 +1,6 @@
 
 <file path=word/document.xml><?xml version="1.0" encoding="utf-8"?>
-<w:document xmlns:wpc="http://schemas.microsoft.com/office/word/2010/wordprocessingCanvas" xmlns:mc="http://schemas.openxmlformats.org/markup-compatibility/2006" xmlns:o="urn:schemas-microsoft-com:office:office" xmlns:r="http://schemas.openxmlformats.org/officeDocument/2006/relationships" xmlns:m="http://schemas.openxmlformats.org/officeDocument/2006/math" xmlns:v="urn:schemas-microsoft-com:vml" xmlns:wp14="http://schemas.microsoft.com/office/word/2010/wordprocessingDrawing" xmlns:wp="http://schemas.openxmlformats.org/drawingml/2006/wordprocessingDrawing" xmlns:w10="urn:schemas-microsoft-com:office:word" xmlns:w="http://schemas.openxmlformats.org/wordprocessingml/2006/main" xmlns:w14="http://schemas.microsoft.com/office/word/2010/wordml" xmlns:w15="http://schemas.microsoft.com/office/word/2012/wordml" xmlns:wpg="http://schemas.microsoft.com/office/word/2010/wordprocessingGroup" xmlns:wpi="http://schemas.microsoft.com/office/word/2010/wordprocessingInk" xmlns:wne="http://schemas.microsoft.com/office/word/2006/wordml" xmlns:wps="http://schemas.microsoft.com/office/word/2010/wordprocessingShape" mc:Ignorable="w14 w15 wp14">
+<w:document xmlns:wpc="http://schemas.microsoft.com/office/word/2010/wordprocessingCanvas" xmlns:mc="http://schemas.openxmlformats.org/markup-compatibility/2006" xmlns:o="urn:schemas-microsoft-com:office:office" xmlns:r="http://schemas.openxmlformats.org/officeDocument/2006/relationships" xmlns:m="http://schemas.openxmlformats.org/officeDocument/2006/math" xmlns:v="urn:schemas-microsoft-com:vml" xmlns:wp14="http://schemas.microsoft.com/office/word/2010/wordprocessingDrawing" xmlns:wp="http://schemas.openxmlformats.org/drawingml/2006/wordprocessingDrawing" xmlns:w10="urn:schemas-microsoft-com:office:word" xmlns:w="http://schemas.openxmlformats.org/wordprocessingml/2006/main" xmlns:w14="http://schemas.microsoft.com/office/word/2010/wordml" xmlns:wpg="http://schemas.microsoft.com/office/word/2010/wordprocessingGroup" xmlns:wpi="http://schemas.microsoft.com/office/word/2010/wordprocessingInk" xmlns:wne="http://schemas.microsoft.com/office/word/2006/wordml" xmlns:wps="http://schemas.microsoft.com/office/word/2010/wordprocessingShape" mc:Ignorable="w14 wp14">
   <w:body>
     <w:tbl>
       <w:tblPr>
@@ -99,6 +99,7 @@
           <w:p>
             <w:pPr>
               <w:pStyle w:val="Cabealho"/>
+              <w:jc w:val="center"/>
               <w:rPr>
                 <w:rFonts w:ascii="Arial" w:hAnsi="Arial" w:cs="Arial"/>
                 <w:b/>
@@ -151,10 +152,17 @@
                 <w:bCs/>
                 <w:color w:val="000000" w:themeColor="text1"/>
               </w:rPr>
-              <w:t>REALIZAR LOGIN NO APLICATIVO MÓVEL.</w:t>
-            </w:r>
-            <w:bookmarkStart w:id="0" w:name="_GoBack"/>
-            <w:bookmarkEnd w:id="0"/>
+              <w:t>REA</w:t>
+            </w:r>
+            <w:r>
+              <w:rPr>
+                <w:rFonts w:ascii="Arial" w:hAnsi="Arial" w:cs="Arial"/>
+                <w:b/>
+                <w:bCs/>
+                <w:color w:val="000000" w:themeColor="text1"/>
+              </w:rPr>
+              <w:t>LIZAR LOGIN NO APLICATIVO MÓVEL</w:t>
+            </w:r>
           </w:p>
           <w:p>
             <w:pPr>
@@ -387,7 +395,7 @@
                 <w:b/>
                 <w:bCs/>
               </w:rPr>
-              <w:t xml:space="preserve">4 – </w:t>
+              <w:t>4 – CENÁRIO</w:t>
             </w:r>
             <w:proofErr w:type="gramStart"/>
             <w:r>
@@ -396,14 +404,6 @@
                 <w:b/>
                 <w:bCs/>
               </w:rPr>
-              <w:t xml:space="preserve">CENÁRIO </w:t>
-            </w:r>
-            <w:r>
-              <w:rPr>
-                <w:rFonts w:ascii="Arial" w:hAnsi="Arial" w:cs="Arial"/>
-                <w:b/>
-                <w:bCs/>
-              </w:rPr>
               <w:t xml:space="preserve"> </w:t>
             </w:r>
             <w:r>
@@ -412,7 +412,7 @@
                 <w:b/>
                 <w:bCs/>
               </w:rPr>
-              <w:t>PRINCIPAL</w:t>
+              <w:t xml:space="preserve"> </w:t>
             </w:r>
             <w:proofErr w:type="gramEnd"/>
             <w:r>
@@ -421,7 +421,7 @@
                 <w:b/>
                 <w:bCs/>
               </w:rPr>
-              <w:t xml:space="preserve">   </w:t>
+              <w:t xml:space="preserve">PRINCIPAL   </w:t>
             </w:r>
           </w:p>
         </w:tc>
@@ -825,7 +825,7 @@
                 <w:b/>
                 <w:bCs/>
               </w:rPr>
-              <w:t xml:space="preserve">5 – </w:t>
+              <w:t>5 – CENÁRIOS</w:t>
             </w:r>
             <w:proofErr w:type="gramStart"/>
             <w:r>
@@ -834,14 +834,6 @@
                 <w:b/>
                 <w:bCs/>
               </w:rPr>
-              <w:t xml:space="preserve">CENÁRIOS </w:t>
-            </w:r>
-            <w:r>
-              <w:rPr>
-                <w:rFonts w:ascii="Arial" w:hAnsi="Arial" w:cs="Arial"/>
-                <w:b/>
-                <w:bCs/>
-              </w:rPr>
               <w:t xml:space="preserve"> </w:t>
             </w:r>
             <w:r>
@@ -850,9 +842,17 @@
                 <w:b/>
                 <w:bCs/>
               </w:rPr>
+              <w:t xml:space="preserve"> </w:t>
+            </w:r>
+            <w:proofErr w:type="gramEnd"/>
+            <w:r>
+              <w:rPr>
+                <w:rFonts w:ascii="Arial" w:hAnsi="Arial" w:cs="Arial"/>
+                <w:b/>
+                <w:bCs/>
+              </w:rPr>
               <w:t>ALTERNATIVOS</w:t>
             </w:r>
-            <w:proofErr w:type="gramEnd"/>
           </w:p>
         </w:tc>
       </w:tr>
@@ -1260,22 +1260,43 @@
               <w:pStyle w:val="Cabealho"/>
               <w:rPr>
                 <w:rFonts w:ascii="Arial" w:hAnsi="Arial" w:cs="Arial"/>
-                <w:bCs/>
-              </w:rPr>
-            </w:pPr>
-            <w:r>
-              <w:rPr>
-                <w:rFonts w:ascii="Arial" w:hAnsi="Arial" w:cs="Arial"/>
-                <w:bCs/>
-              </w:rPr>
-              <w:t>6 – PÓS-CONDIÇÃ</w:t>
-            </w:r>
-            <w:r>
-              <w:rPr>
-                <w:rFonts w:ascii="Arial" w:hAnsi="Arial" w:cs="Arial"/>
-                <w:bCs/>
-              </w:rPr>
-              <w:t>O(ÕES)</w:t>
+                <w:b/>
+                <w:bCs/>
+              </w:rPr>
+            </w:pPr>
+            <w:r>
+              <w:rPr>
+                <w:rFonts w:ascii="Arial" w:hAnsi="Arial" w:cs="Arial"/>
+                <w:b/>
+                <w:bCs/>
+              </w:rPr>
+              <w:t>6 – PÓS-</w:t>
+            </w:r>
+            <w:proofErr w:type="gramStart"/>
+            <w:r>
+              <w:rPr>
+                <w:rFonts w:ascii="Arial" w:hAnsi="Arial" w:cs="Arial"/>
+                <w:b/>
+                <w:bCs/>
+              </w:rPr>
+              <w:t>CONDIÇÃ</w:t>
+            </w:r>
+            <w:r>
+              <w:rPr>
+                <w:rFonts w:ascii="Arial" w:hAnsi="Arial" w:cs="Arial"/>
+                <w:b/>
+                <w:bCs/>
+              </w:rPr>
+              <w:t>O(</w:t>
+            </w:r>
+            <w:proofErr w:type="gramEnd"/>
+            <w:r>
+              <w:rPr>
+                <w:rFonts w:ascii="Arial" w:hAnsi="Arial" w:cs="Arial"/>
+                <w:b/>
+                <w:bCs/>
+              </w:rPr>
+              <w:t>ÕES)</w:t>
             </w:r>
           </w:p>
         </w:tc>
@@ -1300,6 +1321,15 @@
                 <w:bCs/>
               </w:rPr>
             </w:pPr>
+          </w:p>
+          <w:p>
+            <w:pPr>
+              <w:pStyle w:val="Cabealho"/>
+              <w:rPr>
+                <w:rFonts w:ascii="Tahoma" w:hAnsi="Tahoma" w:cs="Tahoma"/>
+                <w:bCs/>
+              </w:rPr>
+            </w:pPr>
             <w:r>
               <w:rPr>
                 <w:rFonts w:ascii="Tahoma" w:hAnsi="Tahoma" w:cs="Tahoma"/>
@@ -1353,27 +1383,8 @@
         </w:tc>
       </w:tr>
     </w:tbl>
-    <w:p/>
     <w:p>
       <w:pPr>
-        <w:rPr>
-          <w:rFonts w:ascii="Tahoma" w:hAnsi="Tahoma" w:cs="Tahoma"/>
-          <w:sz w:val="20"/>
-          <w:szCs w:val="20"/>
-        </w:rPr>
-      </w:pPr>
-      <w:r>
-        <w:rPr>
-          <w:rFonts w:ascii="Tahoma" w:hAnsi="Tahoma" w:cs="Tahoma"/>
-          <w:sz w:val="20"/>
-          <w:szCs w:val="20"/>
-        </w:rPr>
-        <w:br w:type="page"/>
-      </w:r>
-    </w:p>
-    <w:p>
-      <w:pPr>
-        <w:pStyle w:val="Cabealho"/>
         <w:rPr>
           <w:rFonts w:ascii="Tahoma" w:hAnsi="Tahoma" w:cs="Tahoma"/>
           <w:sz w:val="20"/>
@@ -1480,57 +1491,12 @@
               <w:jc w:val="both"/>
               <w:rPr>
                 <w:rFonts w:ascii="Tahoma" w:hAnsi="Tahoma" w:cs="Tahoma"/>
-                <w:color w:val="000000" w:themeColor="text1"/>
-                <w:sz w:val="20"/>
-                <w:szCs w:val="20"/>
-              </w:rPr>
-            </w:pPr>
-            <w:r>
-              <w:rPr>
-                <w:rFonts w:ascii="Tahoma" w:hAnsi="Tahoma" w:cs="Tahoma"/>
-                <w:b/>
-                <w:color w:val="000000" w:themeColor="text1"/>
-                <w:sz w:val="20"/>
-                <w:szCs w:val="20"/>
-              </w:rPr>
-              <w:t xml:space="preserve">Regra de validação de campos obrigatórios: </w:t>
-            </w:r>
-            <w:r>
-              <w:rPr>
-                <w:rFonts w:ascii="Tahoma" w:hAnsi="Tahoma" w:cs="Tahoma"/>
-                <w:color w:val="000000" w:themeColor="text1"/>
-                <w:sz w:val="20"/>
-                <w:szCs w:val="20"/>
-              </w:rPr>
-              <w:t xml:space="preserve">Os campos obrigatórios são </w:t>
-            </w:r>
-            <w:r>
-              <w:rPr>
-                <w:rFonts w:ascii="Tahoma" w:hAnsi="Tahoma" w:cs="Tahoma"/>
-                <w:color w:val="000000" w:themeColor="text1"/>
-                <w:sz w:val="20"/>
-                <w:szCs w:val="20"/>
-              </w:rPr>
-              <w:t>exibidos pelo sistema através de uma mensagem</w:t>
-            </w:r>
-            <w:r>
-              <w:rPr>
-                <w:rFonts w:ascii="Tahoma" w:hAnsi="Tahoma" w:cs="Tahoma"/>
-                <w:color w:val="000000" w:themeColor="text1"/>
-                <w:sz w:val="20"/>
-                <w:szCs w:val="20"/>
-              </w:rPr>
-              <w:t xml:space="preserve"> com um contorno em vermelho, sendo esse um sinal </w:t>
-            </w:r>
-            <w:r>
-              <w:rPr>
-                <w:rFonts w:ascii="Tahoma" w:hAnsi="Tahoma" w:cs="Tahoma"/>
-                <w:color w:val="000000" w:themeColor="text1"/>
-                <w:sz w:val="20"/>
-                <w:szCs w:val="20"/>
-              </w:rPr>
-              <w:t>de mensagens de obrigatoriedade ou erro.</w:t>
-            </w:r>
+                <w:b/>
+                <w:color w:val="000000" w:themeColor="text1"/>
+                <w:sz w:val="20"/>
+                <w:szCs w:val="20"/>
+              </w:rPr>
+            </w:pPr>
           </w:p>
           <w:p>
             <w:pPr>
@@ -1543,12 +1509,20 @@
               <w:jc w:val="both"/>
               <w:rPr>
                 <w:rFonts w:ascii="Tahoma" w:hAnsi="Tahoma" w:cs="Tahoma"/>
-                <w:b/>
-                <w:color w:val="808080" w:themeColor="background1" w:themeShade="80"/>
-                <w:sz w:val="20"/>
-                <w:szCs w:val="20"/>
-              </w:rPr>
-            </w:pPr>
+                <w:color w:val="000000" w:themeColor="text1"/>
+                <w:sz w:val="20"/>
+                <w:szCs w:val="20"/>
+              </w:rPr>
+            </w:pPr>
+            <w:r>
+              <w:rPr>
+                <w:rFonts w:ascii="Tahoma" w:hAnsi="Tahoma" w:cs="Tahoma"/>
+                <w:color w:val="000000" w:themeColor="text1"/>
+                <w:sz w:val="20"/>
+                <w:szCs w:val="20"/>
+              </w:rPr>
+              <w:t>Não se aplica.</w:t>
+            </w:r>
           </w:p>
           <w:p>
             <w:pPr>
@@ -1560,276 +1534,21 @@
               </w:tabs>
               <w:jc w:val="both"/>
               <w:rPr>
-                <w:rFonts w:ascii="Tahoma" w:hAnsi="Tahoma" w:cs="Tahoma"/>
-                <w:b/>
-                <w:color w:val="000000" w:themeColor="text1"/>
-                <w:sz w:val="20"/>
-                <w:szCs w:val="20"/>
-              </w:rPr>
-            </w:pPr>
-            <w:r>
-              <w:rPr>
-                <w:rFonts w:ascii="Tahoma" w:hAnsi="Tahoma" w:cs="Tahoma"/>
-                <w:b/>
-                <w:color w:val="000000" w:themeColor="text1"/>
-                <w:sz w:val="20"/>
-                <w:szCs w:val="20"/>
-              </w:rPr>
-              <w:t>Limite de caracteres de campos</w:t>
-            </w:r>
-            <w:r>
-              <w:rPr>
-                <w:rFonts w:ascii="Tahoma" w:hAnsi="Tahoma" w:cs="Tahoma"/>
-                <w:b/>
-                <w:color w:val="000000" w:themeColor="text1"/>
-                <w:sz w:val="20"/>
-                <w:szCs w:val="20"/>
-              </w:rPr>
-              <w:t xml:space="preserve">: </w:t>
-            </w:r>
-          </w:p>
-          <w:p>
-            <w:pPr>
-              <w:pStyle w:val="Cabealho"/>
-              <w:tabs>
-                <w:tab w:val="clear" w:pos="4252"/>
-                <w:tab w:val="clear" w:pos="8504"/>
-                <w:tab w:val="left" w:pos="395"/>
-              </w:tabs>
-              <w:jc w:val="both"/>
-              <w:rPr>
-                <w:rFonts w:ascii="Tahoma" w:hAnsi="Tahoma" w:cs="Tahoma"/>
-                <w:color w:val="000000" w:themeColor="text1"/>
-                <w:sz w:val="20"/>
-                <w:szCs w:val="20"/>
-              </w:rPr>
-            </w:pPr>
-          </w:p>
-          <w:tbl>
-            <w:tblPr>
-              <w:tblStyle w:val="Tabelacomgrade"/>
-              <w:tblW w:w="0" w:type="auto"/>
-              <w:tblLook w:val="04A0" w:firstRow="1" w:lastRow="0" w:firstColumn="1" w:lastColumn="0" w:noHBand="0" w:noVBand="1"/>
-            </w:tblPr>
-            <w:tblGrid>
-              <w:gridCol w:w="4564"/>
-              <w:gridCol w:w="4564"/>
-            </w:tblGrid>
-            <w:tr>
-              <w:tc>
-                <w:tcPr>
-                  <w:tcW w:w="4564" w:type="dxa"/>
-                </w:tcPr>
-                <w:p>
-                  <w:pPr>
-                    <w:pStyle w:val="Cabealho"/>
-                    <w:tabs>
-                      <w:tab w:val="clear" w:pos="4252"/>
-                      <w:tab w:val="clear" w:pos="8504"/>
-                      <w:tab w:val="left" w:pos="395"/>
-                    </w:tabs>
-                    <w:jc w:val="both"/>
-                    <w:rPr>
-                      <w:rFonts w:ascii="Tahoma" w:hAnsi="Tahoma" w:cs="Tahoma"/>
-                      <w:b/>
-                      <w:color w:val="000000" w:themeColor="text1"/>
-                      <w:sz w:val="20"/>
-                      <w:szCs w:val="20"/>
-                    </w:rPr>
-                  </w:pPr>
-                  <w:r>
-                    <w:rPr>
-                      <w:rFonts w:ascii="Tahoma" w:hAnsi="Tahoma" w:cs="Tahoma"/>
-                      <w:b/>
-                      <w:color w:val="000000" w:themeColor="text1"/>
-                      <w:sz w:val="20"/>
-                      <w:szCs w:val="20"/>
-                    </w:rPr>
-                    <w:t>Campo</w:t>
-                  </w:r>
-                </w:p>
-              </w:tc>
-              <w:tc>
-                <w:tcPr>
-                  <w:tcW w:w="4564" w:type="dxa"/>
-                </w:tcPr>
-                <w:p>
-                  <w:pPr>
-                    <w:pStyle w:val="Cabealho"/>
-                    <w:tabs>
-                      <w:tab w:val="clear" w:pos="4252"/>
-                      <w:tab w:val="clear" w:pos="8504"/>
-                      <w:tab w:val="left" w:pos="395"/>
-                    </w:tabs>
-                    <w:jc w:val="both"/>
-                    <w:rPr>
-                      <w:rFonts w:ascii="Tahoma" w:hAnsi="Tahoma" w:cs="Tahoma"/>
-                      <w:b/>
-                      <w:color w:val="000000" w:themeColor="text1"/>
-                      <w:sz w:val="20"/>
-                      <w:szCs w:val="20"/>
-                    </w:rPr>
-                  </w:pPr>
-                  <w:r>
-                    <w:rPr>
-                      <w:rFonts w:ascii="Tahoma" w:hAnsi="Tahoma" w:cs="Tahoma"/>
-                      <w:b/>
-                      <w:color w:val="000000" w:themeColor="text1"/>
-                      <w:sz w:val="20"/>
-                      <w:szCs w:val="20"/>
-                    </w:rPr>
-                    <w:t>Limite de caracteres</w:t>
-                  </w:r>
-                </w:p>
-              </w:tc>
-            </w:tr>
-            <w:tr>
-              <w:tc>
-                <w:tcPr>
-                  <w:tcW w:w="4564" w:type="dxa"/>
-                </w:tcPr>
-                <w:p>
-                  <w:pPr>
-                    <w:pStyle w:val="Cabealho"/>
-                    <w:tabs>
-                      <w:tab w:val="clear" w:pos="4252"/>
-                      <w:tab w:val="clear" w:pos="8504"/>
-                      <w:tab w:val="left" w:pos="395"/>
-                    </w:tabs>
-                    <w:jc w:val="both"/>
-                    <w:rPr>
-                      <w:rFonts w:ascii="Tahoma" w:hAnsi="Tahoma" w:cs="Tahoma"/>
-                      <w:color w:val="000000" w:themeColor="text1"/>
-                      <w:sz w:val="20"/>
-                      <w:szCs w:val="20"/>
-                    </w:rPr>
-                  </w:pPr>
-                  <w:proofErr w:type="spellStart"/>
-                  <w:r>
-                    <w:rPr>
-                      <w:rFonts w:ascii="Tahoma" w:hAnsi="Tahoma" w:cs="Tahoma"/>
-                      <w:color w:val="000000" w:themeColor="text1"/>
-                      <w:sz w:val="20"/>
-                      <w:szCs w:val="20"/>
-                    </w:rPr>
-                    <w:t>Login</w:t>
-                  </w:r>
-                  <w:proofErr w:type="spellEnd"/>
-                </w:p>
-              </w:tc>
-              <w:tc>
-                <w:tcPr>
-                  <w:tcW w:w="4564" w:type="dxa"/>
-                </w:tcPr>
-                <w:p>
-                  <w:pPr>
-                    <w:pStyle w:val="Cabealho"/>
-                    <w:tabs>
-                      <w:tab w:val="clear" w:pos="4252"/>
-                      <w:tab w:val="clear" w:pos="8504"/>
-                      <w:tab w:val="left" w:pos="395"/>
-                    </w:tabs>
-                    <w:jc w:val="both"/>
-                    <w:rPr>
-                      <w:rFonts w:ascii="Tahoma" w:hAnsi="Tahoma" w:cs="Tahoma"/>
-                      <w:color w:val="000000" w:themeColor="text1"/>
-                      <w:sz w:val="20"/>
-                      <w:szCs w:val="20"/>
-                    </w:rPr>
-                  </w:pPr>
-                  <w:r>
-                    <w:rPr>
-                      <w:rFonts w:ascii="Tahoma" w:hAnsi="Tahoma" w:cs="Tahoma"/>
-                      <w:color w:val="000000" w:themeColor="text1"/>
-                      <w:sz w:val="20"/>
-                      <w:szCs w:val="20"/>
-                    </w:rPr>
-                    <w:t>20</w:t>
-                  </w:r>
-                </w:p>
-              </w:tc>
-            </w:tr>
-            <w:tr>
-              <w:tc>
-                <w:tcPr>
-                  <w:tcW w:w="4564" w:type="dxa"/>
-                </w:tcPr>
-                <w:p>
-                  <w:pPr>
-                    <w:pStyle w:val="Cabealho"/>
-                    <w:tabs>
-                      <w:tab w:val="clear" w:pos="4252"/>
-                      <w:tab w:val="clear" w:pos="8504"/>
-                      <w:tab w:val="left" w:pos="395"/>
-                    </w:tabs>
-                    <w:jc w:val="both"/>
-                    <w:rPr>
-                      <w:rFonts w:ascii="Tahoma" w:hAnsi="Tahoma" w:cs="Tahoma"/>
-                      <w:color w:val="000000" w:themeColor="text1"/>
-                      <w:sz w:val="20"/>
-                      <w:szCs w:val="20"/>
-                    </w:rPr>
-                  </w:pPr>
-                  <w:r>
-                    <w:rPr>
-                      <w:rFonts w:ascii="Tahoma" w:hAnsi="Tahoma" w:cs="Tahoma"/>
-                      <w:color w:val="000000" w:themeColor="text1"/>
-                      <w:sz w:val="20"/>
-                      <w:szCs w:val="20"/>
-                    </w:rPr>
-                    <w:t>Senha</w:t>
-                  </w:r>
-                </w:p>
-              </w:tc>
-              <w:tc>
-                <w:tcPr>
-                  <w:tcW w:w="4564" w:type="dxa"/>
-                </w:tcPr>
-                <w:p>
-                  <w:pPr>
-                    <w:pStyle w:val="Cabealho"/>
-                    <w:tabs>
-                      <w:tab w:val="clear" w:pos="4252"/>
-                      <w:tab w:val="clear" w:pos="8504"/>
-                      <w:tab w:val="left" w:pos="395"/>
-                    </w:tabs>
-                    <w:jc w:val="both"/>
-                    <w:rPr>
-                      <w:rFonts w:ascii="Tahoma" w:hAnsi="Tahoma" w:cs="Tahoma"/>
-                      <w:color w:val="000000" w:themeColor="text1"/>
-                      <w:sz w:val="20"/>
-                      <w:szCs w:val="20"/>
-                    </w:rPr>
-                  </w:pPr>
-                  <w:r>
-                    <w:rPr>
-                      <w:rFonts w:ascii="Tahoma" w:hAnsi="Tahoma" w:cs="Tahoma"/>
-                      <w:color w:val="000000" w:themeColor="text1"/>
-                      <w:sz w:val="20"/>
-                      <w:szCs w:val="20"/>
-                    </w:rPr>
-                    <w:t>12</w:t>
-                  </w:r>
-                </w:p>
-              </w:tc>
-            </w:tr>
-          </w:tbl>
-          <w:p>
-            <w:pPr>
-              <w:pStyle w:val="Cabealho"/>
-              <w:tabs>
-                <w:tab w:val="clear" w:pos="4252"/>
-                <w:tab w:val="clear" w:pos="8504"/>
-                <w:tab w:val="left" w:pos="395"/>
-              </w:tabs>
-              <w:jc w:val="both"/>
-              <w:rPr>
                 <w:rFonts w:ascii="Arial" w:hAnsi="Arial" w:cs="Arial"/>
                 <w:b/>
                 <w:bCs/>
                 <w:color w:val="808080" w:themeColor="background1" w:themeShade="80"/>
               </w:rPr>
             </w:pPr>
+            <w:r>
+              <w:rPr>
+                <w:rFonts w:ascii="Arial" w:hAnsi="Arial" w:cs="Arial"/>
+                <w:b/>
+                <w:bCs/>
+                <w:color w:val="808080" w:themeColor="background1" w:themeShade="80"/>
+              </w:rPr>
+              <w:t xml:space="preserve"> </w:t>
+            </w:r>
           </w:p>
         </w:tc>
       </w:tr>
@@ -1855,436 +1574,6 @@
     </w:p>
     <w:p>
       <w:pPr>
-        <w:rPr>
-          <w:rFonts w:ascii="Tahoma" w:hAnsi="Tahoma" w:cs="Tahoma"/>
-          <w:sz w:val="20"/>
-          <w:szCs w:val="20"/>
-        </w:rPr>
-      </w:pPr>
-    </w:p>
-    <w:p>
-      <w:pPr>
-        <w:pStyle w:val="Cabealho"/>
-        <w:rPr>
-          <w:rFonts w:ascii="Tahoma" w:hAnsi="Tahoma" w:cs="Tahoma"/>
-          <w:sz w:val="20"/>
-          <w:szCs w:val="20"/>
-        </w:rPr>
-      </w:pPr>
-    </w:p>
-    <w:p>
-      <w:pPr>
-        <w:pStyle w:val="Cabealho"/>
-        <w:rPr>
-          <w:rFonts w:ascii="Tahoma" w:hAnsi="Tahoma" w:cs="Tahoma"/>
-          <w:sz w:val="20"/>
-          <w:szCs w:val="20"/>
-        </w:rPr>
-      </w:pPr>
-    </w:p>
-    <w:p>
-      <w:pPr>
-        <w:pStyle w:val="Cabealho"/>
-        <w:rPr>
-          <w:rFonts w:ascii="Tahoma" w:hAnsi="Tahoma" w:cs="Tahoma"/>
-          <w:sz w:val="20"/>
-          <w:szCs w:val="20"/>
-        </w:rPr>
-      </w:pPr>
-    </w:p>
-    <w:p>
-      <w:pPr>
-        <w:pStyle w:val="Cabealho"/>
-        <w:rPr>
-          <w:rFonts w:ascii="Tahoma" w:hAnsi="Tahoma" w:cs="Tahoma"/>
-          <w:sz w:val="20"/>
-          <w:szCs w:val="20"/>
-        </w:rPr>
-      </w:pPr>
-    </w:p>
-    <w:p>
-      <w:pPr>
-        <w:pStyle w:val="Cabealho"/>
-        <w:rPr>
-          <w:rFonts w:ascii="Tahoma" w:hAnsi="Tahoma" w:cs="Tahoma"/>
-          <w:sz w:val="20"/>
-          <w:szCs w:val="20"/>
-        </w:rPr>
-      </w:pPr>
-    </w:p>
-    <w:p>
-      <w:pPr>
-        <w:pStyle w:val="Cabealho"/>
-        <w:rPr>
-          <w:rFonts w:ascii="Tahoma" w:hAnsi="Tahoma" w:cs="Tahoma"/>
-          <w:sz w:val="20"/>
-          <w:szCs w:val="20"/>
-        </w:rPr>
-      </w:pPr>
-    </w:p>
-    <w:p>
-      <w:pPr>
-        <w:pStyle w:val="Cabealho"/>
-        <w:rPr>
-          <w:rFonts w:ascii="Tahoma" w:hAnsi="Tahoma" w:cs="Tahoma"/>
-          <w:sz w:val="20"/>
-          <w:szCs w:val="20"/>
-        </w:rPr>
-      </w:pPr>
-    </w:p>
-    <w:p>
-      <w:pPr>
-        <w:pStyle w:val="Cabealho"/>
-        <w:rPr>
-          <w:rFonts w:ascii="Tahoma" w:hAnsi="Tahoma" w:cs="Tahoma"/>
-          <w:sz w:val="20"/>
-          <w:szCs w:val="20"/>
-        </w:rPr>
-      </w:pPr>
-    </w:p>
-    <w:p>
-      <w:pPr>
-        <w:pStyle w:val="Cabealho"/>
-        <w:rPr>
-          <w:rFonts w:ascii="Tahoma" w:hAnsi="Tahoma" w:cs="Tahoma"/>
-          <w:sz w:val="20"/>
-          <w:szCs w:val="20"/>
-        </w:rPr>
-      </w:pPr>
-    </w:p>
-    <w:p>
-      <w:pPr>
-        <w:pStyle w:val="Cabealho"/>
-        <w:rPr>
-          <w:rFonts w:ascii="Tahoma" w:hAnsi="Tahoma" w:cs="Tahoma"/>
-          <w:sz w:val="20"/>
-          <w:szCs w:val="20"/>
-        </w:rPr>
-      </w:pPr>
-    </w:p>
-    <w:p>
-      <w:pPr>
-        <w:pStyle w:val="Cabealho"/>
-        <w:rPr>
-          <w:rFonts w:ascii="Tahoma" w:hAnsi="Tahoma" w:cs="Tahoma"/>
-          <w:sz w:val="20"/>
-          <w:szCs w:val="20"/>
-        </w:rPr>
-      </w:pPr>
-    </w:p>
-    <w:p>
-      <w:pPr>
-        <w:pStyle w:val="Cabealho"/>
-        <w:rPr>
-          <w:rFonts w:ascii="Tahoma" w:hAnsi="Tahoma" w:cs="Tahoma"/>
-          <w:sz w:val="20"/>
-          <w:szCs w:val="20"/>
-        </w:rPr>
-      </w:pPr>
-    </w:p>
-    <w:p>
-      <w:pPr>
-        <w:pStyle w:val="Cabealho"/>
-        <w:rPr>
-          <w:rFonts w:ascii="Tahoma" w:hAnsi="Tahoma" w:cs="Tahoma"/>
-          <w:sz w:val="20"/>
-          <w:szCs w:val="20"/>
-        </w:rPr>
-      </w:pPr>
-    </w:p>
-    <w:p>
-      <w:pPr>
-        <w:pStyle w:val="Cabealho"/>
-        <w:rPr>
-          <w:rFonts w:ascii="Tahoma" w:hAnsi="Tahoma" w:cs="Tahoma"/>
-          <w:sz w:val="20"/>
-          <w:szCs w:val="20"/>
-        </w:rPr>
-      </w:pPr>
-    </w:p>
-    <w:p>
-      <w:pPr>
-        <w:pStyle w:val="Cabealho"/>
-        <w:rPr>
-          <w:rFonts w:ascii="Tahoma" w:hAnsi="Tahoma" w:cs="Tahoma"/>
-          <w:sz w:val="20"/>
-          <w:szCs w:val="20"/>
-        </w:rPr>
-      </w:pPr>
-    </w:p>
-    <w:p>
-      <w:pPr>
-        <w:pStyle w:val="Cabealho"/>
-        <w:rPr>
-          <w:rFonts w:ascii="Tahoma" w:hAnsi="Tahoma" w:cs="Tahoma"/>
-          <w:sz w:val="20"/>
-          <w:szCs w:val="20"/>
-        </w:rPr>
-      </w:pPr>
-    </w:p>
-    <w:p>
-      <w:pPr>
-        <w:pStyle w:val="Cabealho"/>
-        <w:rPr>
-          <w:rFonts w:ascii="Tahoma" w:hAnsi="Tahoma" w:cs="Tahoma"/>
-          <w:sz w:val="20"/>
-          <w:szCs w:val="20"/>
-        </w:rPr>
-      </w:pPr>
-    </w:p>
-    <w:p>
-      <w:pPr>
-        <w:pStyle w:val="Cabealho"/>
-        <w:rPr>
-          <w:rFonts w:ascii="Tahoma" w:hAnsi="Tahoma" w:cs="Tahoma"/>
-          <w:sz w:val="20"/>
-          <w:szCs w:val="20"/>
-        </w:rPr>
-      </w:pPr>
-    </w:p>
-    <w:p>
-      <w:pPr>
-        <w:pStyle w:val="Cabealho"/>
-        <w:rPr>
-          <w:rFonts w:ascii="Tahoma" w:hAnsi="Tahoma" w:cs="Tahoma"/>
-          <w:sz w:val="20"/>
-          <w:szCs w:val="20"/>
-        </w:rPr>
-      </w:pPr>
-    </w:p>
-    <w:p>
-      <w:pPr>
-        <w:pStyle w:val="Cabealho"/>
-        <w:rPr>
-          <w:rFonts w:ascii="Tahoma" w:hAnsi="Tahoma" w:cs="Tahoma"/>
-          <w:sz w:val="20"/>
-          <w:szCs w:val="20"/>
-        </w:rPr>
-      </w:pPr>
-    </w:p>
-    <w:p>
-      <w:pPr>
-        <w:pStyle w:val="Cabealho"/>
-        <w:rPr>
-          <w:rFonts w:ascii="Tahoma" w:hAnsi="Tahoma" w:cs="Tahoma"/>
-          <w:sz w:val="20"/>
-          <w:szCs w:val="20"/>
-        </w:rPr>
-      </w:pPr>
-    </w:p>
-    <w:p>
-      <w:pPr>
-        <w:pStyle w:val="Cabealho"/>
-        <w:rPr>
-          <w:rFonts w:ascii="Tahoma" w:hAnsi="Tahoma" w:cs="Tahoma"/>
-          <w:sz w:val="20"/>
-          <w:szCs w:val="20"/>
-        </w:rPr>
-      </w:pPr>
-    </w:p>
-    <w:p>
-      <w:pPr>
-        <w:pStyle w:val="Cabealho"/>
-        <w:rPr>
-          <w:rFonts w:ascii="Tahoma" w:hAnsi="Tahoma" w:cs="Tahoma"/>
-          <w:sz w:val="20"/>
-          <w:szCs w:val="20"/>
-        </w:rPr>
-      </w:pPr>
-    </w:p>
-    <w:p>
-      <w:pPr>
-        <w:pStyle w:val="Cabealho"/>
-        <w:rPr>
-          <w:rFonts w:ascii="Tahoma" w:hAnsi="Tahoma" w:cs="Tahoma"/>
-          <w:sz w:val="20"/>
-          <w:szCs w:val="20"/>
-        </w:rPr>
-      </w:pPr>
-    </w:p>
-    <w:p>
-      <w:pPr>
-        <w:pStyle w:val="Cabealho"/>
-        <w:rPr>
-          <w:rFonts w:ascii="Tahoma" w:hAnsi="Tahoma" w:cs="Tahoma"/>
-          <w:sz w:val="20"/>
-          <w:szCs w:val="20"/>
-        </w:rPr>
-      </w:pPr>
-    </w:p>
-    <w:p>
-      <w:pPr>
-        <w:pStyle w:val="Cabealho"/>
-        <w:rPr>
-          <w:rFonts w:ascii="Tahoma" w:hAnsi="Tahoma" w:cs="Tahoma"/>
-          <w:sz w:val="20"/>
-          <w:szCs w:val="20"/>
-        </w:rPr>
-      </w:pPr>
-    </w:p>
-    <w:p>
-      <w:pPr>
-        <w:pStyle w:val="Cabealho"/>
-        <w:rPr>
-          <w:rFonts w:ascii="Tahoma" w:hAnsi="Tahoma" w:cs="Tahoma"/>
-          <w:sz w:val="20"/>
-          <w:szCs w:val="20"/>
-        </w:rPr>
-      </w:pPr>
-    </w:p>
-    <w:p>
-      <w:pPr>
-        <w:pStyle w:val="Cabealho"/>
-        <w:rPr>
-          <w:rFonts w:ascii="Tahoma" w:hAnsi="Tahoma" w:cs="Tahoma"/>
-          <w:sz w:val="20"/>
-          <w:szCs w:val="20"/>
-        </w:rPr>
-      </w:pPr>
-    </w:p>
-    <w:p>
-      <w:pPr>
-        <w:pStyle w:val="Cabealho"/>
-        <w:rPr>
-          <w:rFonts w:ascii="Tahoma" w:hAnsi="Tahoma" w:cs="Tahoma"/>
-          <w:sz w:val="20"/>
-          <w:szCs w:val="20"/>
-        </w:rPr>
-      </w:pPr>
-    </w:p>
-    <w:p>
-      <w:pPr>
-        <w:pStyle w:val="Cabealho"/>
-        <w:rPr>
-          <w:rFonts w:ascii="Tahoma" w:hAnsi="Tahoma" w:cs="Tahoma"/>
-          <w:sz w:val="20"/>
-          <w:szCs w:val="20"/>
-        </w:rPr>
-      </w:pPr>
-    </w:p>
-    <w:p>
-      <w:pPr>
-        <w:pStyle w:val="Cabealho"/>
-        <w:rPr>
-          <w:rFonts w:ascii="Tahoma" w:hAnsi="Tahoma" w:cs="Tahoma"/>
-          <w:sz w:val="20"/>
-          <w:szCs w:val="20"/>
-        </w:rPr>
-      </w:pPr>
-    </w:p>
-    <w:p>
-      <w:pPr>
-        <w:pStyle w:val="Cabealho"/>
-        <w:rPr>
-          <w:rFonts w:ascii="Tahoma" w:hAnsi="Tahoma" w:cs="Tahoma"/>
-          <w:sz w:val="20"/>
-          <w:szCs w:val="20"/>
-        </w:rPr>
-      </w:pPr>
-    </w:p>
-    <w:p>
-      <w:pPr>
-        <w:pStyle w:val="Cabealho"/>
-        <w:rPr>
-          <w:rFonts w:ascii="Tahoma" w:hAnsi="Tahoma" w:cs="Tahoma"/>
-          <w:sz w:val="20"/>
-          <w:szCs w:val="20"/>
-        </w:rPr>
-      </w:pPr>
-    </w:p>
-    <w:p>
-      <w:pPr>
-        <w:pStyle w:val="Cabealho"/>
-        <w:rPr>
-          <w:rFonts w:ascii="Tahoma" w:hAnsi="Tahoma" w:cs="Tahoma"/>
-          <w:sz w:val="20"/>
-          <w:szCs w:val="20"/>
-        </w:rPr>
-      </w:pPr>
-    </w:p>
-    <w:p>
-      <w:pPr>
-        <w:pStyle w:val="Cabealho"/>
-        <w:rPr>
-          <w:rFonts w:ascii="Tahoma" w:hAnsi="Tahoma" w:cs="Tahoma"/>
-          <w:sz w:val="20"/>
-          <w:szCs w:val="20"/>
-        </w:rPr>
-      </w:pPr>
-    </w:p>
-    <w:p>
-      <w:pPr>
-        <w:pStyle w:val="Cabealho"/>
-        <w:rPr>
-          <w:rFonts w:ascii="Tahoma" w:hAnsi="Tahoma" w:cs="Tahoma"/>
-          <w:sz w:val="20"/>
-          <w:szCs w:val="20"/>
-        </w:rPr>
-      </w:pPr>
-    </w:p>
-    <w:p>
-      <w:pPr>
-        <w:pStyle w:val="Cabealho"/>
-        <w:rPr>
-          <w:rFonts w:ascii="Tahoma" w:hAnsi="Tahoma" w:cs="Tahoma"/>
-          <w:sz w:val="20"/>
-          <w:szCs w:val="20"/>
-        </w:rPr>
-      </w:pPr>
-    </w:p>
-    <w:p>
-      <w:pPr>
-        <w:pStyle w:val="Cabealho"/>
-        <w:rPr>
-          <w:rFonts w:ascii="Tahoma" w:hAnsi="Tahoma" w:cs="Tahoma"/>
-          <w:sz w:val="20"/>
-          <w:szCs w:val="20"/>
-        </w:rPr>
-      </w:pPr>
-    </w:p>
-    <w:p>
-      <w:pPr>
-        <w:pStyle w:val="Cabealho"/>
-        <w:rPr>
-          <w:rFonts w:ascii="Tahoma" w:hAnsi="Tahoma" w:cs="Tahoma"/>
-          <w:sz w:val="20"/>
-          <w:szCs w:val="20"/>
-        </w:rPr>
-      </w:pPr>
-    </w:p>
-    <w:p>
-      <w:pPr>
-        <w:pStyle w:val="Cabealho"/>
-        <w:rPr>
-          <w:rFonts w:ascii="Tahoma" w:hAnsi="Tahoma" w:cs="Tahoma"/>
-          <w:sz w:val="20"/>
-          <w:szCs w:val="20"/>
-        </w:rPr>
-      </w:pPr>
-    </w:p>
-    <w:p>
-      <w:pPr>
-        <w:pStyle w:val="Cabealho"/>
-        <w:rPr>
-          <w:rFonts w:ascii="Tahoma" w:hAnsi="Tahoma" w:cs="Tahoma"/>
-          <w:sz w:val="20"/>
-          <w:szCs w:val="20"/>
-        </w:rPr>
-      </w:pPr>
-    </w:p>
-    <w:p>
-      <w:pPr>
-        <w:pStyle w:val="Cabealho"/>
-        <w:rPr>
-          <w:rFonts w:ascii="Tahoma" w:hAnsi="Tahoma" w:cs="Tahoma"/>
-          <w:sz w:val="20"/>
-          <w:szCs w:val="20"/>
-        </w:rPr>
-      </w:pPr>
-    </w:p>
-    <w:p>
-      <w:pPr>
-        <w:pStyle w:val="Cabealho"/>
         <w:rPr>
           <w:rFonts w:ascii="Tahoma" w:hAnsi="Tahoma" w:cs="Tahoma"/>
           <w:sz w:val="20"/>
@@ -2360,6 +1649,7 @@
                 <w:b/>
                 <w:bCs/>
               </w:rPr>
+              <w:lastRenderedPageBreak/>
               <w:t xml:space="preserve">8 </w:t>
             </w:r>
             <w:r>
@@ -2484,7 +1774,7 @@
                 <w:lang w:eastAsia="pt-BR"/>
               </w:rPr>
               <w:drawing>
-                <wp:inline distT="0" distB="0" distL="0" distR="0" wp14:anchorId="6ABE03C3" wp14:editId="16A33419">
+                <wp:inline distT="0" distB="0" distL="0" distR="0" wp14:anchorId="3A806333" wp14:editId="6A6A7C42">
                   <wp:extent cx="2422187" cy="4743450"/>
                   <wp:effectExtent l="0" t="0" r="0" b="0"/>
                   <wp:docPr id="2" name="Imagem 2" descr="C:\Users\Lucas\AppData\Local\Microsoft\Windows\INetCache\Content.Word\[PROTOAPP]Login.fw.png"/>
@@ -2501,7 +1791,7 @@
                           </pic:cNvPicPr>
                         </pic:nvPicPr>
                         <pic:blipFill>
-                          <a:blip r:embed="rId7">
+                          <a:blip r:embed="rId8">
                             <a:extLst>
                               <a:ext uri="{28A0092B-C50C-407E-A947-70E740481C1C}">
                                 <a14:useLocalDpi xmlns:a14="http://schemas.microsoft.com/office/drawing/2010/main" val="0"/>
@@ -2560,7 +1850,7 @@
                   <o:lock v:ext="edit" aspectratio="t"/>
                 </v:shapetype>
                 <v:shape id="_x0000_i1025" type="#_x0000_t75" style="width:190.5pt;height:370.5pt">
-                  <v:imagedata r:id="rId8" o:title="[PROTOAPP]Operacoes"/>
+                  <v:imagedata r:id="rId9" o:title="[PROTOAPP]Operacoes"/>
                 </v:shape>
               </w:pict>
             </w:r>
@@ -2831,6 +2121,26 @@
           <w:szCs w:val="20"/>
         </w:rPr>
       </w:pPr>
+    </w:p>
+    <w:p>
+      <w:pPr>
+        <w:rPr>
+          <w:rFonts w:ascii="Tahoma" w:hAnsi="Tahoma" w:cs="Tahoma"/>
+          <w:sz w:val="20"/>
+          <w:szCs w:val="20"/>
+        </w:rPr>
+      </w:pPr>
+    </w:p>
+    <w:p>
+      <w:pPr>
+        <w:rPr>
+          <w:rFonts w:ascii="Tahoma" w:hAnsi="Tahoma" w:cs="Tahoma"/>
+          <w:sz w:val="20"/>
+          <w:szCs w:val="20"/>
+        </w:rPr>
+      </w:pPr>
+      <w:bookmarkStart w:id="0" w:name="_GoBack"/>
+      <w:bookmarkEnd w:id="0"/>
     </w:p>
     <w:tbl>
       <w:tblPr>
@@ -2891,6 +2201,14 @@
               </w:rPr>
               <w:t xml:space="preserve">– </w:t>
             </w:r>
+            <w:r>
+              <w:rPr>
+                <w:rFonts w:ascii="Arial" w:hAnsi="Arial" w:cs="Arial"/>
+                <w:b/>
+                <w:bCs/>
+              </w:rPr>
+              <w:t>DIAGRAMA</w:t>
+            </w:r>
             <w:proofErr w:type="gramStart"/>
             <w:r>
               <w:rPr>
@@ -2898,14 +2216,6 @@
                 <w:b/>
                 <w:bCs/>
               </w:rPr>
-              <w:t xml:space="preserve">DIAGRAMA </w:t>
-            </w:r>
-            <w:r>
-              <w:rPr>
-                <w:rFonts w:ascii="Arial" w:hAnsi="Arial" w:cs="Arial"/>
-                <w:b/>
-                <w:bCs/>
-              </w:rPr>
               <w:t xml:space="preserve"> </w:t>
             </w:r>
             <w:r>
@@ -2914,7 +2224,7 @@
                 <w:b/>
                 <w:bCs/>
               </w:rPr>
-              <w:t>DE</w:t>
+              <w:t xml:space="preserve"> </w:t>
             </w:r>
             <w:proofErr w:type="gramEnd"/>
             <w:r>
@@ -2923,7 +2233,7 @@
                 <w:b/>
                 <w:bCs/>
               </w:rPr>
-              <w:t xml:space="preserve"> </w:t>
+              <w:t xml:space="preserve">DE </w:t>
             </w:r>
             <w:r>
               <w:rPr>
@@ -3009,7 +2319,7 @@
                           </pic:cNvPicPr>
                         </pic:nvPicPr>
                         <pic:blipFill>
-                          <a:blip r:embed="rId9">
+                          <a:blip r:embed="rId10">
                             <a:extLst>
                               <a:ext uri="{28A0092B-C50C-407E-A947-70E740481C1C}">
                                 <a14:useLocalDpi xmlns:a14="http://schemas.microsoft.com/office/drawing/2010/main" val="0"/>
@@ -3148,8 +2458,8 @@
     </w:tbl>
     <w:p/>
     <w:sectPr>
-      <w:headerReference w:type="default" r:id="rId10"/>
-      <w:footerReference w:type="default" r:id="rId11"/>
+      <w:headerReference w:type="default" r:id="rId11"/>
+      <w:footerReference w:type="default" r:id="rId12"/>
       <w:pgSz w:w="11906" w:h="16838"/>
       <w:pgMar w:top="1134" w:right="1134" w:bottom="1134" w:left="1701" w:header="709" w:footer="709" w:gutter="0"/>
       <w:cols w:space="708"/>
@@ -3160,7 +2470,7 @@
 </file>
 
 <file path=word/endnotes.xml><?xml version="1.0" encoding="utf-8"?>
-<w:endnotes xmlns:wpc="http://schemas.microsoft.com/office/word/2010/wordprocessingCanvas" xmlns:mc="http://schemas.openxmlformats.org/markup-compatibility/2006" xmlns:o="urn:schemas-microsoft-com:office:office" xmlns:r="http://schemas.openxmlformats.org/officeDocument/2006/relationships" xmlns:m="http://schemas.openxmlformats.org/officeDocument/2006/math" xmlns:v="urn:schemas-microsoft-com:vml" xmlns:wp14="http://schemas.microsoft.com/office/word/2010/wordprocessingDrawing" xmlns:wp="http://schemas.openxmlformats.org/drawingml/2006/wordprocessingDrawing" xmlns:w10="urn:schemas-microsoft-com:office:word" xmlns:w="http://schemas.openxmlformats.org/wordprocessingml/2006/main" xmlns:w14="http://schemas.microsoft.com/office/word/2010/wordml" xmlns:w15="http://schemas.microsoft.com/office/word/2012/wordml" xmlns:wpg="http://schemas.microsoft.com/office/word/2010/wordprocessingGroup" xmlns:wpi="http://schemas.microsoft.com/office/word/2010/wordprocessingInk" xmlns:wne="http://schemas.microsoft.com/office/word/2006/wordml" xmlns:wps="http://schemas.microsoft.com/office/word/2010/wordprocessingShape" mc:Ignorable="w14 w15 wp14">
+<w:endnotes xmlns:wpc="http://schemas.microsoft.com/office/word/2010/wordprocessingCanvas" xmlns:mc="http://schemas.openxmlformats.org/markup-compatibility/2006" xmlns:o="urn:schemas-microsoft-com:office:office" xmlns:r="http://schemas.openxmlformats.org/officeDocument/2006/relationships" xmlns:m="http://schemas.openxmlformats.org/officeDocument/2006/math" xmlns:v="urn:schemas-microsoft-com:vml" xmlns:wp14="http://schemas.microsoft.com/office/word/2010/wordprocessingDrawing" xmlns:wp="http://schemas.openxmlformats.org/drawingml/2006/wordprocessingDrawing" xmlns:w10="urn:schemas-microsoft-com:office:word" xmlns:w="http://schemas.openxmlformats.org/wordprocessingml/2006/main" xmlns:w14="http://schemas.microsoft.com/office/word/2010/wordml" xmlns:wpg="http://schemas.microsoft.com/office/word/2010/wordprocessingGroup" xmlns:wpi="http://schemas.microsoft.com/office/word/2010/wordprocessingInk" xmlns:wne="http://schemas.microsoft.com/office/word/2006/wordml" xmlns:wps="http://schemas.microsoft.com/office/word/2010/wordprocessingShape" mc:Ignorable="w14 wp14">
   <w:endnote w:type="separator" w:id="-1">
     <w:p>
       <w:pPr>
@@ -3185,7 +2495,7 @@
 </file>
 
 <file path=word/footer1.xml><?xml version="1.0" encoding="utf-8"?>
-<w:ftr xmlns:wpc="http://schemas.microsoft.com/office/word/2010/wordprocessingCanvas" xmlns:mc="http://schemas.openxmlformats.org/markup-compatibility/2006" xmlns:o="urn:schemas-microsoft-com:office:office" xmlns:r="http://schemas.openxmlformats.org/officeDocument/2006/relationships" xmlns:m="http://schemas.openxmlformats.org/officeDocument/2006/math" xmlns:v="urn:schemas-microsoft-com:vml" xmlns:wp14="http://schemas.microsoft.com/office/word/2010/wordprocessingDrawing" xmlns:wp="http://schemas.openxmlformats.org/drawingml/2006/wordprocessingDrawing" xmlns:w10="urn:schemas-microsoft-com:office:word" xmlns:w="http://schemas.openxmlformats.org/wordprocessingml/2006/main" xmlns:w14="http://schemas.microsoft.com/office/word/2010/wordml" xmlns:w15="http://schemas.microsoft.com/office/word/2012/wordml" xmlns:wpg="http://schemas.microsoft.com/office/word/2010/wordprocessingGroup" xmlns:wpi="http://schemas.microsoft.com/office/word/2010/wordprocessingInk" xmlns:wne="http://schemas.microsoft.com/office/word/2006/wordml" xmlns:wps="http://schemas.microsoft.com/office/word/2010/wordprocessingShape" mc:Ignorable="w14 w15 wp14">
+<w:ftr xmlns:wpc="http://schemas.microsoft.com/office/word/2010/wordprocessingCanvas" xmlns:mc="http://schemas.openxmlformats.org/markup-compatibility/2006" xmlns:o="urn:schemas-microsoft-com:office:office" xmlns:r="http://schemas.openxmlformats.org/officeDocument/2006/relationships" xmlns:m="http://schemas.openxmlformats.org/officeDocument/2006/math" xmlns:v="urn:schemas-microsoft-com:vml" xmlns:wp14="http://schemas.microsoft.com/office/word/2010/wordprocessingDrawing" xmlns:wp="http://schemas.openxmlformats.org/drawingml/2006/wordprocessingDrawing" xmlns:w10="urn:schemas-microsoft-com:office:word" xmlns:w="http://schemas.openxmlformats.org/wordprocessingml/2006/main" xmlns:w14="http://schemas.microsoft.com/office/word/2010/wordml" xmlns:wpg="http://schemas.microsoft.com/office/word/2010/wordprocessingGroup" xmlns:wpi="http://schemas.microsoft.com/office/word/2010/wordprocessingInk" xmlns:wne="http://schemas.microsoft.com/office/word/2006/wordml" xmlns:wps="http://schemas.microsoft.com/office/word/2010/wordprocessingShape" mc:Ignorable="w14 wp14">
   <w:p>
     <w:pPr>
       <w:pStyle w:val="Rodap"/>
@@ -3218,7 +2528,7 @@
 </file>
 
 <file path=word/footnotes.xml><?xml version="1.0" encoding="utf-8"?>
-<w:footnotes xmlns:wpc="http://schemas.microsoft.com/office/word/2010/wordprocessingCanvas" xmlns:mc="http://schemas.openxmlformats.org/markup-compatibility/2006" xmlns:o="urn:schemas-microsoft-com:office:office" xmlns:r="http://schemas.openxmlformats.org/officeDocument/2006/relationships" xmlns:m="http://schemas.openxmlformats.org/officeDocument/2006/math" xmlns:v="urn:schemas-microsoft-com:vml" xmlns:wp14="http://schemas.microsoft.com/office/word/2010/wordprocessingDrawing" xmlns:wp="http://schemas.openxmlformats.org/drawingml/2006/wordprocessingDrawing" xmlns:w10="urn:schemas-microsoft-com:office:word" xmlns:w="http://schemas.openxmlformats.org/wordprocessingml/2006/main" xmlns:w14="http://schemas.microsoft.com/office/word/2010/wordml" xmlns:w15="http://schemas.microsoft.com/office/word/2012/wordml" xmlns:wpg="http://schemas.microsoft.com/office/word/2010/wordprocessingGroup" xmlns:wpi="http://schemas.microsoft.com/office/word/2010/wordprocessingInk" xmlns:wne="http://schemas.microsoft.com/office/word/2006/wordml" xmlns:wps="http://schemas.microsoft.com/office/word/2010/wordprocessingShape" mc:Ignorable="w14 w15 wp14">
+<w:footnotes xmlns:wpc="http://schemas.microsoft.com/office/word/2010/wordprocessingCanvas" xmlns:mc="http://schemas.openxmlformats.org/markup-compatibility/2006" xmlns:o="urn:schemas-microsoft-com:office:office" xmlns:r="http://schemas.openxmlformats.org/officeDocument/2006/relationships" xmlns:m="http://schemas.openxmlformats.org/officeDocument/2006/math" xmlns:v="urn:schemas-microsoft-com:vml" xmlns:wp14="http://schemas.microsoft.com/office/word/2010/wordprocessingDrawing" xmlns:wp="http://schemas.openxmlformats.org/drawingml/2006/wordprocessingDrawing" xmlns:w10="urn:schemas-microsoft-com:office:word" xmlns:w="http://schemas.openxmlformats.org/wordprocessingml/2006/main" xmlns:w14="http://schemas.microsoft.com/office/word/2010/wordml" xmlns:wpg="http://schemas.microsoft.com/office/word/2010/wordprocessingGroup" xmlns:wpi="http://schemas.microsoft.com/office/word/2010/wordprocessingInk" xmlns:wne="http://schemas.microsoft.com/office/word/2006/wordml" xmlns:wps="http://schemas.microsoft.com/office/word/2010/wordprocessingShape" mc:Ignorable="w14 wp14">
   <w:footnote w:type="separator" w:id="-1">
     <w:p>
       <w:pPr>
@@ -3243,7 +2553,7 @@
 </file>
 
 <file path=word/header1.xml><?xml version="1.0" encoding="utf-8"?>
-<w:hdr xmlns:wpc="http://schemas.microsoft.com/office/word/2010/wordprocessingCanvas" xmlns:mc="http://schemas.openxmlformats.org/markup-compatibility/2006" xmlns:o="urn:schemas-microsoft-com:office:office" xmlns:r="http://schemas.openxmlformats.org/officeDocument/2006/relationships" xmlns:m="http://schemas.openxmlformats.org/officeDocument/2006/math" xmlns:v="urn:schemas-microsoft-com:vml" xmlns:wp14="http://schemas.microsoft.com/office/word/2010/wordprocessingDrawing" xmlns:wp="http://schemas.openxmlformats.org/drawingml/2006/wordprocessingDrawing" xmlns:w10="urn:schemas-microsoft-com:office:word" xmlns:w="http://schemas.openxmlformats.org/wordprocessingml/2006/main" xmlns:w14="http://schemas.microsoft.com/office/word/2010/wordml" xmlns:w15="http://schemas.microsoft.com/office/word/2012/wordml" xmlns:wpg="http://schemas.microsoft.com/office/word/2010/wordprocessingGroup" xmlns:wpi="http://schemas.microsoft.com/office/word/2010/wordprocessingInk" xmlns:wne="http://schemas.microsoft.com/office/word/2006/wordml" xmlns:wps="http://schemas.microsoft.com/office/word/2010/wordprocessingShape" mc:Ignorable="w14 w15 wp14">
+<w:hdr xmlns:wpc="http://schemas.microsoft.com/office/word/2010/wordprocessingCanvas" xmlns:mc="http://schemas.openxmlformats.org/markup-compatibility/2006" xmlns:o="urn:schemas-microsoft-com:office:office" xmlns:r="http://schemas.openxmlformats.org/officeDocument/2006/relationships" xmlns:m="http://schemas.openxmlformats.org/officeDocument/2006/math" xmlns:v="urn:schemas-microsoft-com:vml" xmlns:wp14="http://schemas.microsoft.com/office/word/2010/wordprocessingDrawing" xmlns:wp="http://schemas.openxmlformats.org/drawingml/2006/wordprocessingDrawing" xmlns:w10="urn:schemas-microsoft-com:office:word" xmlns:w="http://schemas.openxmlformats.org/wordprocessingml/2006/main" xmlns:w14="http://schemas.microsoft.com/office/word/2010/wordml" xmlns:wpg="http://schemas.microsoft.com/office/word/2010/wordprocessingGroup" xmlns:wpi="http://schemas.microsoft.com/office/word/2010/wordprocessingInk" xmlns:wne="http://schemas.microsoft.com/office/word/2006/wordml" xmlns:wps="http://schemas.microsoft.com/office/word/2010/wordprocessingShape" mc:Ignorable="w14 wp14">
   <w:tbl>
     <w:tblPr>
       <w:tblStyle w:val="Tabelacomgrade"/>
@@ -3287,16 +2597,22 @@
             <w:rPr>
               <w:b/>
             </w:rPr>
-            <w:t xml:space="preserve">DESCRIÇÃO CASO DE USO + PROTÓTIPO TELAS + </w:t>
+            <w:t>DESCRIÇÃO CASO DE USO + PROTÓTIPO TELAS + DIAGRAMA</w:t>
           </w:r>
           <w:proofErr w:type="gramStart"/>
           <w:r>
             <w:rPr>
               <w:b/>
             </w:rPr>
-            <w:t>DIAGRAMA  SEQUÊNCIA</w:t>
+            <w:t xml:space="preserve">  </w:t>
           </w:r>
           <w:proofErr w:type="gramEnd"/>
+          <w:r>
+            <w:rPr>
+              <w:b/>
+            </w:rPr>
+            <w:t>SEQUÊNCIA</w:t>
+          </w:r>
         </w:p>
       </w:tc>
       <w:tc>
@@ -3389,7 +2705,7 @@
 </file>
 
 <file path=word/numbering.xml><?xml version="1.0" encoding="utf-8"?>
-<w:numbering xmlns:wpc="http://schemas.microsoft.com/office/word/2010/wordprocessingCanvas" xmlns:mc="http://schemas.openxmlformats.org/markup-compatibility/2006" xmlns:o="urn:schemas-microsoft-com:office:office" xmlns:r="http://schemas.openxmlformats.org/officeDocument/2006/relationships" xmlns:m="http://schemas.openxmlformats.org/officeDocument/2006/math" xmlns:v="urn:schemas-microsoft-com:vml" xmlns:wp14="http://schemas.microsoft.com/office/word/2010/wordprocessingDrawing" xmlns:wp="http://schemas.openxmlformats.org/drawingml/2006/wordprocessingDrawing" xmlns:w10="urn:schemas-microsoft-com:office:word" xmlns:w="http://schemas.openxmlformats.org/wordprocessingml/2006/main" xmlns:w14="http://schemas.microsoft.com/office/word/2010/wordml" xmlns:w15="http://schemas.microsoft.com/office/word/2012/wordml" xmlns:wpg="http://schemas.microsoft.com/office/word/2010/wordprocessingGroup" xmlns:wpi="http://schemas.microsoft.com/office/word/2010/wordprocessingInk" xmlns:wne="http://schemas.microsoft.com/office/word/2006/wordml" xmlns:wps="http://schemas.microsoft.com/office/word/2010/wordprocessingShape" mc:Ignorable="w14 w15 wp14">
+<w:numbering xmlns:wpc="http://schemas.microsoft.com/office/word/2010/wordprocessingCanvas" xmlns:mc="http://schemas.openxmlformats.org/markup-compatibility/2006" xmlns:o="urn:schemas-microsoft-com:office:office" xmlns:r="http://schemas.openxmlformats.org/officeDocument/2006/relationships" xmlns:m="http://schemas.openxmlformats.org/officeDocument/2006/math" xmlns:v="urn:schemas-microsoft-com:vml" xmlns:wp14="http://schemas.microsoft.com/office/word/2010/wordprocessingDrawing" xmlns:wp="http://schemas.openxmlformats.org/drawingml/2006/wordprocessingDrawing" xmlns:w10="urn:schemas-microsoft-com:office:word" xmlns:w="http://schemas.openxmlformats.org/wordprocessingml/2006/main" xmlns:w14="http://schemas.microsoft.com/office/word/2010/wordml" xmlns:wpg="http://schemas.microsoft.com/office/word/2010/wordprocessingGroup" xmlns:wpi="http://schemas.microsoft.com/office/word/2010/wordprocessingInk" xmlns:wne="http://schemas.microsoft.com/office/word/2006/wordml" xmlns:wps="http://schemas.microsoft.com/office/word/2010/wordprocessingShape" mc:Ignorable="w14 wp14">
   <w:abstractNum w:abstractNumId="0">
     <w:nsid w:val="002079BC"/>
     <w:multiLevelType w:val="hybridMultilevel"/>
@@ -5935,7 +5251,7 @@
 </file>
 
 <file path=word/styles.xml><?xml version="1.0" encoding="utf-8"?>
-<w:styles xmlns:mc="http://schemas.openxmlformats.org/markup-compatibility/2006" xmlns:r="http://schemas.openxmlformats.org/officeDocument/2006/relationships" xmlns:w="http://schemas.openxmlformats.org/wordprocessingml/2006/main" xmlns:w14="http://schemas.microsoft.com/office/word/2010/wordml" xmlns:w15="http://schemas.microsoft.com/office/word/2012/wordml" mc:Ignorable="w14 w15">
+<w:styles xmlns:mc="http://schemas.openxmlformats.org/markup-compatibility/2006" xmlns:r="http://schemas.openxmlformats.org/officeDocument/2006/relationships" xmlns:w="http://schemas.openxmlformats.org/wordprocessingml/2006/main" xmlns:w14="http://schemas.microsoft.com/office/word/2010/wordml" mc:Ignorable="w14">
   <w:docDefaults>
     <w:rPrDefault>
       <w:rPr>
@@ -5951,378 +5267,146 @@
       </w:pPr>
     </w:pPrDefault>
   </w:docDefaults>
-  <w:latentStyles w:defLockedState="0" w:defUIPriority="99" w:defSemiHidden="0" w:defUnhideWhenUsed="0" w:defQFormat="0" w:count="371">
-    <w:lsdException w:name="Normal" w:uiPriority="0" w:qFormat="1"/>
-    <w:lsdException w:name="heading 1" w:uiPriority="9" w:qFormat="1"/>
-    <w:lsdException w:name="heading 2" w:semiHidden="1" w:uiPriority="9" w:unhideWhenUsed="1" w:qFormat="1"/>
-    <w:lsdException w:name="heading 3" w:semiHidden="1" w:uiPriority="9" w:unhideWhenUsed="1" w:qFormat="1"/>
-    <w:lsdException w:name="heading 4" w:semiHidden="1" w:uiPriority="9" w:unhideWhenUsed="1" w:qFormat="1"/>
-    <w:lsdException w:name="heading 5" w:semiHidden="1" w:uiPriority="9" w:unhideWhenUsed="1" w:qFormat="1"/>
-    <w:lsdException w:name="heading 6" w:semiHidden="1" w:uiPriority="9" w:unhideWhenUsed="1" w:qFormat="1"/>
-    <w:lsdException w:name="heading 7" w:semiHidden="1" w:uiPriority="9" w:unhideWhenUsed="1" w:qFormat="1"/>
-    <w:lsdException w:name="heading 8" w:semiHidden="1" w:uiPriority="9" w:unhideWhenUsed="1" w:qFormat="1"/>
-    <w:lsdException w:name="heading 9" w:semiHidden="1" w:uiPriority="9" w:unhideWhenUsed="1" w:qFormat="1"/>
-    <w:lsdException w:name="index 1" w:semiHidden="1" w:unhideWhenUsed="1"/>
-    <w:lsdException w:name="index 2" w:semiHidden="1" w:unhideWhenUsed="1"/>
-    <w:lsdException w:name="index 3" w:semiHidden="1" w:unhideWhenUsed="1"/>
-    <w:lsdException w:name="index 4" w:semiHidden="1" w:unhideWhenUsed="1"/>
-    <w:lsdException w:name="index 5" w:semiHidden="1" w:unhideWhenUsed="1"/>
-    <w:lsdException w:name="index 6" w:semiHidden="1" w:unhideWhenUsed="1"/>
-    <w:lsdException w:name="index 7" w:semiHidden="1" w:unhideWhenUsed="1"/>
-    <w:lsdException w:name="index 8" w:semiHidden="1" w:unhideWhenUsed="1"/>
-    <w:lsdException w:name="index 9" w:semiHidden="1" w:unhideWhenUsed="1"/>
-    <w:lsdException w:name="toc 1" w:semiHidden="1" w:uiPriority="39" w:unhideWhenUsed="1"/>
-    <w:lsdException w:name="toc 2" w:semiHidden="1" w:uiPriority="39" w:unhideWhenUsed="1"/>
-    <w:lsdException w:name="toc 3" w:semiHidden="1" w:uiPriority="39" w:unhideWhenUsed="1"/>
-    <w:lsdException w:name="toc 4" w:semiHidden="1" w:uiPriority="39" w:unhideWhenUsed="1"/>
-    <w:lsdException w:name="toc 5" w:semiHidden="1" w:uiPriority="39" w:unhideWhenUsed="1"/>
-    <w:lsdException w:name="toc 6" w:semiHidden="1" w:uiPriority="39" w:unhideWhenUsed="1"/>
-    <w:lsdException w:name="toc 7" w:semiHidden="1" w:uiPriority="39" w:unhideWhenUsed="1"/>
-    <w:lsdException w:name="toc 8" w:semiHidden="1" w:uiPriority="39" w:unhideWhenUsed="1"/>
-    <w:lsdException w:name="toc 9" w:semiHidden="1" w:uiPriority="39" w:unhideWhenUsed="1"/>
-    <w:lsdException w:name="Normal Indent" w:semiHidden="1" w:unhideWhenUsed="1"/>
-    <w:lsdException w:name="footnote text" w:semiHidden="1" w:unhideWhenUsed="1"/>
-    <w:lsdException w:name="annotation text" w:semiHidden="1" w:unhideWhenUsed="1"/>
-    <w:lsdException w:name="header" w:semiHidden="1" w:uiPriority="0" w:unhideWhenUsed="1"/>
-    <w:lsdException w:name="footer" w:semiHidden="1" w:unhideWhenUsed="1"/>
-    <w:lsdException w:name="index heading" w:semiHidden="1" w:unhideWhenUsed="1"/>
-    <w:lsdException w:name="caption" w:semiHidden="1" w:uiPriority="35" w:unhideWhenUsed="1" w:qFormat="1"/>
-    <w:lsdException w:name="table of figures" w:semiHidden="1" w:unhideWhenUsed="1"/>
-    <w:lsdException w:name="envelope address" w:semiHidden="1" w:unhideWhenUsed="1"/>
-    <w:lsdException w:name="envelope return" w:semiHidden="1" w:unhideWhenUsed="1"/>
-    <w:lsdException w:name="footnote reference" w:semiHidden="1" w:unhideWhenUsed="1"/>
-    <w:lsdException w:name="annotation reference" w:semiHidden="1" w:unhideWhenUsed="1"/>
-    <w:lsdException w:name="line number" w:semiHidden="1" w:unhideWhenUsed="1"/>
-    <w:lsdException w:name="page number" w:semiHidden="1" w:unhideWhenUsed="1"/>
-    <w:lsdException w:name="endnote reference" w:semiHidden="1" w:unhideWhenUsed="1"/>
-    <w:lsdException w:name="endnote text" w:semiHidden="1" w:unhideWhenUsed="1"/>
-    <w:lsdException w:name="table of authorities" w:semiHidden="1" w:unhideWhenUsed="1"/>
-    <w:lsdException w:name="macro" w:semiHidden="1" w:unhideWhenUsed="1"/>
-    <w:lsdException w:name="toa heading" w:semiHidden="1" w:unhideWhenUsed="1"/>
-    <w:lsdException w:name="List" w:semiHidden="1" w:unhideWhenUsed="1"/>
-    <w:lsdException w:name="List Bullet" w:semiHidden="1" w:unhideWhenUsed="1"/>
-    <w:lsdException w:name="List Number" w:semiHidden="1" w:unhideWhenUsed="1"/>
-    <w:lsdException w:name="List 2" w:semiHidden="1" w:unhideWhenUsed="1"/>
-    <w:lsdException w:name="List 3" w:semiHidden="1" w:unhideWhenUsed="1"/>
-    <w:lsdException w:name="List 4" w:semiHidden="1" w:unhideWhenUsed="1"/>
-    <w:lsdException w:name="List 5" w:semiHidden="1" w:unhideWhenUsed="1"/>
-    <w:lsdException w:name="List Bullet 2" w:semiHidden="1" w:unhideWhenUsed="1"/>
-    <w:lsdException w:name="List Bullet 3" w:semiHidden="1" w:unhideWhenUsed="1"/>
-    <w:lsdException w:name="List Bullet 4" w:semiHidden="1" w:unhideWhenUsed="1"/>
-    <w:lsdException w:name="List Bullet 5" w:semiHidden="1" w:unhideWhenUsed="1"/>
-    <w:lsdException w:name="List Number 2" w:semiHidden="1" w:unhideWhenUsed="1"/>
-    <w:lsdException w:name="List Number 3" w:semiHidden="1" w:unhideWhenUsed="1"/>
-    <w:lsdException w:name="List Number 4" w:semiHidden="1" w:unhideWhenUsed="1"/>
-    <w:lsdException w:name="List Number 5" w:semiHidden="1" w:unhideWhenUsed="1"/>
-    <w:lsdException w:name="Title" w:uiPriority="10" w:qFormat="1"/>
-    <w:lsdException w:name="Closing" w:semiHidden="1" w:unhideWhenUsed="1"/>
-    <w:lsdException w:name="Signature" w:semiHidden="1" w:unhideWhenUsed="1"/>
-    <w:lsdException w:name="Default Paragraph Font" w:semiHidden="1" w:uiPriority="1" w:unhideWhenUsed="1"/>
-    <w:lsdException w:name="Body Text" w:semiHidden="1" w:unhideWhenUsed="1"/>
-    <w:lsdException w:name="Body Text Indent" w:semiHidden="1" w:unhideWhenUsed="1"/>
-    <w:lsdException w:name="List Continue" w:semiHidden="1" w:unhideWhenUsed="1"/>
-    <w:lsdException w:name="List Continue 2" w:semiHidden="1" w:unhideWhenUsed="1"/>
-    <w:lsdException w:name="List Continue 3" w:semiHidden="1" w:unhideWhenUsed="1"/>
-    <w:lsdException w:name="List Continue 4" w:semiHidden="1" w:unhideWhenUsed="1"/>
-    <w:lsdException w:name="List Continue 5" w:semiHidden="1" w:unhideWhenUsed="1"/>
-    <w:lsdException w:name="Message Header" w:semiHidden="1" w:unhideWhenUsed="1"/>
-    <w:lsdException w:name="Subtitle" w:uiPriority="11" w:qFormat="1"/>
-    <w:lsdException w:name="Salutation" w:semiHidden="1" w:unhideWhenUsed="1"/>
-    <w:lsdException w:name="Date" w:semiHidden="1" w:unhideWhenUsed="1"/>
-    <w:lsdException w:name="Body Text First Indent" w:semiHidden="1" w:unhideWhenUsed="1"/>
-    <w:lsdException w:name="Body Text First Indent 2" w:semiHidden="1" w:unhideWhenUsed="1"/>
-    <w:lsdException w:name="Note Heading" w:semiHidden="1" w:unhideWhenUsed="1"/>
-    <w:lsdException w:name="Body Text 2" w:semiHidden="1" w:unhideWhenUsed="1"/>
-    <w:lsdException w:name="Body Text 3" w:semiHidden="1" w:unhideWhenUsed="1"/>
-    <w:lsdException w:name="Body Text Indent 2" w:semiHidden="1" w:unhideWhenUsed="1"/>
-    <w:lsdException w:name="Body Text Indent 3" w:semiHidden="1" w:unhideWhenUsed="1"/>
-    <w:lsdException w:name="Block Text" w:semiHidden="1" w:unhideWhenUsed="1"/>
-    <w:lsdException w:name="Hyperlink" w:semiHidden="1" w:uiPriority="0" w:unhideWhenUsed="1"/>
-    <w:lsdException w:name="FollowedHyperlink" w:semiHidden="1" w:unhideWhenUsed="1"/>
-    <w:lsdException w:name="Strong" w:uiPriority="22" w:qFormat="1"/>
-    <w:lsdException w:name="Emphasis" w:uiPriority="20" w:qFormat="1"/>
-    <w:lsdException w:name="Document Map" w:semiHidden="1" w:unhideWhenUsed="1"/>
-    <w:lsdException w:name="Plain Text" w:semiHidden="1" w:unhideWhenUsed="1"/>
-    <w:lsdException w:name="E-mail Signature" w:semiHidden="1" w:unhideWhenUsed="1"/>
-    <w:lsdException w:name="HTML Top of Form" w:semiHidden="1" w:unhideWhenUsed="1"/>
-    <w:lsdException w:name="HTML Bottom of Form" w:semiHidden="1" w:unhideWhenUsed="1"/>
-    <w:lsdException w:name="Normal (Web)" w:semiHidden="1" w:unhideWhenUsed="1"/>
-    <w:lsdException w:name="HTML Acronym" w:semiHidden="1" w:unhideWhenUsed="1"/>
-    <w:lsdException w:name="HTML Address" w:semiHidden="1" w:unhideWhenUsed="1"/>
-    <w:lsdException w:name="HTML Cite" w:semiHidden="1" w:unhideWhenUsed="1"/>
-    <w:lsdException w:name="HTML Code" w:semiHidden="1" w:unhideWhenUsed="1"/>
-    <w:lsdException w:name="HTML Definition" w:semiHidden="1" w:unhideWhenUsed="1"/>
-    <w:lsdException w:name="HTML Keyboard" w:semiHidden="1" w:unhideWhenUsed="1"/>
-    <w:lsdException w:name="HTML Preformatted" w:semiHidden="1" w:unhideWhenUsed="1"/>
-    <w:lsdException w:name="HTML Sample" w:semiHidden="1" w:unhideWhenUsed="1"/>
-    <w:lsdException w:name="HTML Typewriter" w:semiHidden="1" w:unhideWhenUsed="1"/>
-    <w:lsdException w:name="HTML Variable" w:semiHidden="1" w:unhideWhenUsed="1"/>
-    <w:lsdException w:name="Normal Table" w:semiHidden="1" w:unhideWhenUsed="1"/>
-    <w:lsdException w:name="annotation subject" w:semiHidden="1" w:unhideWhenUsed="1"/>
-    <w:lsdException w:name="No List" w:semiHidden="1" w:unhideWhenUsed="1"/>
-    <w:lsdException w:name="Outline List 1" w:semiHidden="1" w:unhideWhenUsed="1"/>
-    <w:lsdException w:name="Outline List 2" w:semiHidden="1" w:unhideWhenUsed="1"/>
-    <w:lsdException w:name="Outline List 3" w:semiHidden="1" w:unhideWhenUsed="1"/>
-    <w:lsdException w:name="Table Simple 1" w:semiHidden="1" w:unhideWhenUsed="1"/>
-    <w:lsdException w:name="Table Simple 2" w:semiHidden="1" w:unhideWhenUsed="1"/>
-    <w:lsdException w:name="Table Simple 3" w:semiHidden="1" w:unhideWhenUsed="1"/>
-    <w:lsdException w:name="Table Classic 1" w:semiHidden="1" w:unhideWhenUsed="1"/>
-    <w:lsdException w:name="Table Classic 2" w:semiHidden="1" w:unhideWhenUsed="1"/>
-    <w:lsdException w:name="Table Classic 3" w:semiHidden="1" w:unhideWhenUsed="1"/>
-    <w:lsdException w:name="Table Classic 4" w:semiHidden="1" w:unhideWhenUsed="1"/>
-    <w:lsdException w:name="Table Colorful 1" w:semiHidden="1" w:unhideWhenUsed="1"/>
-    <w:lsdException w:name="Table Colorful 2" w:semiHidden="1" w:unhideWhenUsed="1"/>
-    <w:lsdException w:name="Table Colorful 3" w:semiHidden="1" w:unhideWhenUsed="1"/>
-    <w:lsdException w:name="Table Columns 1" w:semiHidden="1" w:unhideWhenUsed="1"/>
-    <w:lsdException w:name="Table Columns 2" w:semiHidden="1" w:unhideWhenUsed="1"/>
-    <w:lsdException w:name="Table Columns 3" w:semiHidden="1" w:unhideWhenUsed="1"/>
-    <w:lsdException w:name="Table Columns 4" w:semiHidden="1" w:unhideWhenUsed="1"/>
-    <w:lsdException w:name="Table Columns 5" w:semiHidden="1" w:unhideWhenUsed="1"/>
-    <w:lsdException w:name="Table Grid 1" w:semiHidden="1" w:unhideWhenUsed="1"/>
-    <w:lsdException w:name="Table Grid 2" w:semiHidden="1" w:unhideWhenUsed="1"/>
-    <w:lsdException w:name="Table Grid 3" w:semiHidden="1" w:unhideWhenUsed="1"/>
-    <w:lsdException w:name="Table Grid 4" w:semiHidden="1" w:unhideWhenUsed="1"/>
-    <w:lsdException w:name="Table Grid 5" w:semiHidden="1" w:unhideWhenUsed="1"/>
-    <w:lsdException w:name="Table Grid 6" w:semiHidden="1" w:unhideWhenUsed="1"/>
-    <w:lsdException w:name="Table Grid 7" w:semiHidden="1" w:unhideWhenUsed="1"/>
-    <w:lsdException w:name="Table Grid 8" w:semiHidden="1" w:unhideWhenUsed="1"/>
-    <w:lsdException w:name="Table List 1" w:semiHidden="1" w:unhideWhenUsed="1"/>
-    <w:lsdException w:name="Table List 2" w:semiHidden="1" w:unhideWhenUsed="1"/>
-    <w:lsdException w:name="Table List 3" w:semiHidden="1" w:unhideWhenUsed="1"/>
-    <w:lsdException w:name="Table List 4" w:semiHidden="1" w:unhideWhenUsed="1"/>
-    <w:lsdException w:name="Table List 5" w:semiHidden="1" w:unhideWhenUsed="1"/>
-    <w:lsdException w:name="Table List 6" w:semiHidden="1" w:unhideWhenUsed="1"/>
-    <w:lsdException w:name="Table List 7" w:semiHidden="1" w:unhideWhenUsed="1"/>
-    <w:lsdException w:name="Table List 8" w:semiHidden="1" w:unhideWhenUsed="1"/>
-    <w:lsdException w:name="Table 3D effects 1" w:semiHidden="1" w:unhideWhenUsed="1"/>
-    <w:lsdException w:name="Table 3D effects 2" w:semiHidden="1" w:unhideWhenUsed="1"/>
-    <w:lsdException w:name="Table 3D effects 3" w:semiHidden="1" w:unhideWhenUsed="1"/>
-    <w:lsdException w:name="Table Contemporary" w:semiHidden="1" w:unhideWhenUsed="1"/>
-    <w:lsdException w:name="Table Elegant" w:semiHidden="1" w:unhideWhenUsed="1"/>
-    <w:lsdException w:name="Table Professional" w:semiHidden="1" w:unhideWhenUsed="1"/>
-    <w:lsdException w:name="Table Subtle 1" w:semiHidden="1" w:unhideWhenUsed="1"/>
-    <w:lsdException w:name="Table Subtle 2" w:semiHidden="1" w:unhideWhenUsed="1"/>
-    <w:lsdException w:name="Table Web 1" w:semiHidden="1" w:unhideWhenUsed="1"/>
-    <w:lsdException w:name="Table Web 2" w:semiHidden="1" w:unhideWhenUsed="1"/>
-    <w:lsdException w:name="Table Web 3" w:semiHidden="1" w:unhideWhenUsed="1"/>
-    <w:lsdException w:name="Balloon Text" w:semiHidden="1" w:unhideWhenUsed="1"/>
-    <w:lsdException w:name="Table Grid" w:uiPriority="0"/>
-    <w:lsdException w:name="Table Theme" w:semiHidden="1" w:unhideWhenUsed="1"/>
-    <w:lsdException w:name="Placeholder Text" w:semiHidden="1"/>
-    <w:lsdException w:name="No Spacing" w:uiPriority="1" w:qFormat="1"/>
-    <w:lsdException w:name="Light Shading" w:uiPriority="60"/>
-    <w:lsdException w:name="Light List" w:uiPriority="61"/>
-    <w:lsdException w:name="Light Grid" w:uiPriority="62"/>
-    <w:lsdException w:name="Medium Shading 1" w:uiPriority="63"/>
-    <w:lsdException w:name="Medium Shading 2" w:uiPriority="64"/>
-    <w:lsdException w:name="Medium List 1" w:uiPriority="65"/>
-    <w:lsdException w:name="Medium List 2" w:uiPriority="66"/>
-    <w:lsdException w:name="Medium Grid 1" w:uiPriority="67"/>
-    <w:lsdException w:name="Medium Grid 2" w:uiPriority="68"/>
-    <w:lsdException w:name="Medium Grid 3" w:uiPriority="69"/>
-    <w:lsdException w:name="Dark List" w:uiPriority="70"/>
-    <w:lsdException w:name="Colorful Shading" w:uiPriority="71"/>
-    <w:lsdException w:name="Colorful List" w:uiPriority="72"/>
-    <w:lsdException w:name="Colorful Grid" w:uiPriority="73"/>
-    <w:lsdException w:name="Light Shading Accent 1" w:uiPriority="60"/>
-    <w:lsdException w:name="Light List Accent 1" w:uiPriority="61"/>
-    <w:lsdException w:name="Light Grid Accent 1" w:uiPriority="62"/>
-    <w:lsdException w:name="Medium Shading 1 Accent 1" w:uiPriority="63"/>
-    <w:lsdException w:name="Medium Shading 2 Accent 1" w:uiPriority="64"/>
-    <w:lsdException w:name="Medium List 1 Accent 1" w:uiPriority="65"/>
-    <w:lsdException w:name="Revision" w:semiHidden="1"/>
-    <w:lsdException w:name="List Paragraph" w:uiPriority="34" w:qFormat="1"/>
-    <w:lsdException w:name="Quote" w:uiPriority="29" w:qFormat="1"/>
-    <w:lsdException w:name="Intense Quote" w:uiPriority="30" w:qFormat="1"/>
-    <w:lsdException w:name="Medium List 2 Accent 1" w:uiPriority="66"/>
-    <w:lsdException w:name="Medium Grid 1 Accent 1" w:uiPriority="67"/>
-    <w:lsdException w:name="Medium Grid 2 Accent 1" w:uiPriority="68"/>
-    <w:lsdException w:name="Medium Grid 3 Accent 1" w:uiPriority="69"/>
-    <w:lsdException w:name="Dark List Accent 1" w:uiPriority="70"/>
-    <w:lsdException w:name="Colorful Shading Accent 1" w:uiPriority="71"/>
-    <w:lsdException w:name="Colorful List Accent 1" w:uiPriority="72"/>
-    <w:lsdException w:name="Colorful Grid Accent 1" w:uiPriority="73"/>
-    <w:lsdException w:name="Light Shading Accent 2" w:uiPriority="60"/>
-    <w:lsdException w:name="Light List Accent 2" w:uiPriority="61"/>
-    <w:lsdException w:name="Light Grid Accent 2" w:uiPriority="62"/>
-    <w:lsdException w:name="Medium Shading 1 Accent 2" w:uiPriority="63"/>
-    <w:lsdException w:name="Medium Shading 2 Accent 2" w:uiPriority="64"/>
-    <w:lsdException w:name="Medium List 1 Accent 2" w:uiPriority="65"/>
-    <w:lsdException w:name="Medium List 2 Accent 2" w:uiPriority="66"/>
-    <w:lsdException w:name="Medium Grid 1 Accent 2" w:uiPriority="67"/>
-    <w:lsdException w:name="Medium Grid 2 Accent 2" w:uiPriority="68"/>
-    <w:lsdException w:name="Medium Grid 3 Accent 2" w:uiPriority="69"/>
-    <w:lsdException w:name="Dark List Accent 2" w:uiPriority="70"/>
-    <w:lsdException w:name="Colorful Shading Accent 2" w:uiPriority="71"/>
-    <w:lsdException w:name="Colorful List Accent 2" w:uiPriority="72"/>
-    <w:lsdException w:name="Colorful Grid Accent 2" w:uiPriority="73"/>
-    <w:lsdException w:name="Light Shading Accent 3" w:uiPriority="60"/>
-    <w:lsdException w:name="Light List Accent 3" w:uiPriority="61"/>
-    <w:lsdException w:name="Light Grid Accent 3" w:uiPriority="62"/>
-    <w:lsdException w:name="Medium Shading 1 Accent 3" w:uiPriority="63"/>
-    <w:lsdException w:name="Medium Shading 2 Accent 3" w:uiPriority="64"/>
-    <w:lsdException w:name="Medium List 1 Accent 3" w:uiPriority="65"/>
-    <w:lsdException w:name="Medium List 2 Accent 3" w:uiPriority="66"/>
-    <w:lsdException w:name="Medium Grid 1 Accent 3" w:uiPriority="67"/>
-    <w:lsdException w:name="Medium Grid 2 Accent 3" w:uiPriority="68"/>
-    <w:lsdException w:name="Medium Grid 3 Accent 3" w:uiPriority="69"/>
-    <w:lsdException w:name="Dark List Accent 3" w:uiPriority="70"/>
-    <w:lsdException w:name="Colorful Shading Accent 3" w:uiPriority="71"/>
-    <w:lsdException w:name="Colorful List Accent 3" w:uiPriority="72"/>
-    <w:lsdException w:name="Colorful Grid Accent 3" w:uiPriority="73"/>
-    <w:lsdException w:name="Light Shading Accent 4" w:uiPriority="60"/>
-    <w:lsdException w:name="Light List Accent 4" w:uiPriority="61"/>
-    <w:lsdException w:name="Light Grid Accent 4" w:uiPriority="62"/>
-    <w:lsdException w:name="Medium Shading 1 Accent 4" w:uiPriority="63"/>
-    <w:lsdException w:name="Medium Shading 2 Accent 4" w:uiPriority="64"/>
-    <w:lsdException w:name="Medium List 1 Accent 4" w:uiPriority="65"/>
-    <w:lsdException w:name="Medium List 2 Accent 4" w:uiPriority="66"/>
-    <w:lsdException w:name="Medium Grid 1 Accent 4" w:uiPriority="67"/>
-    <w:lsdException w:name="Medium Grid 2 Accent 4" w:uiPriority="68"/>
-    <w:lsdException w:name="Medium Grid 3 Accent 4" w:uiPriority="69"/>
-    <w:lsdException w:name="Dark List Accent 4" w:uiPriority="70"/>
-    <w:lsdException w:name="Colorful Shading Accent 4" w:uiPriority="71"/>
-    <w:lsdException w:name="Colorful List Accent 4" w:uiPriority="72"/>
-    <w:lsdException w:name="Colorful Grid Accent 4" w:uiPriority="73"/>
-    <w:lsdException w:name="Light Shading Accent 5" w:uiPriority="60"/>
-    <w:lsdException w:name="Light List Accent 5" w:uiPriority="61"/>
-    <w:lsdException w:name="Light Grid Accent 5" w:uiPriority="62"/>
-    <w:lsdException w:name="Medium Shading 1 Accent 5" w:uiPriority="63"/>
-    <w:lsdException w:name="Medium Shading 2 Accent 5" w:uiPriority="64"/>
-    <w:lsdException w:name="Medium List 1 Accent 5" w:uiPriority="65"/>
-    <w:lsdException w:name="Medium List 2 Accent 5" w:uiPriority="66"/>
-    <w:lsdException w:name="Medium Grid 1 Accent 5" w:uiPriority="67"/>
-    <w:lsdException w:name="Medium Grid 2 Accent 5" w:uiPriority="68"/>
-    <w:lsdException w:name="Medium Grid 3 Accent 5" w:uiPriority="69"/>
-    <w:lsdException w:name="Dark List Accent 5" w:uiPriority="70"/>
-    <w:lsdException w:name="Colorful Shading Accent 5" w:uiPriority="71"/>
-    <w:lsdException w:name="Colorful List Accent 5" w:uiPriority="72"/>
-    <w:lsdException w:name="Colorful Grid Accent 5" w:uiPriority="73"/>
-    <w:lsdException w:name="Light Shading Accent 6" w:uiPriority="60"/>
-    <w:lsdException w:name="Light List Accent 6" w:uiPriority="61"/>
-    <w:lsdException w:name="Light Grid Accent 6" w:uiPriority="62"/>
-    <w:lsdException w:name="Medium Shading 1 Accent 6" w:uiPriority="63"/>
-    <w:lsdException w:name="Medium Shading 2 Accent 6" w:uiPriority="64"/>
-    <w:lsdException w:name="Medium List 1 Accent 6" w:uiPriority="65"/>
-    <w:lsdException w:name="Medium List 2 Accent 6" w:uiPriority="66"/>
-    <w:lsdException w:name="Medium Grid 1 Accent 6" w:uiPriority="67"/>
-    <w:lsdException w:name="Medium Grid 2 Accent 6" w:uiPriority="68"/>
-    <w:lsdException w:name="Medium Grid 3 Accent 6" w:uiPriority="69"/>
-    <w:lsdException w:name="Dark List Accent 6" w:uiPriority="70"/>
-    <w:lsdException w:name="Colorful Shading Accent 6" w:uiPriority="71"/>
-    <w:lsdException w:name="Colorful List Accent 6" w:uiPriority="72"/>
-    <w:lsdException w:name="Colorful Grid Accent 6" w:uiPriority="73"/>
-    <w:lsdException w:name="Subtle Emphasis" w:uiPriority="19" w:qFormat="1"/>
-    <w:lsdException w:name="Intense Emphasis" w:uiPriority="21" w:qFormat="1"/>
-    <w:lsdException w:name="Subtle Reference" w:uiPriority="31" w:qFormat="1"/>
-    <w:lsdException w:name="Intense Reference" w:uiPriority="32" w:qFormat="1"/>
-    <w:lsdException w:name="Book Title" w:uiPriority="33" w:qFormat="1"/>
-    <w:lsdException w:name="Bibliography" w:semiHidden="1" w:uiPriority="37" w:unhideWhenUsed="1"/>
-    <w:lsdException w:name="TOC Heading" w:semiHidden="1" w:uiPriority="39" w:unhideWhenUsed="1" w:qFormat="1"/>
-    <w:lsdException w:name="Plain Table 1" w:uiPriority="41"/>
-    <w:lsdException w:name="Plain Table 2" w:uiPriority="42"/>
-    <w:lsdException w:name="Plain Table 3" w:uiPriority="43"/>
-    <w:lsdException w:name="Plain Table 4" w:uiPriority="44"/>
-    <w:lsdException w:name="Plain Table 5" w:uiPriority="45"/>
-    <w:lsdException w:name="Grid Table Light" w:uiPriority="40"/>
-    <w:lsdException w:name="Grid Table 1 Light" w:uiPriority="46"/>
-    <w:lsdException w:name="Grid Table 2" w:uiPriority="47"/>
-    <w:lsdException w:name="Grid Table 3" w:uiPriority="48"/>
-    <w:lsdException w:name="Grid Table 4" w:uiPriority="49"/>
-    <w:lsdException w:name="Grid Table 5 Dark" w:uiPriority="50"/>
-    <w:lsdException w:name="Grid Table 6 Colorful" w:uiPriority="51"/>
-    <w:lsdException w:name="Grid Table 7 Colorful" w:uiPriority="52"/>
-    <w:lsdException w:name="Grid Table 1 Light Accent 1" w:uiPriority="46"/>
-    <w:lsdException w:name="Grid Table 2 Accent 1" w:uiPriority="47"/>
-    <w:lsdException w:name="Grid Table 3 Accent 1" w:uiPriority="48"/>
-    <w:lsdException w:name="Grid Table 4 Accent 1" w:uiPriority="49"/>
-    <w:lsdException w:name="Grid Table 5 Dark Accent 1" w:uiPriority="50"/>
-    <w:lsdException w:name="Grid Table 6 Colorful Accent 1" w:uiPriority="51"/>
-    <w:lsdException w:name="Grid Table 7 Colorful Accent 1" w:uiPriority="52"/>
-    <w:lsdException w:name="Grid Table 1 Light Accent 2" w:uiPriority="46"/>
-    <w:lsdException w:name="Grid Table 2 Accent 2" w:uiPriority="47"/>
-    <w:lsdException w:name="Grid Table 3 Accent 2" w:uiPriority="48"/>
-    <w:lsdException w:name="Grid Table 4 Accent 2" w:uiPriority="49"/>
-    <w:lsdException w:name="Grid Table 5 Dark Accent 2" w:uiPriority="50"/>
-    <w:lsdException w:name="Grid Table 6 Colorful Accent 2" w:uiPriority="51"/>
-    <w:lsdException w:name="Grid Table 7 Colorful Accent 2" w:uiPriority="52"/>
-    <w:lsdException w:name="Grid Table 1 Light Accent 3" w:uiPriority="46"/>
-    <w:lsdException w:name="Grid Table 2 Accent 3" w:uiPriority="47"/>
-    <w:lsdException w:name="Grid Table 3 Accent 3" w:uiPriority="48"/>
-    <w:lsdException w:name="Grid Table 4 Accent 3" w:uiPriority="49"/>
-    <w:lsdException w:name="Grid Table 5 Dark Accent 3" w:uiPriority="50"/>
-    <w:lsdException w:name="Grid Table 6 Colorful Accent 3" w:uiPriority="51"/>
-    <w:lsdException w:name="Grid Table 7 Colorful Accent 3" w:uiPriority="52"/>
-    <w:lsdException w:name="Grid Table 1 Light Accent 4" w:uiPriority="46"/>
-    <w:lsdException w:name="Grid Table 2 Accent 4" w:uiPriority="47"/>
-    <w:lsdException w:name="Grid Table 3 Accent 4" w:uiPriority="48"/>
-    <w:lsdException w:name="Grid Table 4 Accent 4" w:uiPriority="49"/>
-    <w:lsdException w:name="Grid Table 5 Dark Accent 4" w:uiPriority="50"/>
-    <w:lsdException w:name="Grid Table 6 Colorful Accent 4" w:uiPriority="51"/>
-    <w:lsdException w:name="Grid Table 7 Colorful Accent 4" w:uiPriority="52"/>
-    <w:lsdException w:name="Grid Table 1 Light Accent 5" w:uiPriority="46"/>
-    <w:lsdException w:name="Grid Table 2 Accent 5" w:uiPriority="47"/>
-    <w:lsdException w:name="Grid Table 3 Accent 5" w:uiPriority="48"/>
-    <w:lsdException w:name="Grid Table 4 Accent 5" w:uiPriority="49"/>
-    <w:lsdException w:name="Grid Table 5 Dark Accent 5" w:uiPriority="50"/>
-    <w:lsdException w:name="Grid Table 6 Colorful Accent 5" w:uiPriority="51"/>
-    <w:lsdException w:name="Grid Table 7 Colorful Accent 5" w:uiPriority="52"/>
-    <w:lsdException w:name="Grid Table 1 Light Accent 6" w:uiPriority="46"/>
-    <w:lsdException w:name="Grid Table 2 Accent 6" w:uiPriority="47"/>
-    <w:lsdException w:name="Grid Table 3 Accent 6" w:uiPriority="48"/>
-    <w:lsdException w:name="Grid Table 4 Accent 6" w:uiPriority="49"/>
-    <w:lsdException w:name="Grid Table 5 Dark Accent 6" w:uiPriority="50"/>
-    <w:lsdException w:name="Grid Table 6 Colorful Accent 6" w:uiPriority="51"/>
-    <w:lsdException w:name="Grid Table 7 Colorful Accent 6" w:uiPriority="52"/>
-    <w:lsdException w:name="List Table 1 Light" w:uiPriority="46"/>
-    <w:lsdException w:name="List Table 2" w:uiPriority="47"/>
-    <w:lsdException w:name="List Table 3" w:uiPriority="48"/>
-    <w:lsdException w:name="List Table 4" w:uiPriority="49"/>
-    <w:lsdException w:name="List Table 5 Dark" w:uiPriority="50"/>
-    <w:lsdException w:name="List Table 6 Colorful" w:uiPriority="51"/>
-    <w:lsdException w:name="List Table 7 Colorful" w:uiPriority="52"/>
-    <w:lsdException w:name="List Table 1 Light Accent 1" w:uiPriority="46"/>
-    <w:lsdException w:name="List Table 2 Accent 1" w:uiPriority="47"/>
-    <w:lsdException w:name="List Table 3 Accent 1" w:uiPriority="48"/>
-    <w:lsdException w:name="List Table 4 Accent 1" w:uiPriority="49"/>
-    <w:lsdException w:name="List Table 5 Dark Accent 1" w:uiPriority="50"/>
-    <w:lsdException w:name="List Table 6 Colorful Accent 1" w:uiPriority="51"/>
-    <w:lsdException w:name="List Table 7 Colorful Accent 1" w:uiPriority="52"/>
-    <w:lsdException w:name="List Table 1 Light Accent 2" w:uiPriority="46"/>
-    <w:lsdException w:name="List Table 2 Accent 2" w:uiPriority="47"/>
-    <w:lsdException w:name="List Table 3 Accent 2" w:uiPriority="48"/>
-    <w:lsdException w:name="List Table 4 Accent 2" w:uiPriority="49"/>
-    <w:lsdException w:name="List Table 5 Dark Accent 2" w:uiPriority="50"/>
-    <w:lsdException w:name="List Table 6 Colorful Accent 2" w:uiPriority="51"/>
-    <w:lsdException w:name="List Table 7 Colorful Accent 2" w:uiPriority="52"/>
-    <w:lsdException w:name="List Table 1 Light Accent 3" w:uiPriority="46"/>
-    <w:lsdException w:name="List Table 2 Accent 3" w:uiPriority="47"/>
-    <w:lsdException w:name="List Table 3 Accent 3" w:uiPriority="48"/>
-    <w:lsdException w:name="List Table 4 Accent 3" w:uiPriority="49"/>
-    <w:lsdException w:name="List Table 5 Dark Accent 3" w:uiPriority="50"/>
-    <w:lsdException w:name="List Table 6 Colorful Accent 3" w:uiPriority="51"/>
-    <w:lsdException w:name="List Table 7 Colorful Accent 3" w:uiPriority="52"/>
-    <w:lsdException w:name="List Table 1 Light Accent 4" w:uiPriority="46"/>
-    <w:lsdException w:name="List Table 2 Accent 4" w:uiPriority="47"/>
-    <w:lsdException w:name="List Table 3 Accent 4" w:uiPriority="48"/>
-    <w:lsdException w:name="List Table 4 Accent 4" w:uiPriority="49"/>
-    <w:lsdException w:name="List Table 5 Dark Accent 4" w:uiPriority="50"/>
-    <w:lsdException w:name="List Table 6 Colorful Accent 4" w:uiPriority="51"/>
-    <w:lsdException w:name="List Table 7 Colorful Accent 4" w:uiPriority="52"/>
-    <w:lsdException w:name="List Table 1 Light Accent 5" w:uiPriority="46"/>
-    <w:lsdException w:name="List Table 2 Accent 5" w:uiPriority="47"/>
-    <w:lsdException w:name="List Table 3 Accent 5" w:uiPriority="48"/>
-    <w:lsdException w:name="List Table 4 Accent 5" w:uiPriority="49"/>
-    <w:lsdException w:name="List Table 5 Dark Accent 5" w:uiPriority="50"/>
-    <w:lsdException w:name="List Table 6 Colorful Accent 5" w:uiPriority="51"/>
-    <w:lsdException w:name="List Table 7 Colorful Accent 5" w:uiPriority="52"/>
-    <w:lsdException w:name="List Table 1 Light Accent 6" w:uiPriority="46"/>
-    <w:lsdException w:name="List Table 2 Accent 6" w:uiPriority="47"/>
-    <w:lsdException w:name="List Table 3 Accent 6" w:uiPriority="48"/>
-    <w:lsdException w:name="List Table 4 Accent 6" w:uiPriority="49"/>
-    <w:lsdException w:name="List Table 5 Dark Accent 6" w:uiPriority="50"/>
-    <w:lsdException w:name="List Table 6 Colorful Accent 6" w:uiPriority="51"/>
-    <w:lsdException w:name="List Table 7 Colorful Accent 6" w:uiPriority="52"/>
+  <w:latentStyles w:defLockedState="0" w:defUIPriority="99" w:defSemiHidden="1" w:defUnhideWhenUsed="1" w:defQFormat="0" w:count="267">
+    <w:lsdException w:name="Normal" w:semiHidden="0" w:uiPriority="0" w:unhideWhenUsed="0" w:qFormat="1"/>
+    <w:lsdException w:name="heading 1" w:semiHidden="0" w:uiPriority="9" w:unhideWhenUsed="0" w:qFormat="1"/>
+    <w:lsdException w:name="heading 2" w:uiPriority="9" w:qFormat="1"/>
+    <w:lsdException w:name="heading 3" w:uiPriority="9" w:qFormat="1"/>
+    <w:lsdException w:name="heading 4" w:uiPriority="9" w:qFormat="1"/>
+    <w:lsdException w:name="heading 5" w:uiPriority="9" w:qFormat="1"/>
+    <w:lsdException w:name="heading 6" w:uiPriority="9" w:qFormat="1"/>
+    <w:lsdException w:name="heading 7" w:uiPriority="9" w:qFormat="1"/>
+    <w:lsdException w:name="heading 8" w:uiPriority="9" w:qFormat="1"/>
+    <w:lsdException w:name="heading 9" w:uiPriority="9" w:qFormat="1"/>
+    <w:lsdException w:name="toc 1" w:uiPriority="39"/>
+    <w:lsdException w:name="toc 2" w:uiPriority="39"/>
+    <w:lsdException w:name="toc 3" w:uiPriority="39"/>
+    <w:lsdException w:name="toc 4" w:uiPriority="39"/>
+    <w:lsdException w:name="toc 5" w:uiPriority="39"/>
+    <w:lsdException w:name="toc 6" w:uiPriority="39"/>
+    <w:lsdException w:name="toc 7" w:uiPriority="39"/>
+    <w:lsdException w:name="toc 8" w:uiPriority="39"/>
+    <w:lsdException w:name="toc 9" w:uiPriority="39"/>
+    <w:lsdException w:name="header" w:uiPriority="0"/>
+    <w:lsdException w:name="caption" w:uiPriority="35" w:qFormat="1"/>
+    <w:lsdException w:name="Title" w:semiHidden="0" w:uiPriority="10" w:unhideWhenUsed="0" w:qFormat="1"/>
+    <w:lsdException w:name="Default Paragraph Font" w:uiPriority="1"/>
+    <w:lsdException w:name="Subtitle" w:semiHidden="0" w:uiPriority="11" w:unhideWhenUsed="0" w:qFormat="1"/>
+    <w:lsdException w:name="Hyperlink" w:uiPriority="0"/>
+    <w:lsdException w:name="Strong" w:semiHidden="0" w:uiPriority="22" w:unhideWhenUsed="0" w:qFormat="1"/>
+    <w:lsdException w:name="Emphasis" w:semiHidden="0" w:uiPriority="20" w:unhideWhenUsed="0" w:qFormat="1"/>
+    <w:lsdException w:name="Table Grid" w:semiHidden="0" w:uiPriority="0" w:unhideWhenUsed="0"/>
+    <w:lsdException w:name="Placeholder Text" w:unhideWhenUsed="0"/>
+    <w:lsdException w:name="No Spacing" w:semiHidden="0" w:uiPriority="1" w:unhideWhenUsed="0" w:qFormat="1"/>
+    <w:lsdException w:name="Light Shading" w:semiHidden="0" w:uiPriority="60" w:unhideWhenUsed="0"/>
+    <w:lsdException w:name="Light List" w:semiHidden="0" w:uiPriority="61" w:unhideWhenUsed="0"/>
+    <w:lsdException w:name="Light Grid" w:semiHidden="0" w:uiPriority="62" w:unhideWhenUsed="0"/>
+    <w:lsdException w:name="Medium Shading 1" w:semiHidden="0" w:uiPriority="63" w:unhideWhenUsed="0"/>
+    <w:lsdException w:name="Medium Shading 2" w:semiHidden="0" w:uiPriority="64" w:unhideWhenUsed="0"/>
+    <w:lsdException w:name="Medium List 1" w:semiHidden="0" w:uiPriority="65" w:unhideWhenUsed="0"/>
+    <w:lsdException w:name="Medium List 2" w:semiHidden="0" w:uiPriority="66" w:unhideWhenUsed="0"/>
+    <w:lsdException w:name="Medium Grid 1" w:semiHidden="0" w:uiPriority="67" w:unhideWhenUsed="0"/>
+    <w:lsdException w:name="Medium Grid 2" w:semiHidden="0" w:uiPriority="68" w:unhideWhenUsed="0"/>
+    <w:lsdException w:name="Medium Grid 3" w:semiHidden="0" w:uiPriority="69" w:unhideWhenUsed="0"/>
+    <w:lsdException w:name="Dark List" w:semiHidden="0" w:uiPriority="70" w:unhideWhenUsed="0"/>
+    <w:lsdException w:name="Colorful Shading" w:semiHidden="0" w:uiPriority="71" w:unhideWhenUsed="0"/>
+    <w:lsdException w:name="Colorful List" w:semiHidden="0" w:uiPriority="72" w:unhideWhenUsed="0"/>
+    <w:lsdException w:name="Colorful Grid" w:semiHidden="0" w:uiPriority="73" w:unhideWhenUsed="0"/>
+    <w:lsdException w:name="Light Shading Accent 1" w:semiHidden="0" w:uiPriority="60" w:unhideWhenUsed="0"/>
+    <w:lsdException w:name="Light List Accent 1" w:semiHidden="0" w:uiPriority="61" w:unhideWhenUsed="0"/>
+    <w:lsdException w:name="Light Grid Accent 1" w:semiHidden="0" w:uiPriority="62" w:unhideWhenUsed="0"/>
+    <w:lsdException w:name="Medium Shading 1 Accent 1" w:semiHidden="0" w:uiPriority="63" w:unhideWhenUsed="0"/>
+    <w:lsdException w:name="Medium Shading 2 Accent 1" w:semiHidden="0" w:uiPriority="64" w:unhideWhenUsed="0"/>
+    <w:lsdException w:name="Medium List 1 Accent 1" w:semiHidden="0" w:uiPriority="65" w:unhideWhenUsed="0"/>
+    <w:lsdException w:name="Revision" w:unhideWhenUsed="0"/>
+    <w:lsdException w:name="List Paragraph" w:semiHidden="0" w:uiPriority="34" w:unhideWhenUsed="0" w:qFormat="1"/>
+    <w:lsdException w:name="Quote" w:semiHidden="0" w:uiPriority="29" w:unhideWhenUsed="0" w:qFormat="1"/>
+    <w:lsdException w:name="Intense Quote" w:semiHidden="0" w:uiPriority="30" w:unhideWhenUsed="0" w:qFormat="1"/>
+    <w:lsdException w:name="Medium List 2 Accent 1" w:semiHidden="0" w:uiPriority="66" w:unhideWhenUsed="0"/>
+    <w:lsdException w:name="Medium Grid 1 Accent 1" w:semiHidden="0" w:uiPriority="67" w:unhideWhenUsed="0"/>
+    <w:lsdException w:name="Medium Grid 2 Accent 1" w:semiHidden="0" w:uiPriority="68" w:unhideWhenUsed="0"/>
+    <w:lsdException w:name="Medium Grid 3 Accent 1" w:semiHidden="0" w:uiPriority="69" w:unhideWhenUsed="0"/>
+    <w:lsdException w:name="Dark List Accent 1" w:semiHidden="0" w:uiPriority="70" w:unhideWhenUsed="0"/>
+    <w:lsdException w:name="Colorful Shading Accent 1" w:semiHidden="0" w:uiPriority="71" w:unhideWhenUsed="0"/>
+    <w:lsdException w:name="Colorful List Accent 1" w:semiHidden="0" w:uiPriority="72" w:unhideWhenUsed="0"/>
+    <w:lsdException w:name="Colorful Grid Accent 1" w:semiHidden="0" w:uiPriority="73" w:unhideWhenUsed="0"/>
+    <w:lsdException w:name="Light Shading Accent 2" w:semiHidden="0" w:uiPriority="60" w:unhideWhenUsed="0"/>
+    <w:lsdException w:name="Light List Accent 2" w:semiHidden="0" w:uiPriority="61" w:unhideWhenUsed="0"/>
+    <w:lsdException w:name="Light Grid Accent 2" w:semiHidden="0" w:uiPriority="62" w:unhideWhenUsed="0"/>
+    <w:lsdException w:name="Medium Shading 1 Accent 2" w:semiHidden="0" w:uiPriority="63" w:unhideWhenUsed="0"/>
+    <w:lsdException w:name="Medium Shading 2 Accent 2" w:semiHidden="0" w:uiPriority="64" w:unhideWhenUsed="0"/>
+    <w:lsdException w:name="Medium List 1 Accent 2" w:semiHidden="0" w:uiPriority="65" w:unhideWhenUsed="0"/>
+    <w:lsdException w:name="Medium List 2 Accent 2" w:semiHidden="0" w:uiPriority="66" w:unhideWhenUsed="0"/>
+    <w:lsdException w:name="Medium Grid 1 Accent 2" w:semiHidden="0" w:uiPriority="67" w:unhideWhenUsed="0"/>
+    <w:lsdException w:name="Medium Grid 2 Accent 2" w:semiHidden="0" w:uiPriority="68" w:unhideWhenUsed="0"/>
+    <w:lsdException w:name="Medium Grid 3 Accent 2" w:semiHidden="0" w:uiPriority="69" w:unhideWhenUsed="0"/>
+    <w:lsdException w:name="Dark List Accent 2" w:semiHidden="0" w:uiPriority="70" w:unhideWhenUsed="0"/>
+    <w:lsdException w:name="Colorful Shading Accent 2" w:semiHidden="0" w:uiPriority="71" w:unhideWhenUsed="0"/>
+    <w:lsdException w:name="Colorful List Accent 2" w:semiHidden="0" w:uiPriority="72" w:unhideWhenUsed="0"/>
+    <w:lsdException w:name="Colorful Grid Accent 2" w:semiHidden="0" w:uiPriority="73" w:unhideWhenUsed="0"/>
+    <w:lsdException w:name="Light Shading Accent 3" w:semiHidden="0" w:uiPriority="60" w:unhideWhenUsed="0"/>
+    <w:lsdException w:name="Light List Accent 3" w:semiHidden="0" w:uiPriority="61" w:unhideWhenUsed="0"/>
+    <w:lsdException w:name="Light Grid Accent 3" w:semiHidden="0" w:uiPriority="62" w:unhideWhenUsed="0"/>
+    <w:lsdException w:name="Medium Shading 1 Accent 3" w:semiHidden="0" w:uiPriority="63" w:unhideWhenUsed="0"/>
+    <w:lsdException w:name="Medium Shading 2 Accent 3" w:semiHidden="0" w:uiPriority="64" w:unhideWhenUsed="0"/>
+    <w:lsdException w:name="Medium List 1 Accent 3" w:semiHidden="0" w:uiPriority="65" w:unhideWhenUsed="0"/>
+    <w:lsdException w:name="Medium List 2 Accent 3" w:semiHidden="0" w:uiPriority="66" w:unhideWhenUsed="0"/>
+    <w:lsdException w:name="Medium Grid 1 Accent 3" w:semiHidden="0" w:uiPriority="67" w:unhideWhenUsed="0"/>
+    <w:lsdException w:name="Medium Grid 2 Accent 3" w:semiHidden="0" w:uiPriority="68" w:unhideWhenUsed="0"/>
+    <w:lsdException w:name="Medium Grid 3 Accent 3" w:semiHidden="0" w:uiPriority="69" w:unhideWhenUsed="0"/>
+    <w:lsdException w:name="Dark List Accent 3" w:semiHidden="0" w:uiPriority="70" w:unhideWhenUsed="0"/>
+    <w:lsdException w:name="Colorful Shading Accent 3" w:semiHidden="0" w:uiPriority="71" w:unhideWhenUsed="0"/>
+    <w:lsdException w:name="Colorful List Accent 3" w:semiHidden="0" w:uiPriority="72" w:unhideWhenUsed="0"/>
+    <w:lsdException w:name="Colorful Grid Accent 3" w:semiHidden="0" w:uiPriority="73" w:unhideWhenUsed="0"/>
+    <w:lsdException w:name="Light Shading Accent 4" w:semiHidden="0" w:uiPriority="60" w:unhideWhenUsed="0"/>
+    <w:lsdException w:name="Light List Accent 4" w:semiHidden="0" w:uiPriority="61" w:unhideWhenUsed="0"/>
+    <w:lsdException w:name="Light Grid Accent 4" w:semiHidden="0" w:uiPriority="62" w:unhideWhenUsed="0"/>
+    <w:lsdException w:name="Medium Shading 1 Accent 4" w:semiHidden="0" w:uiPriority="63" w:unhideWhenUsed="0"/>
+    <w:lsdException w:name="Medium Shading 2 Accent 4" w:semiHidden="0" w:uiPriority="64" w:unhideWhenUsed="0"/>
+    <w:lsdException w:name="Medium List 1 Accent 4" w:semiHidden="0" w:uiPriority="65" w:unhideWhenUsed="0"/>
+    <w:lsdException w:name="Medium List 2 Accent 4" w:semiHidden="0" w:uiPriority="66" w:unhideWhenUsed="0"/>
+    <w:lsdException w:name="Medium Grid 1 Accent 4" w:semiHidden="0" w:uiPriority="67" w:unhideWhenUsed="0"/>
+    <w:lsdException w:name="Medium Grid 2 Accent 4" w:semiHidden="0" w:uiPriority="68" w:unhideWhenUsed="0"/>
+    <w:lsdException w:name="Medium Grid 3 Accent 4" w:semiHidden="0" w:uiPriority="69" w:unhideWhenUsed="0"/>
+    <w:lsdException w:name="Dark List Accent 4" w:semiHidden="0" w:uiPriority="70" w:unhideWhenUsed="0"/>
+    <w:lsdException w:name="Colorful Shading Accent 4" w:semiHidden="0" w:uiPriority="71" w:unhideWhenUsed="0"/>
+    <w:lsdException w:name="Colorful List Accent 4" w:semiHidden="0" w:uiPriority="72" w:unhideWhenUsed="0"/>
+    <w:lsdException w:name="Colorful Grid Accent 4" w:semiHidden="0" w:uiPriority="73" w:unhideWhenUsed="0"/>
+    <w:lsdException w:name="Light Shading Accent 5" w:semiHidden="0" w:uiPriority="60" w:unhideWhenUsed="0"/>
+    <w:lsdException w:name="Light List Accent 5" w:semiHidden="0" w:uiPriority="61" w:unhideWhenUsed="0"/>
+    <w:lsdException w:name="Light Grid Accent 5" w:semiHidden="0" w:uiPriority="62" w:unhideWhenUsed="0"/>
+    <w:lsdException w:name="Medium Shading 1 Accent 5" w:semiHidden="0" w:uiPriority="63" w:unhideWhenUsed="0"/>
+    <w:lsdException w:name="Medium Shading 2 Accent 5" w:semiHidden="0" w:uiPriority="64" w:unhideWhenUsed="0"/>
+    <w:lsdException w:name="Medium List 1 Accent 5" w:semiHidden="0" w:uiPriority="65" w:unhideWhenUsed="0"/>
+    <w:lsdException w:name="Medium List 2 Accent 5" w:semiHidden="0" w:uiPriority="66" w:unhideWhenUsed="0"/>
+    <w:lsdException w:name="Medium Grid 1 Accent 5" w:semiHidden="0" w:uiPriority="67" w:unhideWhenUsed="0"/>
+    <w:lsdException w:name="Medium Grid 2 Accent 5" w:semiHidden="0" w:uiPriority="68" w:unhideWhenUsed="0"/>
+    <w:lsdException w:name="Medium Grid 3 Accent 5" w:semiHidden="0" w:uiPriority="69" w:unhideWhenUsed="0"/>
+    <w:lsdException w:name="Dark List Accent 5" w:semiHidden="0" w:uiPriority="70" w:unhideWhenUsed="0"/>
+    <w:lsdException w:name="Colorful Shading Accent 5" w:semiHidden="0" w:uiPriority="71" w:unhideWhenUsed="0"/>
+    <w:lsdException w:name="Colorful List Accent 5" w:semiHidden="0" w:uiPriority="72" w:unhideWhenUsed="0"/>
+    <w:lsdException w:name="Colorful Grid Accent 5" w:semiHidden="0" w:uiPriority="73" w:unhideWhenUsed="0"/>
+    <w:lsdException w:name="Light Shading Accent 6" w:semiHidden="0" w:uiPriority="60" w:unhideWhenUsed="0"/>
+    <w:lsdException w:name="Light List Accent 6" w:semiHidden="0" w:uiPriority="61" w:unhideWhenUsed="0"/>
+    <w:lsdException w:name="Light Grid Accent 6" w:semiHidden="0" w:uiPriority="62" w:unhideWhenUsed="0"/>
+    <w:lsdException w:name="Medium Shading 1 Accent 6" w:semiHidden="0" w:uiPriority="63" w:unhideWhenUsed="0"/>
+    <w:lsdException w:name="Medium Shading 2 Accent 6" w:semiHidden="0" w:uiPriority="64" w:unhideWhenUsed="0"/>
+    <w:lsdException w:name="Medium List 1 Accent 6" w:semiHidden="0" w:uiPriority="65" w:unhideWhenUsed="0"/>
+    <w:lsdException w:name="Medium List 2 Accent 6" w:semiHidden="0" w:uiPriority="66" w:unhideWhenUsed="0"/>
+    <w:lsdException w:name="Medium Grid 1 Accent 6" w:semiHidden="0" w:uiPriority="67" w:unhideWhenUsed="0"/>
+    <w:lsdException w:name="Medium Grid 2 Accent 6" w:semiHidden="0" w:uiPriority="68" w:unhideWhenUsed="0"/>
+    <w:lsdException w:name="Medium Grid 3 Accent 6" w:semiHidden="0" w:uiPriority="69" w:unhideWhenUsed="0"/>
+    <w:lsdException w:name="Dark List Accent 6" w:semiHidden="0" w:uiPriority="70" w:unhideWhenUsed="0"/>
+    <w:lsdException w:name="Colorful Shading Accent 6" w:semiHidden="0" w:uiPriority="71" w:unhideWhenUsed="0"/>
+    <w:lsdException w:name="Colorful List Accent 6" w:semiHidden="0" w:uiPriority="72" w:unhideWhenUsed="0"/>
+    <w:lsdException w:name="Colorful Grid Accent 6" w:semiHidden="0" w:uiPriority="73" w:unhideWhenUsed="0"/>
+    <w:lsdException w:name="Subtle Emphasis" w:semiHidden="0" w:uiPriority="19" w:unhideWhenUsed="0" w:qFormat="1"/>
+    <w:lsdException w:name="Intense Emphasis" w:semiHidden="0" w:uiPriority="21" w:unhideWhenUsed="0" w:qFormat="1"/>
+    <w:lsdException w:name="Subtle Reference" w:semiHidden="0" w:uiPriority="31" w:unhideWhenUsed="0" w:qFormat="1"/>
+    <w:lsdException w:name="Intense Reference" w:semiHidden="0" w:uiPriority="32" w:unhideWhenUsed="0" w:qFormat="1"/>
+    <w:lsdException w:name="Book Title" w:semiHidden="0" w:uiPriority="33" w:unhideWhenUsed="0" w:qFormat="1"/>
+    <w:lsdException w:name="Bibliography" w:uiPriority="37"/>
+    <w:lsdException w:name="TOC Heading" w:uiPriority="39" w:qFormat="1"/>
   </w:latentStyles>
   <w:style w:type="paragraph" w:default="1" w:styleId="Normal">
     <w:name w:val="Normal"/>
@@ -6437,6 +5521,7 @@
       <w:spacing w:after="0" w:line="240" w:lineRule="auto"/>
     </w:pPr>
     <w:tblPr>
+      <w:tblInd w:w="0" w:type="dxa"/>
       <w:tblBorders>
         <w:top w:val="single" w:sz="4" w:space="0" w:color="auto"/>
         <w:left w:val="single" w:sz="4" w:space="0" w:color="auto"/>
@@ -6445,6 +5530,12 @@
         <w:insideH w:val="single" w:sz="4" w:space="0" w:color="auto"/>
         <w:insideV w:val="single" w:sz="4" w:space="0" w:color="auto"/>
       </w:tblBorders>
+      <w:tblCellMar>
+        <w:top w:w="0" w:type="dxa"/>
+        <w:left w:w="108" w:type="dxa"/>
+        <w:bottom w:w="0" w:type="dxa"/>
+        <w:right w:w="108" w:type="dxa"/>
+      </w:tblCellMar>
     </w:tblPr>
   </w:style>
   <w:style w:type="paragraph" w:customStyle="1" w:styleId="EstiloSuperiorDuploAutomtica05ptLarguradalinhaInfe">
@@ -6487,6 +5578,196 @@
       <w:ind w:left="720"/>
       <w:contextualSpacing/>
     </w:pPr>
+  </w:style>
+</w:styles>
+</file>
+
+<file path=word/stylesWithEffects.xml><?xml version="1.0" encoding="utf-8"?>
+<w:styles xmlns:wpc="http://schemas.microsoft.com/office/word/2010/wordprocessingCanvas" xmlns:mc="http://schemas.openxmlformats.org/markup-compatibility/2006" xmlns:o="urn:schemas-microsoft-com:office:office" xmlns:r="http://schemas.openxmlformats.org/officeDocument/2006/relationships" xmlns:m="http://schemas.openxmlformats.org/officeDocument/2006/math" xmlns:v="urn:schemas-microsoft-com:vml" xmlns:wp14="http://schemas.microsoft.com/office/word/2010/wordprocessingDrawing" xmlns:wp="http://schemas.openxmlformats.org/drawingml/2006/wordprocessingDrawing" xmlns:w10="urn:schemas-microsoft-com:office:word" xmlns:w="http://schemas.openxmlformats.org/wordprocessingml/2006/main" xmlns:w14="http://schemas.microsoft.com/office/word/2010/wordml" xmlns:wpg="http://schemas.microsoft.com/office/word/2010/wordprocessingGroup" xmlns:wpi="http://schemas.microsoft.com/office/word/2010/wordprocessingInk" xmlns:wne="http://schemas.microsoft.com/office/word/2006/wordml" xmlns:wps="http://schemas.microsoft.com/office/word/2010/wordprocessingShape" mc:Ignorable="w14 wp14">
+  <w:docDefaults>
+    <w:rPrDefault>
+      <w:rPr>
+        <w:rFonts w:asciiTheme="minorHAnsi" w:eastAsiaTheme="minorEastAsia" w:hAnsiTheme="minorHAnsi" w:cstheme="minorBidi"/>
+        <w:sz w:val="22"/>
+        <w:szCs w:val="22"/>
+        <w:lang w:val="pt-BR" w:eastAsia="pt-BR" w:bidi="ar-SA"/>
+      </w:rPr>
+    </w:rPrDefault>
+    <w:pPrDefault>
+      <w:pPr>
+        <w:spacing w:after="200" w:line="276" w:lineRule="auto"/>
+      </w:pPr>
+    </w:pPrDefault>
+  </w:docDefaults>
+  <w:latentStyles w:defLockedState="0" w:defUIPriority="99" w:defSemiHidden="1" w:defUnhideWhenUsed="1" w:defQFormat="0" w:count="267">
+    <w:lsdException w:name="Normal" w:semiHidden="0" w:uiPriority="0" w:unhideWhenUsed="0" w:qFormat="1"/>
+    <w:lsdException w:name="heading 1" w:semiHidden="0" w:uiPriority="9" w:unhideWhenUsed="0" w:qFormat="1"/>
+    <w:lsdException w:name="heading 2" w:uiPriority="9" w:qFormat="1"/>
+    <w:lsdException w:name="heading 3" w:uiPriority="9" w:qFormat="1"/>
+    <w:lsdException w:name="heading 4" w:uiPriority="9" w:qFormat="1"/>
+    <w:lsdException w:name="heading 5" w:uiPriority="9" w:qFormat="1"/>
+    <w:lsdException w:name="heading 6" w:uiPriority="9" w:qFormat="1"/>
+    <w:lsdException w:name="heading 7" w:uiPriority="9" w:qFormat="1"/>
+    <w:lsdException w:name="heading 8" w:uiPriority="9" w:qFormat="1"/>
+    <w:lsdException w:name="heading 9" w:uiPriority="9" w:qFormat="1"/>
+    <w:lsdException w:name="toc 1" w:uiPriority="39"/>
+    <w:lsdException w:name="toc 2" w:uiPriority="39"/>
+    <w:lsdException w:name="toc 3" w:uiPriority="39"/>
+    <w:lsdException w:name="toc 4" w:uiPriority="39"/>
+    <w:lsdException w:name="toc 5" w:uiPriority="39"/>
+    <w:lsdException w:name="toc 6" w:uiPriority="39"/>
+    <w:lsdException w:name="toc 7" w:uiPriority="39"/>
+    <w:lsdException w:name="toc 8" w:uiPriority="39"/>
+    <w:lsdException w:name="toc 9" w:uiPriority="39"/>
+    <w:lsdException w:name="caption" w:uiPriority="35" w:qFormat="1"/>
+    <w:lsdException w:name="Title" w:semiHidden="0" w:uiPriority="10" w:unhideWhenUsed="0" w:qFormat="1"/>
+    <w:lsdException w:name="Default Paragraph Font" w:uiPriority="1"/>
+    <w:lsdException w:name="Subtitle" w:semiHidden="0" w:uiPriority="11" w:unhideWhenUsed="0" w:qFormat="1"/>
+    <w:lsdException w:name="Strong" w:semiHidden="0" w:uiPriority="22" w:unhideWhenUsed="0" w:qFormat="1"/>
+    <w:lsdException w:name="Emphasis" w:semiHidden="0" w:uiPriority="20" w:unhideWhenUsed="0" w:qFormat="1"/>
+    <w:lsdException w:name="Table Grid" w:semiHidden="0" w:uiPriority="59" w:unhideWhenUsed="0"/>
+    <w:lsdException w:name="Placeholder Text" w:unhideWhenUsed="0"/>
+    <w:lsdException w:name="No Spacing" w:semiHidden="0" w:uiPriority="1" w:unhideWhenUsed="0" w:qFormat="1"/>
+    <w:lsdException w:name="Light Shading" w:semiHidden="0" w:uiPriority="60" w:unhideWhenUsed="0"/>
+    <w:lsdException w:name="Light List" w:semiHidden="0" w:uiPriority="61" w:unhideWhenUsed="0"/>
+    <w:lsdException w:name="Light Grid" w:semiHidden="0" w:uiPriority="62" w:unhideWhenUsed="0"/>
+    <w:lsdException w:name="Medium Shading 1" w:semiHidden="0" w:uiPriority="63" w:unhideWhenUsed="0"/>
+    <w:lsdException w:name="Medium Shading 2" w:semiHidden="0" w:uiPriority="64" w:unhideWhenUsed="0"/>
+    <w:lsdException w:name="Medium List 1" w:semiHidden="0" w:uiPriority="65" w:unhideWhenUsed="0"/>
+    <w:lsdException w:name="Medium List 2" w:semiHidden="0" w:uiPriority="66" w:unhideWhenUsed="0"/>
+    <w:lsdException w:name="Medium Grid 1" w:semiHidden="0" w:uiPriority="67" w:unhideWhenUsed="0"/>
+    <w:lsdException w:name="Medium Grid 2" w:semiHidden="0" w:uiPriority="68" w:unhideWhenUsed="0"/>
+    <w:lsdException w:name="Medium Grid 3" w:semiHidden="0" w:uiPriority="69" w:unhideWhenUsed="0"/>
+    <w:lsdException w:name="Dark List" w:semiHidden="0" w:uiPriority="70" w:unhideWhenUsed="0"/>
+    <w:lsdException w:name="Colorful Shading" w:semiHidden="0" w:uiPriority="71" w:unhideWhenUsed="0"/>
+    <w:lsdException w:name="Colorful List" w:semiHidden="0" w:uiPriority="72" w:unhideWhenUsed="0"/>
+    <w:lsdException w:name="Colorful Grid" w:semiHidden="0" w:uiPriority="73" w:unhideWhenUsed="0"/>
+    <w:lsdException w:name="Light Shading Accent 1" w:semiHidden="0" w:uiPriority="60" w:unhideWhenUsed="0"/>
+    <w:lsdException w:name="Light List Accent 1" w:semiHidden="0" w:uiPriority="61" w:unhideWhenUsed="0"/>
+    <w:lsdException w:name="Light Grid Accent 1" w:semiHidden="0" w:uiPriority="62" w:unhideWhenUsed="0"/>
+    <w:lsdException w:name="Medium Shading 1 Accent 1" w:semiHidden="0" w:uiPriority="63" w:unhideWhenUsed="0"/>
+    <w:lsdException w:name="Medium Shading 2 Accent 1" w:semiHidden="0" w:uiPriority="64" w:unhideWhenUsed="0"/>
+    <w:lsdException w:name="Medium List 1 Accent 1" w:semiHidden="0" w:uiPriority="65" w:unhideWhenUsed="0"/>
+    <w:lsdException w:name="Revision" w:unhideWhenUsed="0"/>
+    <w:lsdException w:name="List Paragraph" w:semiHidden="0" w:uiPriority="34" w:unhideWhenUsed="0" w:qFormat="1"/>
+    <w:lsdException w:name="Quote" w:semiHidden="0" w:uiPriority="29" w:unhideWhenUsed="0" w:qFormat="1"/>
+    <w:lsdException w:name="Intense Quote" w:semiHidden="0" w:uiPriority="30" w:unhideWhenUsed="0" w:qFormat="1"/>
+    <w:lsdException w:name="Medium List 2 Accent 1" w:semiHidden="0" w:uiPriority="66" w:unhideWhenUsed="0"/>
+    <w:lsdException w:name="Medium Grid 1 Accent 1" w:semiHidden="0" w:uiPriority="67" w:unhideWhenUsed="0"/>
+    <w:lsdException w:name="Medium Grid 2 Accent 1" w:semiHidden="0" w:uiPriority="68" w:unhideWhenUsed="0"/>
+    <w:lsdException w:name="Medium Grid 3 Accent 1" w:semiHidden="0" w:uiPriority="69" w:unhideWhenUsed="0"/>
+    <w:lsdException w:name="Dark List Accent 1" w:semiHidden="0" w:uiPriority="70" w:unhideWhenUsed="0"/>
+    <w:lsdException w:name="Colorful Shading Accent 1" w:semiHidden="0" w:uiPriority="71" w:unhideWhenUsed="0"/>
+    <w:lsdException w:name="Colorful List Accent 1" w:semiHidden="0" w:uiPriority="72" w:unhideWhenUsed="0"/>
+    <w:lsdException w:name="Colorful Grid Accent 1" w:semiHidden="0" w:uiPriority="73" w:unhideWhenUsed="0"/>
+    <w:lsdException w:name="Light Shading Accent 2" w:semiHidden="0" w:uiPriority="60" w:unhideWhenUsed="0"/>
+    <w:lsdException w:name="Light List Accent 2" w:semiHidden="0" w:uiPriority="61" w:unhideWhenUsed="0"/>
+    <w:lsdException w:name="Light Grid Accent 2" w:semiHidden="0" w:uiPriority="62" w:unhideWhenUsed="0"/>
+    <w:lsdException w:name="Medium Shading 1 Accent 2" w:semiHidden="0" w:uiPriority="63" w:unhideWhenUsed="0"/>
+    <w:lsdException w:name="Medium Shading 2 Accent 2" w:semiHidden="0" w:uiPriority="64" w:unhideWhenUsed="0"/>
+    <w:lsdException w:name="Medium List 1 Accent 2" w:semiHidden="0" w:uiPriority="65" w:unhideWhenUsed="0"/>
+    <w:lsdException w:name="Medium List 2 Accent 2" w:semiHidden="0" w:uiPriority="66" w:unhideWhenUsed="0"/>
+    <w:lsdException w:name="Medium Grid 1 Accent 2" w:semiHidden="0" w:uiPriority="67" w:unhideWhenUsed="0"/>
+    <w:lsdException w:name="Medium Grid 2 Accent 2" w:semiHidden="0" w:uiPriority="68" w:unhideWhenUsed="0"/>
+    <w:lsdException w:name="Medium Grid 3 Accent 2" w:semiHidden="0" w:uiPriority="69" w:unhideWhenUsed="0"/>
+    <w:lsdException w:name="Dark List Accent 2" w:semiHidden="0" w:uiPriority="70" w:unhideWhenUsed="0"/>
+    <w:lsdException w:name="Colorful Shading Accent 2" w:semiHidden="0" w:uiPriority="71" w:unhideWhenUsed="0"/>
+    <w:lsdException w:name="Colorful List Accent 2" w:semiHidden="0" w:uiPriority="72" w:unhideWhenUsed="0"/>
+    <w:lsdException w:name="Colorful Grid Accent 2" w:semiHidden="0" w:uiPriority="73" w:unhideWhenUsed="0"/>
+    <w:lsdException w:name="Light Shading Accent 3" w:semiHidden="0" w:uiPriority="60" w:unhideWhenUsed="0"/>
+    <w:lsdException w:name="Light List Accent 3" w:semiHidden="0" w:uiPriority="61" w:unhideWhenUsed="0"/>
+    <w:lsdException w:name="Light Grid Accent 3" w:semiHidden="0" w:uiPriority="62" w:unhideWhenUsed="0"/>
+    <w:lsdException w:name="Medium Shading 1 Accent 3" w:semiHidden="0" w:uiPriority="63" w:unhideWhenUsed="0"/>
+    <w:lsdException w:name="Medium Shading 2 Accent 3" w:semiHidden="0" w:uiPriority="64" w:unhideWhenUsed="0"/>
+    <w:lsdException w:name="Medium List 1 Accent 3" w:semiHidden="0" w:uiPriority="65" w:unhideWhenUsed="0"/>
+    <w:lsdException w:name="Medium List 2 Accent 3" w:semiHidden="0" w:uiPriority="66" w:unhideWhenUsed="0"/>
+    <w:lsdException w:name="Medium Grid 1 Accent 3" w:semiHidden="0" w:uiPriority="67" w:unhideWhenUsed="0"/>
+    <w:lsdException w:name="Medium Grid 2 Accent 3" w:semiHidden="0" w:uiPriority="68" w:unhideWhenUsed="0"/>
+    <w:lsdException w:name="Medium Grid 3 Accent 3" w:semiHidden="0" w:uiPriority="69" w:unhideWhenUsed="0"/>
+    <w:lsdException w:name="Dark List Accent 3" w:semiHidden="0" w:uiPriority="70" w:unhideWhenUsed="0"/>
+    <w:lsdException w:name="Colorful Shading Accent 3" w:semiHidden="0" w:uiPriority="71" w:unhideWhenUsed="0"/>
+    <w:lsdException w:name="Colorful List Accent 3" w:semiHidden="0" w:uiPriority="72" w:unhideWhenUsed="0"/>
+    <w:lsdException w:name="Colorful Grid Accent 3" w:semiHidden="0" w:uiPriority="73" w:unhideWhenUsed="0"/>
+    <w:lsdException w:name="Light Shading Accent 4" w:semiHidden="0" w:uiPriority="60" w:unhideWhenUsed="0"/>
+    <w:lsdException w:name="Light List Accent 4" w:semiHidden="0" w:uiPriority="61" w:unhideWhenUsed="0"/>
+    <w:lsdException w:name="Light Grid Accent 4" w:semiHidden="0" w:uiPriority="62" w:unhideWhenUsed="0"/>
+    <w:lsdException w:name="Medium Shading 1 Accent 4" w:semiHidden="0" w:uiPriority="63" w:unhideWhenUsed="0"/>
+    <w:lsdException w:name="Medium Shading 2 Accent 4" w:semiHidden="0" w:uiPriority="64" w:unhideWhenUsed="0"/>
+    <w:lsdException w:name="Medium List 1 Accent 4" w:semiHidden="0" w:uiPriority="65" w:unhideWhenUsed="0"/>
+    <w:lsdException w:name="Medium List 2 Accent 4" w:semiHidden="0" w:uiPriority="66" w:unhideWhenUsed="0"/>
+    <w:lsdException w:name="Medium Grid 1 Accent 4" w:semiHidden="0" w:uiPriority="67" w:unhideWhenUsed="0"/>
+    <w:lsdException w:name="Medium Grid 2 Accent 4" w:semiHidden="0" w:uiPriority="68" w:unhideWhenUsed="0"/>
+    <w:lsdException w:name="Medium Grid 3 Accent 4" w:semiHidden="0" w:uiPriority="69" w:unhideWhenUsed="0"/>
+    <w:lsdException w:name="Dark List Accent 4" w:semiHidden="0" w:uiPriority="70" w:unhideWhenUsed="0"/>
+    <w:lsdException w:name="Colorful Shading Accent 4" w:semiHidden="0" w:uiPriority="71" w:unhideWhenUsed="0"/>
+    <w:lsdException w:name="Colorful List Accent 4" w:semiHidden="0" w:uiPriority="72" w:unhideWhenUsed="0"/>
+    <w:lsdException w:name="Colorful Grid Accent 4" w:semiHidden="0" w:uiPriority="73" w:unhideWhenUsed="0"/>
+    <w:lsdException w:name="Light Shading Accent 5" w:semiHidden="0" w:uiPriority="60" w:unhideWhenUsed="0"/>
+    <w:lsdException w:name="Light List Accent 5" w:semiHidden="0" w:uiPriority="61" w:unhideWhenUsed="0"/>
+    <w:lsdException w:name="Light Grid Accent 5" w:semiHidden="0" w:uiPriority="62" w:unhideWhenUsed="0"/>
+    <w:lsdException w:name="Medium Shading 1 Accent 5" w:semiHidden="0" w:uiPriority="63" w:unhideWhenUsed="0"/>
+    <w:lsdException w:name="Medium Shading 2 Accent 5" w:semiHidden="0" w:uiPriority="64" w:unhideWhenUsed="0"/>
+    <w:lsdException w:name="Medium List 1 Accent 5" w:semiHidden="0" w:uiPriority="65" w:unhideWhenUsed="0"/>
+    <w:lsdException w:name="Medium List 2 Accent 5" w:semiHidden="0" w:uiPriority="66" w:unhideWhenUsed="0"/>
+    <w:lsdException w:name="Medium Grid 1 Accent 5" w:semiHidden="0" w:uiPriority="67" w:unhideWhenUsed="0"/>
+    <w:lsdException w:name="Medium Grid 2 Accent 5" w:semiHidden="0" w:uiPriority="68" w:unhideWhenUsed="0"/>
+    <w:lsdException w:name="Medium Grid 3 Accent 5" w:semiHidden="0" w:uiPriority="69" w:unhideWhenUsed="0"/>
+    <w:lsdException w:name="Dark List Accent 5" w:semiHidden="0" w:uiPriority="70" w:unhideWhenUsed="0"/>
+    <w:lsdException w:name="Colorful Shading Accent 5" w:semiHidden="0" w:uiPriority="71" w:unhideWhenUsed="0"/>
+    <w:lsdException w:name="Colorful List Accent 5" w:semiHidden="0" w:uiPriority="72" w:unhideWhenUsed="0"/>
+    <w:lsdException w:name="Colorful Grid Accent 5" w:semiHidden="0" w:uiPriority="73" w:unhideWhenUsed="0"/>
+    <w:lsdException w:name="Light Shading Accent 6" w:semiHidden="0" w:uiPriority="60" w:unhideWhenUsed="0"/>
+    <w:lsdException w:name="Light List Accent 6" w:semiHidden="0" w:uiPriority="61" w:unhideWhenUsed="0"/>
+    <w:lsdException w:name="Light Grid Accent 6" w:semiHidden="0" w:uiPriority="62" w:unhideWhenUsed="0"/>
+    <w:lsdException w:name="Medium Shading 1 Accent 6" w:semiHidden="0" w:uiPriority="63" w:unhideWhenUsed="0"/>
+    <w:lsdException w:name="Medium Shading 2 Accent 6" w:semiHidden="0" w:uiPriority="64" w:unhideWhenUsed="0"/>
+    <w:lsdException w:name="Medium List 1 Accent 6" w:semiHidden="0" w:uiPriority="65" w:unhideWhenUsed="0"/>
+    <w:lsdException w:name="Medium List 2 Accent 6" w:semiHidden="0" w:uiPriority="66" w:unhideWhenUsed="0"/>
+    <w:lsdException w:name="Medium Grid 1 Accent 6" w:semiHidden="0" w:uiPriority="67" w:unhideWhenUsed="0"/>
+    <w:lsdException w:name="Medium Grid 2 Accent 6" w:semiHidden="0" w:uiPriority="68" w:unhideWhenUsed="0"/>
+    <w:lsdException w:name="Medium Grid 3 Accent 6" w:semiHidden="0" w:uiPriority="69" w:unhideWhenUsed="0"/>
+    <w:lsdException w:name="Dark List Accent 6" w:semiHidden="0" w:uiPriority="70" w:unhideWhenUsed="0"/>
+    <w:lsdException w:name="Colorful Shading Accent 6" w:semiHidden="0" w:uiPriority="71" w:unhideWhenUsed="0"/>
+    <w:lsdException w:name="Colorful List Accent 6" w:semiHidden="0" w:uiPriority="72" w:unhideWhenUsed="0"/>
+    <w:lsdException w:name="Colorful Grid Accent 6" w:semiHidden="0" w:uiPriority="73" w:unhideWhenUsed="0"/>
+    <w:lsdException w:name="Subtle Emphasis" w:semiHidden="0" w:uiPriority="19" w:unhideWhenUsed="0" w:qFormat="1"/>
+    <w:lsdException w:name="Intense Emphasis" w:semiHidden="0" w:uiPriority="21" w:unhideWhenUsed="0" w:qFormat="1"/>
+    <w:lsdException w:name="Subtle Reference" w:semiHidden="0" w:uiPriority="31" w:unhideWhenUsed="0" w:qFormat="1"/>
+    <w:lsdException w:name="Intense Reference" w:semiHidden="0" w:uiPriority="32" w:unhideWhenUsed="0" w:qFormat="1"/>
+    <w:lsdException w:name="Book Title" w:semiHidden="0" w:uiPriority="33" w:unhideWhenUsed="0" w:qFormat="1"/>
+    <w:lsdException w:name="Bibliography" w:uiPriority="37"/>
+    <w:lsdException w:name="TOC Heading" w:uiPriority="39" w:qFormat="1"/>
+  </w:latentStyles>
+  <w:style w:type="paragraph" w:default="1" w:styleId="Normal">
+    <w:name w:val="Normal"/>
+    <w:qFormat/>
+  </w:style>
+  <w:style w:type="character" w:default="1" w:styleId="Fontepargpadro">
+    <w:name w:val="Default Paragraph Font"/>
+    <w:uiPriority w:val="1"/>
+    <w:semiHidden/>
+    <w:unhideWhenUsed/>
+  </w:style>
+  <w:style w:type="table" w:default="1" w:styleId="Tabelanormal">
+    <w:name w:val="Normal Table"/>
+    <w:uiPriority w:val="99"/>
+    <w:semiHidden/>
+    <w:unhideWhenUsed/>
+    <w:tblPr>
+      <w:tblInd w:w="0" w:type="dxa"/>
+      <w:tblCellMar>
+        <w:top w:w="0" w:type="dxa"/>
+        <w:left w:w="108" w:type="dxa"/>
+        <w:bottom w:w="0" w:type="dxa"/>
+        <w:right w:w="108" w:type="dxa"/>
+      </w:tblCellMar>
+    </w:tblPr>
+  </w:style>
+  <w:style w:type="numbering" w:default="1" w:styleId="Semlista">
+    <w:name w:val="No List"/>
+    <w:uiPriority w:val="99"/>
+    <w:semiHidden/>
+    <w:unhideWhenUsed/>
   </w:style>
 </w:styles>
 </file>

</xml_diff>

<commit_message>
Inclusão do identificador de obrigatóriedade nos campos do protótipo do aplicativo.
</commit_message>
<xml_diff>
--- a/4.3 Caso de Uso - UC-50 Realizar login no aplicativo.docx
+++ b/4.3 Caso de Uso - UC-50 Realizar login no aplicativo.docx
@@ -350,7 +350,25 @@
                 <w:sz w:val="20"/>
                 <w:szCs w:val="20"/>
               </w:rPr>
-              <w:t>O usuário possuir um cadastro válido, previamente cadastrado.</w:t>
+              <w:t xml:space="preserve">O </w:t>
+            </w:r>
+            <w:r>
+              <w:rPr>
+                <w:rFonts w:ascii="Tahoma" w:hAnsi="Tahoma" w:cs="Tahoma"/>
+                <w:color w:val="000000" w:themeColor="text1"/>
+                <w:sz w:val="20"/>
+                <w:szCs w:val="20"/>
+              </w:rPr>
+              <w:t>operador</w:t>
+            </w:r>
+            <w:r>
+              <w:rPr>
+                <w:rFonts w:ascii="Tahoma" w:hAnsi="Tahoma" w:cs="Tahoma"/>
+                <w:color w:val="000000" w:themeColor="text1"/>
+                <w:sz w:val="20"/>
+                <w:szCs w:val="20"/>
+              </w:rPr>
+              <w:t xml:space="preserve"> possuir um cadastro válido, previamente cadastrado.</w:t>
             </w:r>
           </w:p>
           <w:p>
@@ -1381,6 +1399,8 @@
           <w:szCs w:val="20"/>
         </w:rPr>
       </w:pPr>
+      <w:bookmarkStart w:id="0" w:name="_GoBack"/>
+      <w:bookmarkEnd w:id="0"/>
     </w:p>
     <w:tbl>
       <w:tblPr>
@@ -1580,8 +1600,6 @@
           <w:szCs w:val="20"/>
         </w:rPr>
       </w:pPr>
-      <w:bookmarkStart w:id="0" w:name="_GoBack"/>
-      <w:bookmarkEnd w:id="0"/>
     </w:p>
     <w:p>
       <w:pPr>
@@ -1759,17 +1777,18 @@
             </w:pPr>
             <w:r>
               <w:rPr>
-                <w:rFonts w:ascii="Tahoma" w:hAnsi="Tahoma" w:cs="Tahoma"/>
+                <w:rFonts w:ascii="Arial" w:hAnsi="Arial" w:cs="Arial"/>
+                <w:b/>
+                <w:bCs/>
                 <w:noProof/>
-                <w:sz w:val="20"/>
-                <w:szCs w:val="20"/>
+                <w:color w:val="808080" w:themeColor="background1" w:themeShade="80"/>
                 <w:lang w:eastAsia="pt-BR"/>
               </w:rPr>
               <w:drawing>
-                <wp:inline distT="0" distB="0" distL="0" distR="0" wp14:anchorId="3A806333" wp14:editId="6A6A7C42">
-                  <wp:extent cx="2422187" cy="4743450"/>
+                <wp:inline distT="0" distB="0" distL="0" distR="0" wp14:anchorId="175BE1E4" wp14:editId="3AF5A4D2">
+                  <wp:extent cx="2438400" cy="4746752"/>
                   <wp:effectExtent l="0" t="0" r="0" b="0"/>
-                  <wp:docPr id="2" name="Imagem 2" descr="C:\Users\Lucas\AppData\Local\Microsoft\Windows\INetCache\Content.Word\[PROTOAPP]Login.fw.png"/>
+                  <wp:docPr id="1" name="Imagem 1" descr="C:\Users\Lucas\AppData\Local\Microsoft\Windows\INetCache\Content.Word\[PROTOAPP]Login.fw.png"/>
                   <wp:cNvGraphicFramePr>
                     <a:graphicFrameLocks xmlns:a="http://schemas.openxmlformats.org/drawingml/2006/main" noChangeAspect="1"/>
                   </wp:cNvGraphicFramePr>
@@ -1777,7 +1796,7 @@
                     <a:graphicData uri="http://schemas.openxmlformats.org/drawingml/2006/picture">
                       <pic:pic xmlns:pic="http://schemas.openxmlformats.org/drawingml/2006/picture">
                         <pic:nvPicPr>
-                          <pic:cNvPr id="0" name="Picture 23" descr="C:\Users\Lucas\AppData\Local\Microsoft\Windows\INetCache\Content.Word\[PROTOAPP]Login.fw.png"/>
+                          <pic:cNvPr id="0" name="Picture 10" descr="C:\Users\Lucas\AppData\Local\Microsoft\Windows\INetCache\Content.Word\[PROTOAPP]Login.fw.png"/>
                           <pic:cNvPicPr>
                             <a:picLocks noChangeAspect="1" noChangeArrowheads="1"/>
                           </pic:cNvPicPr>
@@ -1798,7 +1817,7 @@
                         <pic:spPr bwMode="auto">
                           <a:xfrm>
                             <a:off x="0" y="0"/>
-                            <a:ext cx="2444381" cy="4786913"/>
+                            <a:ext cx="2448530" cy="4766472"/>
                           </a:xfrm>
                           <a:prstGeom prst="rect">
                             <a:avLst/>
@@ -2051,60 +2070,27 @@
               </w:rPr>
             </w:pPr>
           </w:p>
-          <w:p>
-            <w:pPr>
-              <w:pStyle w:val="Cabealho"/>
-              <w:tabs>
-                <w:tab w:val="clear" w:pos="4252"/>
-                <w:tab w:val="clear" w:pos="8504"/>
-                <w:tab w:val="left" w:pos="395"/>
-              </w:tabs>
-              <w:jc w:val="both"/>
-              <w:rPr>
-                <w:rFonts w:ascii="Arial" w:hAnsi="Arial" w:cs="Arial"/>
-                <w:b/>
-                <w:bCs/>
-                <w:color w:val="808080" w:themeColor="background1" w:themeShade="80"/>
-              </w:rPr>
-            </w:pPr>
-          </w:p>
-          <w:p>
-            <w:pPr>
-              <w:pStyle w:val="Cabealho"/>
-              <w:tabs>
-                <w:tab w:val="clear" w:pos="4252"/>
-                <w:tab w:val="clear" w:pos="8504"/>
-                <w:tab w:val="left" w:pos="395"/>
-              </w:tabs>
-              <w:jc w:val="both"/>
-              <w:rPr>
-                <w:rFonts w:ascii="Arial" w:hAnsi="Arial" w:cs="Arial"/>
-                <w:b/>
-                <w:bCs/>
-                <w:color w:val="808080" w:themeColor="background1" w:themeShade="80"/>
-              </w:rPr>
-            </w:pPr>
-          </w:p>
-          <w:p>
-            <w:pPr>
-              <w:pStyle w:val="Cabealho"/>
-              <w:tabs>
-                <w:tab w:val="clear" w:pos="4252"/>
-                <w:tab w:val="clear" w:pos="8504"/>
-                <w:tab w:val="left" w:pos="395"/>
-              </w:tabs>
-              <w:jc w:val="both"/>
-              <w:rPr>
-                <w:rFonts w:ascii="Arial" w:hAnsi="Arial" w:cs="Arial"/>
-                <w:b/>
-                <w:bCs/>
-                <w:color w:val="808080" w:themeColor="background1" w:themeShade="80"/>
-              </w:rPr>
-            </w:pPr>
-          </w:p>
         </w:tc>
       </w:tr>
     </w:tbl>
+    <w:p>
+      <w:pPr>
+        <w:rPr>
+          <w:rFonts w:ascii="Tahoma" w:hAnsi="Tahoma" w:cs="Tahoma"/>
+          <w:sz w:val="20"/>
+          <w:szCs w:val="20"/>
+        </w:rPr>
+      </w:pPr>
+    </w:p>
+    <w:p>
+      <w:pPr>
+        <w:rPr>
+          <w:rFonts w:ascii="Tahoma" w:hAnsi="Tahoma" w:cs="Tahoma"/>
+          <w:sz w:val="20"/>
+          <w:szCs w:val="20"/>
+        </w:rPr>
+      </w:pPr>
+    </w:p>
     <w:p>
       <w:pPr>
         <w:rPr>

</xml_diff>

<commit_message>
Atualização dos diagramas do aplicativo e inclusão dos arquivos
</commit_message>
<xml_diff>
--- a/4.3 Caso de Uso - UC-50 Realizar login no aplicativo.docx
+++ b/4.3 Caso de Uso - UC-50 Realizar login no aplicativo.docx
@@ -1223,16 +1223,7 @@
                 <w:sz w:val="20"/>
                 <w:szCs w:val="20"/>
               </w:rPr>
-              <w:t xml:space="preserve"> que o </w:t>
-            </w:r>
-            <w:r>
-              <w:rPr>
-                <w:rFonts w:ascii="Tahoma" w:hAnsi="Tahoma" w:cs="Tahoma"/>
-                <w:color w:val="000000" w:themeColor="text1"/>
-                <w:sz w:val="20"/>
-                <w:szCs w:val="20"/>
-              </w:rPr>
-              <w:t xml:space="preserve">Ator </w:t>
+              <w:t xml:space="preserve"> que o Ator </w:t>
             </w:r>
             <w:r>
               <w:rPr>
@@ -1662,8 +1653,6 @@
           <w:szCs w:val="20"/>
         </w:rPr>
       </w:pPr>
-      <w:bookmarkStart w:id="0" w:name="_GoBack"/>
-      <w:bookmarkEnd w:id="0"/>
     </w:p>
     <w:tbl>
       <w:tblPr>
@@ -2322,106 +2311,21 @@
                 <w:color w:val="808080" w:themeColor="background1" w:themeShade="80"/>
               </w:rPr>
             </w:pPr>
-            <w:r>
-              <w:rPr>
-                <w:rFonts w:ascii="Arial" w:hAnsi="Arial" w:cs="Arial"/>
-                <w:b/>
-                <w:bCs/>
-                <w:noProof/>
+            <w:bookmarkStart w:id="0" w:name="_GoBack"/>
+            <w:bookmarkEnd w:id="0"/>
+            <w:r>
+              <w:rPr>
+                <w:rFonts w:ascii="Arial" w:hAnsi="Arial" w:cs="Arial"/>
+                <w:b/>
+                <w:bCs/>
                 <w:color w:val="808080" w:themeColor="background1" w:themeShade="80"/>
-                <w:lang w:eastAsia="pt-BR"/>
               </w:rPr>
               <w:pict>
-                <v:shape id="_x0000_i1026" type="#_x0000_t75" style="width:452.25pt;height:213pt">
-                  <v:imagedata r:id="rId9" o:title="Login aplicativo"/>
+                <v:shape id="_x0000_i1026" type="#_x0000_t75" style="width:452.25pt;height:339.75pt">
+                  <v:imagedata r:id="rId9" o:title="Login_aplicativo_Diagrama"/>
                 </v:shape>
               </w:pict>
             </w:r>
-          </w:p>
-          <w:p>
-            <w:pPr>
-              <w:pStyle w:val="Cabealho"/>
-              <w:tabs>
-                <w:tab w:val="clear" w:pos="4252"/>
-                <w:tab w:val="clear" w:pos="8504"/>
-                <w:tab w:val="left" w:pos="395"/>
-              </w:tabs>
-              <w:jc w:val="both"/>
-              <w:rPr>
-                <w:rFonts w:ascii="Arial" w:hAnsi="Arial" w:cs="Arial"/>
-                <w:b/>
-                <w:bCs/>
-                <w:color w:val="808080" w:themeColor="background1" w:themeShade="80"/>
-              </w:rPr>
-            </w:pPr>
-          </w:p>
-          <w:p>
-            <w:pPr>
-              <w:pStyle w:val="Cabealho"/>
-              <w:tabs>
-                <w:tab w:val="clear" w:pos="4252"/>
-                <w:tab w:val="clear" w:pos="8504"/>
-                <w:tab w:val="left" w:pos="395"/>
-              </w:tabs>
-              <w:jc w:val="both"/>
-              <w:rPr>
-                <w:rFonts w:ascii="Arial" w:hAnsi="Arial" w:cs="Arial"/>
-                <w:b/>
-                <w:bCs/>
-                <w:color w:val="808080" w:themeColor="background1" w:themeShade="80"/>
-              </w:rPr>
-            </w:pPr>
-          </w:p>
-          <w:p>
-            <w:pPr>
-              <w:pStyle w:val="Cabealho"/>
-              <w:tabs>
-                <w:tab w:val="clear" w:pos="4252"/>
-                <w:tab w:val="clear" w:pos="8504"/>
-                <w:tab w:val="left" w:pos="395"/>
-              </w:tabs>
-              <w:jc w:val="both"/>
-              <w:rPr>
-                <w:rFonts w:ascii="Arial" w:hAnsi="Arial" w:cs="Arial"/>
-                <w:b/>
-                <w:bCs/>
-                <w:color w:val="808080" w:themeColor="background1" w:themeShade="80"/>
-              </w:rPr>
-            </w:pPr>
-          </w:p>
-          <w:p>
-            <w:pPr>
-              <w:pStyle w:val="Cabealho"/>
-              <w:tabs>
-                <w:tab w:val="clear" w:pos="4252"/>
-                <w:tab w:val="clear" w:pos="8504"/>
-                <w:tab w:val="left" w:pos="395"/>
-              </w:tabs>
-              <w:jc w:val="both"/>
-              <w:rPr>
-                <w:rFonts w:ascii="Arial" w:hAnsi="Arial" w:cs="Arial"/>
-                <w:b/>
-                <w:bCs/>
-                <w:color w:val="808080" w:themeColor="background1" w:themeShade="80"/>
-              </w:rPr>
-            </w:pPr>
-          </w:p>
-          <w:p>
-            <w:pPr>
-              <w:pStyle w:val="Cabealho"/>
-              <w:tabs>
-                <w:tab w:val="clear" w:pos="4252"/>
-                <w:tab w:val="clear" w:pos="8504"/>
-                <w:tab w:val="left" w:pos="395"/>
-              </w:tabs>
-              <w:jc w:val="both"/>
-              <w:rPr>
-                <w:rFonts w:ascii="Arial" w:hAnsi="Arial" w:cs="Arial"/>
-                <w:b/>
-                <w:bCs/>
-                <w:color w:val="808080" w:themeColor="background1" w:themeShade="80"/>
-              </w:rPr>
-            </w:pPr>
           </w:p>
           <w:p>
             <w:pPr>

</xml_diff>

<commit_message>
Adequando os casos de uso e casos de teste.
</commit_message>
<xml_diff>
--- a/4.3 Caso de Uso - UC-50 Realizar login no aplicativo.docx
+++ b/4.3 Caso de Uso - UC-50 Realizar login no aplicativo.docx
@@ -1,6 +1,6 @@
 
 <file path=word/document.xml><?xml version="1.0" encoding="utf-8"?>
-<w:document xmlns:wpc="http://schemas.microsoft.com/office/word/2010/wordprocessingCanvas" xmlns:mc="http://schemas.openxmlformats.org/markup-compatibility/2006" xmlns:o="urn:schemas-microsoft-com:office:office" xmlns:r="http://schemas.openxmlformats.org/officeDocument/2006/relationships" xmlns:m="http://schemas.openxmlformats.org/officeDocument/2006/math" xmlns:v="urn:schemas-microsoft-com:vml" xmlns:wp14="http://schemas.microsoft.com/office/word/2010/wordprocessingDrawing" xmlns:wp="http://schemas.openxmlformats.org/drawingml/2006/wordprocessingDrawing" xmlns:w10="urn:schemas-microsoft-com:office:word" xmlns:w="http://schemas.openxmlformats.org/wordprocessingml/2006/main" xmlns:w14="http://schemas.microsoft.com/office/word/2010/wordml" xmlns:wpg="http://schemas.microsoft.com/office/word/2010/wordprocessingGroup" xmlns:wpi="http://schemas.microsoft.com/office/word/2010/wordprocessingInk" xmlns:wne="http://schemas.microsoft.com/office/word/2006/wordml" xmlns:wps="http://schemas.microsoft.com/office/word/2010/wordprocessingShape" mc:Ignorable="w14 wp14">
+<w:document xmlns:wpc="http://schemas.microsoft.com/office/word/2010/wordprocessingCanvas" xmlns:mc="http://schemas.openxmlformats.org/markup-compatibility/2006" xmlns:o="urn:schemas-microsoft-com:office:office" xmlns:r="http://schemas.openxmlformats.org/officeDocument/2006/relationships" xmlns:m="http://schemas.openxmlformats.org/officeDocument/2006/math" xmlns:v="urn:schemas-microsoft-com:vml" xmlns:wp14="http://schemas.microsoft.com/office/word/2010/wordprocessingDrawing" xmlns:wp="http://schemas.openxmlformats.org/drawingml/2006/wordprocessingDrawing" xmlns:w10="urn:schemas-microsoft-com:office:word" xmlns:w="http://schemas.openxmlformats.org/wordprocessingml/2006/main" xmlns:w14="http://schemas.microsoft.com/office/word/2010/wordml" xmlns:w15="http://schemas.microsoft.com/office/word/2012/wordml" xmlns:wpg="http://schemas.microsoft.com/office/word/2010/wordprocessingGroup" xmlns:wpi="http://schemas.microsoft.com/office/word/2010/wordprocessingInk" xmlns:wne="http://schemas.microsoft.com/office/word/2006/wordml" xmlns:wps="http://schemas.microsoft.com/office/word/2010/wordprocessingShape" mc:Ignorable="w14 w15 wp14">
   <w:body>
     <w:tbl>
       <w:tblPr>
@@ -377,27 +377,7 @@
                 <w:sz w:val="20"/>
                 <w:szCs w:val="20"/>
               </w:rPr>
-              <w:t xml:space="preserve"> [Caso de uso </w:t>
-            </w:r>
-            <w:proofErr w:type="gramStart"/>
-            <w:r>
-              <w:rPr>
-                <w:rFonts w:ascii="Tahoma" w:hAnsi="Tahoma" w:cs="Tahoma"/>
-                <w:color w:val="000000" w:themeColor="text1"/>
-                <w:sz w:val="20"/>
-                <w:szCs w:val="20"/>
-              </w:rPr>
-              <w:t>2</w:t>
-            </w:r>
-            <w:proofErr w:type="gramEnd"/>
-            <w:r>
-              <w:rPr>
-                <w:rFonts w:ascii="Tahoma" w:hAnsi="Tahoma" w:cs="Tahoma"/>
-                <w:color w:val="000000" w:themeColor="text1"/>
-                <w:sz w:val="20"/>
-                <w:szCs w:val="20"/>
-              </w:rPr>
-              <w:t>]</w:t>
+              <w:t xml:space="preserve"> [Caso de uso 2]</w:t>
             </w:r>
             <w:r>
               <w:rPr>
@@ -451,7 +431,7 @@
                 <w:b/>
                 <w:bCs/>
               </w:rPr>
-              <w:t>4 – CENÁRIO</w:t>
+              <w:t xml:space="preserve">4 – </w:t>
             </w:r>
             <w:proofErr w:type="gramStart"/>
             <w:r>
@@ -460,6 +440,14 @@
                 <w:b/>
                 <w:bCs/>
               </w:rPr>
+              <w:t xml:space="preserve">CENÁRIO </w:t>
+            </w:r>
+            <w:r>
+              <w:rPr>
+                <w:rFonts w:ascii="Arial" w:hAnsi="Arial" w:cs="Arial"/>
+                <w:b/>
+                <w:bCs/>
+              </w:rPr>
               <w:t xml:space="preserve"> </w:t>
             </w:r>
             <w:r>
@@ -468,7 +456,7 @@
                 <w:b/>
                 <w:bCs/>
               </w:rPr>
-              <w:t xml:space="preserve"> </w:t>
+              <w:t>PRINCIPAL</w:t>
             </w:r>
             <w:proofErr w:type="gramEnd"/>
             <w:r>
@@ -477,7 +465,7 @@
                 <w:b/>
                 <w:bCs/>
               </w:rPr>
-              <w:t xml:space="preserve">PRINCIPAL   </w:t>
+              <w:t xml:space="preserve">   </w:t>
             </w:r>
           </w:p>
         </w:tc>
@@ -890,7 +878,7 @@
                 <w:b/>
                 <w:bCs/>
               </w:rPr>
-              <w:t>5 – CENÁRIOS</w:t>
+              <w:t xml:space="preserve">5 – </w:t>
             </w:r>
             <w:proofErr w:type="gramStart"/>
             <w:r>
@@ -899,6 +887,14 @@
                 <w:b/>
                 <w:bCs/>
               </w:rPr>
+              <w:t xml:space="preserve">CENÁRIOS </w:t>
+            </w:r>
+            <w:r>
+              <w:rPr>
+                <w:rFonts w:ascii="Arial" w:hAnsi="Arial" w:cs="Arial"/>
+                <w:b/>
+                <w:bCs/>
+              </w:rPr>
               <w:t xml:space="preserve"> </w:t>
             </w:r>
             <w:r>
@@ -907,17 +903,9 @@
                 <w:b/>
                 <w:bCs/>
               </w:rPr>
-              <w:t xml:space="preserve"> </w:t>
+              <w:t>ALTERNATIVOS</w:t>
             </w:r>
             <w:proofErr w:type="gramEnd"/>
-            <w:r>
-              <w:rPr>
-                <w:rFonts w:ascii="Arial" w:hAnsi="Arial" w:cs="Arial"/>
-                <w:b/>
-                <w:bCs/>
-              </w:rPr>
-              <w:t>ALTERNATIVOS</w:t>
-            </w:r>
           </w:p>
         </w:tc>
       </w:tr>
@@ -1417,7 +1405,6 @@
                 <w:bCs/>
               </w:rPr>
             </w:pPr>
-            <w:bookmarkStart w:id="0" w:name="_GoBack"/>
             <w:r>
               <w:rPr>
                 <w:rFonts w:ascii="Tahoma" w:hAnsi="Tahoma" w:cs="Tahoma"/>
@@ -1469,26 +1456,9 @@
                 <w:rFonts w:ascii="Tahoma" w:hAnsi="Tahoma" w:cs="Tahoma"/>
                 <w:bCs/>
               </w:rPr>
-              <w:t xml:space="preserve">edirecionado para o </w:t>
-            </w:r>
-            <w:proofErr w:type="gramStart"/>
-            <w:r>
-              <w:rPr>
-                <w:rFonts w:ascii="Tahoma" w:hAnsi="Tahoma" w:cs="Tahoma"/>
-                <w:bCs/>
-              </w:rPr>
-              <w:t>menu</w:t>
-            </w:r>
-            <w:proofErr w:type="gramEnd"/>
-            <w:r>
-              <w:rPr>
-                <w:rFonts w:ascii="Tahoma" w:hAnsi="Tahoma" w:cs="Tahoma"/>
-                <w:bCs/>
-              </w:rPr>
-              <w:t xml:space="preserve"> de operações do aplicativo.</w:t>
-            </w:r>
-          </w:p>
-          <w:bookmarkEnd w:id="0"/>
+              <w:t>edirecionado para o menu de operações do aplicativo.</w:t>
+            </w:r>
+          </w:p>
           <w:p>
             <w:pPr>
               <w:pStyle w:val="Cabealho"/>
@@ -1646,6 +1616,15 @@
     <w:p>
       <w:pPr>
         <w:pStyle w:val="Cabealho"/>
+        <w:rPr>
+          <w:rFonts w:ascii="Tahoma" w:hAnsi="Tahoma" w:cs="Tahoma"/>
+          <w:sz w:val="20"/>
+          <w:szCs w:val="20"/>
+        </w:rPr>
+      </w:pPr>
+    </w:p>
+    <w:p>
+      <w:pPr>
         <w:rPr>
           <w:rFonts w:ascii="Tahoma" w:hAnsi="Tahoma" w:cs="Tahoma"/>
           <w:sz w:val="20"/>
@@ -1846,23 +1825,6 @@
                 <w:color w:val="808080" w:themeColor="background1" w:themeShade="80"/>
               </w:rPr>
             </w:pPr>
-          </w:p>
-          <w:p>
-            <w:pPr>
-              <w:pStyle w:val="Cabealho"/>
-              <w:tabs>
-                <w:tab w:val="clear" w:pos="4252"/>
-                <w:tab w:val="clear" w:pos="8504"/>
-                <w:tab w:val="left" w:pos="395"/>
-              </w:tabs>
-              <w:jc w:val="both"/>
-              <w:rPr>
-                <w:rFonts w:ascii="Arial" w:hAnsi="Arial" w:cs="Arial"/>
-                <w:b/>
-                <w:bCs/>
-                <w:color w:val="808080" w:themeColor="background1" w:themeShade="80"/>
-              </w:rPr>
-            </w:pPr>
             <w:r>
               <w:rPr>
                 <w:rFonts w:ascii="Arial" w:hAnsi="Arial" w:cs="Arial"/>
@@ -1873,10 +1835,10 @@
                 <w:lang w:eastAsia="pt-BR"/>
               </w:rPr>
               <w:drawing>
-                <wp:inline distT="0" distB="0" distL="0" distR="0" wp14:anchorId="175BE1E4" wp14:editId="3AF5A4D2">
-                  <wp:extent cx="2438400" cy="4746752"/>
+                <wp:inline distT="0" distB="0" distL="0" distR="0">
+                  <wp:extent cx="2445960" cy="4768215"/>
                   <wp:effectExtent l="0" t="0" r="0" b="0"/>
-                  <wp:docPr id="1" name="Imagem 1" descr="C:\Users\Lucas\AppData\Local\Microsoft\Windows\INetCache\Content.Word\[PROTOAPP]Login.fw.png"/>
+                  <wp:docPr id="2" name="Imagem 2"/>
                   <wp:cNvGraphicFramePr>
                     <a:graphicFrameLocks xmlns:a="http://schemas.openxmlformats.org/drawingml/2006/main" noChangeAspect="1"/>
                   </wp:cNvGraphicFramePr>
@@ -1884,7 +1846,58 @@
                     <a:graphicData uri="http://schemas.openxmlformats.org/drawingml/2006/picture">
                       <pic:pic xmlns:pic="http://schemas.openxmlformats.org/drawingml/2006/picture">
                         <pic:nvPicPr>
-                          <pic:cNvPr id="0" name="Picture 10" descr="C:\Users\Lucas\AppData\Local\Microsoft\Windows\INetCache\Content.Word\[PROTOAPP]Login.fw.png"/>
+                          <pic:cNvPr id="2" name="login.jpg"/>
+                          <pic:cNvPicPr/>
+                        </pic:nvPicPr>
+                        <pic:blipFill>
+                          <a:blip r:embed="rId7">
+                            <a:extLst>
+                              <a:ext uri="{28A0092B-C50C-407E-A947-70E740481C1C}">
+                                <a14:useLocalDpi xmlns:a14="http://schemas.microsoft.com/office/drawing/2010/main" val="0"/>
+                              </a:ext>
+                            </a:extLst>
+                          </a:blip>
+                          <a:stretch>
+                            <a:fillRect/>
+                          </a:stretch>
+                        </pic:blipFill>
+                        <pic:spPr>
+                          <a:xfrm>
+                            <a:off x="0" y="0"/>
+                            <a:ext cx="2481891" cy="4838261"/>
+                          </a:xfrm>
+                          <a:prstGeom prst="rect">
+                            <a:avLst/>
+                          </a:prstGeom>
+                        </pic:spPr>
+                      </pic:pic>
+                    </a:graphicData>
+                  </a:graphic>
+                </wp:inline>
+              </w:drawing>
+            </w:r>
+            <w:r>
+              <w:rPr>
+                <w:rFonts w:ascii="Arial" w:hAnsi="Arial" w:cs="Arial"/>
+                <w:b/>
+                <w:bCs/>
+                <w:noProof/>
+                <w:color w:val="808080" w:themeColor="background1" w:themeShade="80"/>
+                <w:lang w:eastAsia="pt-BR"/>
+              </w:rPr>
+              <w:drawing>
+                <wp:inline distT="0" distB="0" distL="0" distR="0">
+                  <wp:extent cx="2419350" cy="4705350"/>
+                  <wp:effectExtent l="0" t="0" r="0" b="0"/>
+                  <wp:docPr id="3" name="Imagem 3" descr="[PROTOAPP]Operacoes"/>
+                  <wp:cNvGraphicFramePr>
+                    <a:graphicFrameLocks xmlns:a="http://schemas.openxmlformats.org/drawingml/2006/main" noChangeAspect="1"/>
+                  </wp:cNvGraphicFramePr>
+                  <a:graphic xmlns:a="http://schemas.openxmlformats.org/drawingml/2006/main">
+                    <a:graphicData uri="http://schemas.openxmlformats.org/drawingml/2006/picture">
+                      <pic:pic xmlns:pic="http://schemas.openxmlformats.org/drawingml/2006/picture">
+                        <pic:nvPicPr>
+                          <pic:cNvPr id="0" name="Picture 4" descr="[PROTOAPP]Operacoes"/>
                           <pic:cNvPicPr>
                             <a:picLocks noChangeAspect="1" noChangeArrowheads="1"/>
                           </pic:cNvPicPr>
@@ -1905,7 +1918,7 @@
                         <pic:spPr bwMode="auto">
                           <a:xfrm>
                             <a:off x="0" y="0"/>
-                            <a:ext cx="2448530" cy="4766472"/>
+                            <a:ext cx="2419350" cy="4705350"/>
                           </a:xfrm>
                           <a:prstGeom prst="rect">
                             <a:avLst/>
@@ -1921,38 +1934,6 @@
                 </wp:inline>
               </w:drawing>
             </w:r>
-            <w:r>
-              <w:rPr>
-                <w:rFonts w:ascii="Arial" w:hAnsi="Arial" w:cs="Arial"/>
-                <w:b/>
-                <w:bCs/>
-                <w:color w:val="808080" w:themeColor="background1" w:themeShade="80"/>
-              </w:rPr>
-              <w:pict>
-                <v:shapetype id="_x0000_t75" coordsize="21600,21600" o:spt="75" o:preferrelative="t" path="m@4@5l@4@11@9@11@9@5xe" filled="f" stroked="f">
-                  <v:stroke joinstyle="miter"/>
-                  <v:formulas>
-                    <v:f eqn="if lineDrawn pixelLineWidth 0"/>
-                    <v:f eqn="sum @0 1 0"/>
-                    <v:f eqn="sum 0 0 @1"/>
-                    <v:f eqn="prod @2 1 2"/>
-                    <v:f eqn="prod @3 21600 pixelWidth"/>
-                    <v:f eqn="prod @3 21600 pixelHeight"/>
-                    <v:f eqn="sum @0 0 1"/>
-                    <v:f eqn="prod @6 1 2"/>
-                    <v:f eqn="prod @7 21600 pixelWidth"/>
-                    <v:f eqn="sum @8 21600 0"/>
-                    <v:f eqn="prod @7 21600 pixelHeight"/>
-                    <v:f eqn="sum @10 21600 0"/>
-                  </v:formulas>
-                  <v:path o:extrusionok="f" gradientshapeok="t" o:connecttype="rect"/>
-                  <o:lock v:ext="edit" aspectratio="t"/>
-                </v:shapetype>
-                <v:shape id="_x0000_i1025" type="#_x0000_t75" style="width:190.5pt;height:370.5pt">
-                  <v:imagedata r:id="rId9" o:title="[PROTOAPP]Operacoes"/>
-                </v:shape>
-              </w:pict>
-            </w:r>
           </w:p>
           <w:p>
             <w:pPr>
@@ -2158,18 +2139,28 @@
               </w:rPr>
             </w:pPr>
           </w:p>
+          <w:p>
+            <w:pPr>
+              <w:pStyle w:val="Cabealho"/>
+              <w:tabs>
+                <w:tab w:val="clear" w:pos="4252"/>
+                <w:tab w:val="clear" w:pos="8504"/>
+                <w:tab w:val="left" w:pos="395"/>
+              </w:tabs>
+              <w:jc w:val="both"/>
+              <w:rPr>
+                <w:rFonts w:ascii="Arial" w:hAnsi="Arial" w:cs="Arial"/>
+                <w:b/>
+                <w:bCs/>
+                <w:color w:val="808080" w:themeColor="background1" w:themeShade="80"/>
+              </w:rPr>
+            </w:pPr>
+          </w:p>
         </w:tc>
+        <w:bookmarkStart w:id="0" w:name="_GoBack"/>
+        <w:bookmarkEnd w:id="0"/>
       </w:tr>
     </w:tbl>
-    <w:p>
-      <w:pPr>
-        <w:rPr>
-          <w:rFonts w:ascii="Tahoma" w:hAnsi="Tahoma" w:cs="Tahoma"/>
-          <w:sz w:val="20"/>
-          <w:szCs w:val="20"/>
-        </w:rPr>
-      </w:pPr>
-    </w:p>
     <w:p>
       <w:pPr>
         <w:rPr>
@@ -2265,14 +2256,6 @@
               </w:rPr>
               <w:t xml:space="preserve">– </w:t>
             </w:r>
-            <w:r>
-              <w:rPr>
-                <w:rFonts w:ascii="Arial" w:hAnsi="Arial" w:cs="Arial"/>
-                <w:b/>
-                <w:bCs/>
-              </w:rPr>
-              <w:t>DIAGRAMA</w:t>
-            </w:r>
             <w:proofErr w:type="gramStart"/>
             <w:r>
               <w:rPr>
@@ -2280,6 +2263,14 @@
                 <w:b/>
                 <w:bCs/>
               </w:rPr>
+              <w:t xml:space="preserve">DIAGRAMA </w:t>
+            </w:r>
+            <w:r>
+              <w:rPr>
+                <w:rFonts w:ascii="Arial" w:hAnsi="Arial" w:cs="Arial"/>
+                <w:b/>
+                <w:bCs/>
+              </w:rPr>
               <w:t xml:space="preserve"> </w:t>
             </w:r>
             <w:r>
@@ -2288,16 +2279,16 @@
                 <w:b/>
                 <w:bCs/>
               </w:rPr>
+              <w:t>DE</w:t>
+            </w:r>
+            <w:proofErr w:type="gramEnd"/>
+            <w:r>
+              <w:rPr>
+                <w:rFonts w:ascii="Arial" w:hAnsi="Arial" w:cs="Arial"/>
+                <w:b/>
+                <w:bCs/>
+              </w:rPr>
               <w:t xml:space="preserve"> </w:t>
-            </w:r>
-            <w:proofErr w:type="gramEnd"/>
-            <w:r>
-              <w:rPr>
-                <w:rFonts w:ascii="Arial" w:hAnsi="Arial" w:cs="Arial"/>
-                <w:b/>
-                <w:bCs/>
-              </w:rPr>
-              <w:t xml:space="preserve">DE </w:t>
             </w:r>
             <w:r>
               <w:rPr>
@@ -2364,8 +2355,27 @@
                 <w:color w:val="808080" w:themeColor="background1" w:themeShade="80"/>
               </w:rPr>
               <w:pict>
-                <v:shape id="_x0000_i1026" type="#_x0000_t75" style="width:452.25pt;height:339.75pt">
-                  <v:imagedata r:id="rId10" o:title="Login_aplicativo_Diagrama"/>
+                <v:shapetype id="_x0000_t75" coordsize="21600,21600" o:spt="75" o:preferrelative="t" path="m@4@5l@4@11@9@11@9@5xe" filled="f" stroked="f">
+                  <v:stroke joinstyle="miter"/>
+                  <v:formulas>
+                    <v:f eqn="if lineDrawn pixelLineWidth 0"/>
+                    <v:f eqn="sum @0 1 0"/>
+                    <v:f eqn="sum 0 0 @1"/>
+                    <v:f eqn="prod @2 1 2"/>
+                    <v:f eqn="prod @3 21600 pixelWidth"/>
+                    <v:f eqn="prod @3 21600 pixelHeight"/>
+                    <v:f eqn="sum @0 0 1"/>
+                    <v:f eqn="prod @6 1 2"/>
+                    <v:f eqn="prod @7 21600 pixelWidth"/>
+                    <v:f eqn="sum @8 21600 0"/>
+                    <v:f eqn="prod @7 21600 pixelHeight"/>
+                    <v:f eqn="sum @10 21600 0"/>
+                  </v:formulas>
+                  <v:path o:extrusionok="f" gradientshapeok="t" o:connecttype="rect"/>
+                  <o:lock v:ext="edit" aspectratio="t"/>
+                </v:shapetype>
+                <v:shape id="_x0000_i1025" type="#_x0000_t75" style="width:452.25pt;height:339.75pt">
+                  <v:imagedata r:id="rId9" o:title="Login_aplicativo_Diagrama"/>
                 </v:shape>
               </w:pict>
             </w:r>
@@ -2392,12 +2402,12 @@
     </w:tbl>
     <w:p/>
     <w:sectPr>
-      <w:headerReference w:type="even" r:id="rId11"/>
-      <w:headerReference w:type="default" r:id="rId12"/>
-      <w:footerReference w:type="even" r:id="rId13"/>
-      <w:footerReference w:type="default" r:id="rId14"/>
-      <w:headerReference w:type="first" r:id="rId15"/>
-      <w:footerReference w:type="first" r:id="rId16"/>
+      <w:headerReference w:type="even" r:id="rId10"/>
+      <w:headerReference w:type="default" r:id="rId11"/>
+      <w:footerReference w:type="even" r:id="rId12"/>
+      <w:footerReference w:type="default" r:id="rId13"/>
+      <w:headerReference w:type="first" r:id="rId14"/>
+      <w:footerReference w:type="first" r:id="rId15"/>
       <w:pgSz w:w="11906" w:h="16838"/>
       <w:pgMar w:top="1134" w:right="1134" w:bottom="1134" w:left="1701" w:header="709" w:footer="709" w:gutter="0"/>
       <w:cols w:space="708"/>
@@ -2408,7 +2418,7 @@
 </file>
 
 <file path=word/endnotes.xml><?xml version="1.0" encoding="utf-8"?>
-<w:endnotes xmlns:wpc="http://schemas.microsoft.com/office/word/2010/wordprocessingCanvas" xmlns:mc="http://schemas.openxmlformats.org/markup-compatibility/2006" xmlns:o="urn:schemas-microsoft-com:office:office" xmlns:r="http://schemas.openxmlformats.org/officeDocument/2006/relationships" xmlns:m="http://schemas.openxmlformats.org/officeDocument/2006/math" xmlns:v="urn:schemas-microsoft-com:vml" xmlns:wp14="http://schemas.microsoft.com/office/word/2010/wordprocessingDrawing" xmlns:wp="http://schemas.openxmlformats.org/drawingml/2006/wordprocessingDrawing" xmlns:w10="urn:schemas-microsoft-com:office:word" xmlns:w="http://schemas.openxmlformats.org/wordprocessingml/2006/main" xmlns:w14="http://schemas.microsoft.com/office/word/2010/wordml" xmlns:wpg="http://schemas.microsoft.com/office/word/2010/wordprocessingGroup" xmlns:wpi="http://schemas.microsoft.com/office/word/2010/wordprocessingInk" xmlns:wne="http://schemas.microsoft.com/office/word/2006/wordml" xmlns:wps="http://schemas.microsoft.com/office/word/2010/wordprocessingShape" mc:Ignorable="w14 wp14">
+<w:endnotes xmlns:wpc="http://schemas.microsoft.com/office/word/2010/wordprocessingCanvas" xmlns:mc="http://schemas.openxmlformats.org/markup-compatibility/2006" xmlns:o="urn:schemas-microsoft-com:office:office" xmlns:r="http://schemas.openxmlformats.org/officeDocument/2006/relationships" xmlns:m="http://schemas.openxmlformats.org/officeDocument/2006/math" xmlns:v="urn:schemas-microsoft-com:vml" xmlns:wp14="http://schemas.microsoft.com/office/word/2010/wordprocessingDrawing" xmlns:wp="http://schemas.openxmlformats.org/drawingml/2006/wordprocessingDrawing" xmlns:w10="urn:schemas-microsoft-com:office:word" xmlns:w="http://schemas.openxmlformats.org/wordprocessingml/2006/main" xmlns:w14="http://schemas.microsoft.com/office/word/2010/wordml" xmlns:w15="http://schemas.microsoft.com/office/word/2012/wordml" xmlns:wpg="http://schemas.microsoft.com/office/word/2010/wordprocessingGroup" xmlns:wpi="http://schemas.microsoft.com/office/word/2010/wordprocessingInk" xmlns:wne="http://schemas.microsoft.com/office/word/2006/wordml" xmlns:wps="http://schemas.microsoft.com/office/word/2010/wordprocessingShape" mc:Ignorable="w14 w15 wp14">
   <w:endnote w:type="separator" w:id="-1">
     <w:p>
       <w:pPr>
@@ -2433,7 +2443,7 @@
 </file>
 
 <file path=word/footer1.xml><?xml version="1.0" encoding="utf-8"?>
-<w:ftr xmlns:wpc="http://schemas.microsoft.com/office/word/2010/wordprocessingCanvas" xmlns:mc="http://schemas.openxmlformats.org/markup-compatibility/2006" xmlns:o="urn:schemas-microsoft-com:office:office" xmlns:r="http://schemas.openxmlformats.org/officeDocument/2006/relationships" xmlns:m="http://schemas.openxmlformats.org/officeDocument/2006/math" xmlns:v="urn:schemas-microsoft-com:vml" xmlns:wp14="http://schemas.microsoft.com/office/word/2010/wordprocessingDrawing" xmlns:wp="http://schemas.openxmlformats.org/drawingml/2006/wordprocessingDrawing" xmlns:w10="urn:schemas-microsoft-com:office:word" xmlns:w="http://schemas.openxmlformats.org/wordprocessingml/2006/main" xmlns:w14="http://schemas.microsoft.com/office/word/2010/wordml" xmlns:wpg="http://schemas.microsoft.com/office/word/2010/wordprocessingGroup" xmlns:wpi="http://schemas.microsoft.com/office/word/2010/wordprocessingInk" xmlns:wne="http://schemas.microsoft.com/office/word/2006/wordml" xmlns:wps="http://schemas.microsoft.com/office/word/2010/wordprocessingShape" mc:Ignorable="w14 wp14">
+<w:ftr xmlns:wpc="http://schemas.microsoft.com/office/word/2010/wordprocessingCanvas" xmlns:mc="http://schemas.openxmlformats.org/markup-compatibility/2006" xmlns:o="urn:schemas-microsoft-com:office:office" xmlns:r="http://schemas.openxmlformats.org/officeDocument/2006/relationships" xmlns:m="http://schemas.openxmlformats.org/officeDocument/2006/math" xmlns:v="urn:schemas-microsoft-com:vml" xmlns:wp14="http://schemas.microsoft.com/office/word/2010/wordprocessingDrawing" xmlns:wp="http://schemas.openxmlformats.org/drawingml/2006/wordprocessingDrawing" xmlns:w10="urn:schemas-microsoft-com:office:word" xmlns:w="http://schemas.openxmlformats.org/wordprocessingml/2006/main" xmlns:w14="http://schemas.microsoft.com/office/word/2010/wordml" xmlns:w15="http://schemas.microsoft.com/office/word/2012/wordml" xmlns:wpg="http://schemas.microsoft.com/office/word/2010/wordprocessingGroup" xmlns:wpi="http://schemas.microsoft.com/office/word/2010/wordprocessingInk" xmlns:wne="http://schemas.microsoft.com/office/word/2006/wordml" xmlns:wps="http://schemas.microsoft.com/office/word/2010/wordprocessingShape" mc:Ignorable="w14 w15 wp14">
   <w:p>
     <w:pPr>
       <w:pStyle w:val="Rodap"/>
@@ -2443,7 +2453,7 @@
 </file>
 
 <file path=word/footer2.xml><?xml version="1.0" encoding="utf-8"?>
-<w:ftr xmlns:wpc="http://schemas.microsoft.com/office/word/2010/wordprocessingCanvas" xmlns:mc="http://schemas.openxmlformats.org/markup-compatibility/2006" xmlns:o="urn:schemas-microsoft-com:office:office" xmlns:r="http://schemas.openxmlformats.org/officeDocument/2006/relationships" xmlns:m="http://schemas.openxmlformats.org/officeDocument/2006/math" xmlns:v="urn:schemas-microsoft-com:vml" xmlns:wp14="http://schemas.microsoft.com/office/word/2010/wordprocessingDrawing" xmlns:wp="http://schemas.openxmlformats.org/drawingml/2006/wordprocessingDrawing" xmlns:w10="urn:schemas-microsoft-com:office:word" xmlns:w="http://schemas.openxmlformats.org/wordprocessingml/2006/main" xmlns:w14="http://schemas.microsoft.com/office/word/2010/wordml" xmlns:wpg="http://schemas.microsoft.com/office/word/2010/wordprocessingGroup" xmlns:wpi="http://schemas.microsoft.com/office/word/2010/wordprocessingInk" xmlns:wne="http://schemas.microsoft.com/office/word/2006/wordml" xmlns:wps="http://schemas.microsoft.com/office/word/2010/wordprocessingShape" mc:Ignorable="w14 wp14">
+<w:ftr xmlns:wpc="http://schemas.microsoft.com/office/word/2010/wordprocessingCanvas" xmlns:mc="http://schemas.openxmlformats.org/markup-compatibility/2006" xmlns:o="urn:schemas-microsoft-com:office:office" xmlns:r="http://schemas.openxmlformats.org/officeDocument/2006/relationships" xmlns:m="http://schemas.openxmlformats.org/officeDocument/2006/math" xmlns:v="urn:schemas-microsoft-com:vml" xmlns:wp14="http://schemas.microsoft.com/office/word/2010/wordprocessingDrawing" xmlns:wp="http://schemas.openxmlformats.org/drawingml/2006/wordprocessingDrawing" xmlns:w10="urn:schemas-microsoft-com:office:word" xmlns:w="http://schemas.openxmlformats.org/wordprocessingml/2006/main" xmlns:w14="http://schemas.microsoft.com/office/word/2010/wordml" xmlns:w15="http://schemas.microsoft.com/office/word/2012/wordml" xmlns:wpg="http://schemas.microsoft.com/office/word/2010/wordprocessingGroup" xmlns:wpi="http://schemas.microsoft.com/office/word/2010/wordprocessingInk" xmlns:wne="http://schemas.microsoft.com/office/word/2006/wordml" xmlns:wps="http://schemas.microsoft.com/office/word/2010/wordprocessingShape" mc:Ignorable="w14 w15 wp14">
   <w:p>
     <w:pPr>
       <w:pStyle w:val="Rodap"/>
@@ -2476,7 +2486,7 @@
 </file>
 
 <file path=word/footer3.xml><?xml version="1.0" encoding="utf-8"?>
-<w:ftr xmlns:wpc="http://schemas.microsoft.com/office/word/2010/wordprocessingCanvas" xmlns:mc="http://schemas.openxmlformats.org/markup-compatibility/2006" xmlns:o="urn:schemas-microsoft-com:office:office" xmlns:r="http://schemas.openxmlformats.org/officeDocument/2006/relationships" xmlns:m="http://schemas.openxmlformats.org/officeDocument/2006/math" xmlns:v="urn:schemas-microsoft-com:vml" xmlns:wp14="http://schemas.microsoft.com/office/word/2010/wordprocessingDrawing" xmlns:wp="http://schemas.openxmlformats.org/drawingml/2006/wordprocessingDrawing" xmlns:w10="urn:schemas-microsoft-com:office:word" xmlns:w="http://schemas.openxmlformats.org/wordprocessingml/2006/main" xmlns:w14="http://schemas.microsoft.com/office/word/2010/wordml" xmlns:wpg="http://schemas.microsoft.com/office/word/2010/wordprocessingGroup" xmlns:wpi="http://schemas.microsoft.com/office/word/2010/wordprocessingInk" xmlns:wne="http://schemas.microsoft.com/office/word/2006/wordml" xmlns:wps="http://schemas.microsoft.com/office/word/2010/wordprocessingShape" mc:Ignorable="w14 wp14">
+<w:ftr xmlns:wpc="http://schemas.microsoft.com/office/word/2010/wordprocessingCanvas" xmlns:mc="http://schemas.openxmlformats.org/markup-compatibility/2006" xmlns:o="urn:schemas-microsoft-com:office:office" xmlns:r="http://schemas.openxmlformats.org/officeDocument/2006/relationships" xmlns:m="http://schemas.openxmlformats.org/officeDocument/2006/math" xmlns:v="urn:schemas-microsoft-com:vml" xmlns:wp14="http://schemas.microsoft.com/office/word/2010/wordprocessingDrawing" xmlns:wp="http://schemas.openxmlformats.org/drawingml/2006/wordprocessingDrawing" xmlns:w10="urn:schemas-microsoft-com:office:word" xmlns:w="http://schemas.openxmlformats.org/wordprocessingml/2006/main" xmlns:w14="http://schemas.microsoft.com/office/word/2010/wordml" xmlns:w15="http://schemas.microsoft.com/office/word/2012/wordml" xmlns:wpg="http://schemas.microsoft.com/office/word/2010/wordprocessingGroup" xmlns:wpi="http://schemas.microsoft.com/office/word/2010/wordprocessingInk" xmlns:wne="http://schemas.microsoft.com/office/word/2006/wordml" xmlns:wps="http://schemas.microsoft.com/office/word/2010/wordprocessingShape" mc:Ignorable="w14 w15 wp14">
   <w:p>
     <w:pPr>
       <w:pStyle w:val="Rodap"/>
@@ -2486,7 +2496,7 @@
 </file>
 
 <file path=word/footnotes.xml><?xml version="1.0" encoding="utf-8"?>
-<w:footnotes xmlns:wpc="http://schemas.microsoft.com/office/word/2010/wordprocessingCanvas" xmlns:mc="http://schemas.openxmlformats.org/markup-compatibility/2006" xmlns:o="urn:schemas-microsoft-com:office:office" xmlns:r="http://schemas.openxmlformats.org/officeDocument/2006/relationships" xmlns:m="http://schemas.openxmlformats.org/officeDocument/2006/math" xmlns:v="urn:schemas-microsoft-com:vml" xmlns:wp14="http://schemas.microsoft.com/office/word/2010/wordprocessingDrawing" xmlns:wp="http://schemas.openxmlformats.org/drawingml/2006/wordprocessingDrawing" xmlns:w10="urn:schemas-microsoft-com:office:word" xmlns:w="http://schemas.openxmlformats.org/wordprocessingml/2006/main" xmlns:w14="http://schemas.microsoft.com/office/word/2010/wordml" xmlns:wpg="http://schemas.microsoft.com/office/word/2010/wordprocessingGroup" xmlns:wpi="http://schemas.microsoft.com/office/word/2010/wordprocessingInk" xmlns:wne="http://schemas.microsoft.com/office/word/2006/wordml" xmlns:wps="http://schemas.microsoft.com/office/word/2010/wordprocessingShape" mc:Ignorable="w14 wp14">
+<w:footnotes xmlns:wpc="http://schemas.microsoft.com/office/word/2010/wordprocessingCanvas" xmlns:mc="http://schemas.openxmlformats.org/markup-compatibility/2006" xmlns:o="urn:schemas-microsoft-com:office:office" xmlns:r="http://schemas.openxmlformats.org/officeDocument/2006/relationships" xmlns:m="http://schemas.openxmlformats.org/officeDocument/2006/math" xmlns:v="urn:schemas-microsoft-com:vml" xmlns:wp14="http://schemas.microsoft.com/office/word/2010/wordprocessingDrawing" xmlns:wp="http://schemas.openxmlformats.org/drawingml/2006/wordprocessingDrawing" xmlns:w10="urn:schemas-microsoft-com:office:word" xmlns:w="http://schemas.openxmlformats.org/wordprocessingml/2006/main" xmlns:w14="http://schemas.microsoft.com/office/word/2010/wordml" xmlns:w15="http://schemas.microsoft.com/office/word/2012/wordml" xmlns:wpg="http://schemas.microsoft.com/office/word/2010/wordprocessingGroup" xmlns:wpi="http://schemas.microsoft.com/office/word/2010/wordprocessingInk" xmlns:wne="http://schemas.microsoft.com/office/word/2006/wordml" xmlns:wps="http://schemas.microsoft.com/office/word/2010/wordprocessingShape" mc:Ignorable="w14 w15 wp14">
   <w:footnote w:type="separator" w:id="-1">
     <w:p>
       <w:pPr>
@@ -2511,7 +2521,7 @@
 </file>
 
 <file path=word/header1.xml><?xml version="1.0" encoding="utf-8"?>
-<w:hdr xmlns:wpc="http://schemas.microsoft.com/office/word/2010/wordprocessingCanvas" xmlns:mc="http://schemas.openxmlformats.org/markup-compatibility/2006" xmlns:o="urn:schemas-microsoft-com:office:office" xmlns:r="http://schemas.openxmlformats.org/officeDocument/2006/relationships" xmlns:m="http://schemas.openxmlformats.org/officeDocument/2006/math" xmlns:v="urn:schemas-microsoft-com:vml" xmlns:wp14="http://schemas.microsoft.com/office/word/2010/wordprocessingDrawing" xmlns:wp="http://schemas.openxmlformats.org/drawingml/2006/wordprocessingDrawing" xmlns:w10="urn:schemas-microsoft-com:office:word" xmlns:w="http://schemas.openxmlformats.org/wordprocessingml/2006/main" xmlns:w14="http://schemas.microsoft.com/office/word/2010/wordml" xmlns:wpg="http://schemas.microsoft.com/office/word/2010/wordprocessingGroup" xmlns:wpi="http://schemas.microsoft.com/office/word/2010/wordprocessingInk" xmlns:wne="http://schemas.microsoft.com/office/word/2006/wordml" xmlns:wps="http://schemas.microsoft.com/office/word/2010/wordprocessingShape" mc:Ignorable="w14 wp14">
+<w:hdr xmlns:wpc="http://schemas.microsoft.com/office/word/2010/wordprocessingCanvas" xmlns:mc="http://schemas.openxmlformats.org/markup-compatibility/2006" xmlns:o="urn:schemas-microsoft-com:office:office" xmlns:r="http://schemas.openxmlformats.org/officeDocument/2006/relationships" xmlns:m="http://schemas.openxmlformats.org/officeDocument/2006/math" xmlns:v="urn:schemas-microsoft-com:vml" xmlns:wp14="http://schemas.microsoft.com/office/word/2010/wordprocessingDrawing" xmlns:wp="http://schemas.openxmlformats.org/drawingml/2006/wordprocessingDrawing" xmlns:w10="urn:schemas-microsoft-com:office:word" xmlns:w="http://schemas.openxmlformats.org/wordprocessingml/2006/main" xmlns:w14="http://schemas.microsoft.com/office/word/2010/wordml" xmlns:w15="http://schemas.microsoft.com/office/word/2012/wordml" xmlns:wpg="http://schemas.microsoft.com/office/word/2010/wordprocessingGroup" xmlns:wpi="http://schemas.microsoft.com/office/word/2010/wordprocessingInk" xmlns:wne="http://schemas.microsoft.com/office/word/2006/wordml" xmlns:wps="http://schemas.microsoft.com/office/word/2010/wordprocessingShape" mc:Ignorable="w14 w15 wp14">
   <w:p>
     <w:pPr>
       <w:pStyle w:val="Cabealho"/>
@@ -2521,7 +2531,7 @@
 </file>
 
 <file path=word/header2.xml><?xml version="1.0" encoding="utf-8"?>
-<w:hdr xmlns:wpc="http://schemas.microsoft.com/office/word/2010/wordprocessingCanvas" xmlns:mc="http://schemas.openxmlformats.org/markup-compatibility/2006" xmlns:o="urn:schemas-microsoft-com:office:office" xmlns:r="http://schemas.openxmlformats.org/officeDocument/2006/relationships" xmlns:m="http://schemas.openxmlformats.org/officeDocument/2006/math" xmlns:v="urn:schemas-microsoft-com:vml" xmlns:wp14="http://schemas.microsoft.com/office/word/2010/wordprocessingDrawing" xmlns:wp="http://schemas.openxmlformats.org/drawingml/2006/wordprocessingDrawing" xmlns:w10="urn:schemas-microsoft-com:office:word" xmlns:w="http://schemas.openxmlformats.org/wordprocessingml/2006/main" xmlns:w14="http://schemas.microsoft.com/office/word/2010/wordml" xmlns:wpg="http://schemas.microsoft.com/office/word/2010/wordprocessingGroup" xmlns:wpi="http://schemas.microsoft.com/office/word/2010/wordprocessingInk" xmlns:wne="http://schemas.microsoft.com/office/word/2006/wordml" xmlns:wps="http://schemas.microsoft.com/office/word/2010/wordprocessingShape" mc:Ignorable="w14 wp14">
+<w:hdr xmlns:wpc="http://schemas.microsoft.com/office/word/2010/wordprocessingCanvas" xmlns:mc="http://schemas.openxmlformats.org/markup-compatibility/2006" xmlns:o="urn:schemas-microsoft-com:office:office" xmlns:r="http://schemas.openxmlformats.org/officeDocument/2006/relationships" xmlns:m="http://schemas.openxmlformats.org/officeDocument/2006/math" xmlns:v="urn:schemas-microsoft-com:vml" xmlns:wp14="http://schemas.microsoft.com/office/word/2010/wordprocessingDrawing" xmlns:wp="http://schemas.openxmlformats.org/drawingml/2006/wordprocessingDrawing" xmlns:w10="urn:schemas-microsoft-com:office:word" xmlns:w="http://schemas.openxmlformats.org/wordprocessingml/2006/main" xmlns:w14="http://schemas.microsoft.com/office/word/2010/wordml" xmlns:w15="http://schemas.microsoft.com/office/word/2012/wordml" xmlns:wpg="http://schemas.microsoft.com/office/word/2010/wordprocessingGroup" xmlns:wpi="http://schemas.microsoft.com/office/word/2010/wordprocessingInk" xmlns:wne="http://schemas.microsoft.com/office/word/2006/wordml" xmlns:wps="http://schemas.microsoft.com/office/word/2010/wordprocessingShape" mc:Ignorable="w14 w15 wp14">
   <w:tbl>
     <w:tblPr>
       <w:tblStyle w:val="Tabelacomgrade"/>
@@ -2565,22 +2575,16 @@
             <w:rPr>
               <w:b/>
             </w:rPr>
-            <w:t>DESCRIÇÃO CASO DE USO + PROTÓTIPO TELAS + DIAGRAMA</w:t>
+            <w:t xml:space="preserve">DESCRIÇÃO CASO DE USO + PROTÓTIPO TELAS + </w:t>
           </w:r>
           <w:proofErr w:type="gramStart"/>
           <w:r>
             <w:rPr>
               <w:b/>
             </w:rPr>
-            <w:t xml:space="preserve">  </w:t>
+            <w:t>DIAGRAMA  SEQUÊNCIA</w:t>
           </w:r>
           <w:proofErr w:type="gramEnd"/>
-          <w:r>
-            <w:rPr>
-              <w:b/>
-            </w:rPr>
-            <w:t>SEQUÊNCIA</w:t>
-          </w:r>
         </w:p>
       </w:tc>
       <w:tc>
@@ -2701,7 +2705,7 @@
 </file>
 
 <file path=word/header3.xml><?xml version="1.0" encoding="utf-8"?>
-<w:hdr xmlns:wpc="http://schemas.microsoft.com/office/word/2010/wordprocessingCanvas" xmlns:mc="http://schemas.openxmlformats.org/markup-compatibility/2006" xmlns:o="urn:schemas-microsoft-com:office:office" xmlns:r="http://schemas.openxmlformats.org/officeDocument/2006/relationships" xmlns:m="http://schemas.openxmlformats.org/officeDocument/2006/math" xmlns:v="urn:schemas-microsoft-com:vml" xmlns:wp14="http://schemas.microsoft.com/office/word/2010/wordprocessingDrawing" xmlns:wp="http://schemas.openxmlformats.org/drawingml/2006/wordprocessingDrawing" xmlns:w10="urn:schemas-microsoft-com:office:word" xmlns:w="http://schemas.openxmlformats.org/wordprocessingml/2006/main" xmlns:w14="http://schemas.microsoft.com/office/word/2010/wordml" xmlns:wpg="http://schemas.microsoft.com/office/word/2010/wordprocessingGroup" xmlns:wpi="http://schemas.microsoft.com/office/word/2010/wordprocessingInk" xmlns:wne="http://schemas.microsoft.com/office/word/2006/wordml" xmlns:wps="http://schemas.microsoft.com/office/word/2010/wordprocessingShape" mc:Ignorable="w14 wp14">
+<w:hdr xmlns:wpc="http://schemas.microsoft.com/office/word/2010/wordprocessingCanvas" xmlns:mc="http://schemas.openxmlformats.org/markup-compatibility/2006" xmlns:o="urn:schemas-microsoft-com:office:office" xmlns:r="http://schemas.openxmlformats.org/officeDocument/2006/relationships" xmlns:m="http://schemas.openxmlformats.org/officeDocument/2006/math" xmlns:v="urn:schemas-microsoft-com:vml" xmlns:wp14="http://schemas.microsoft.com/office/word/2010/wordprocessingDrawing" xmlns:wp="http://schemas.openxmlformats.org/drawingml/2006/wordprocessingDrawing" xmlns:w10="urn:schemas-microsoft-com:office:word" xmlns:w="http://schemas.openxmlformats.org/wordprocessingml/2006/main" xmlns:w14="http://schemas.microsoft.com/office/word/2010/wordml" xmlns:w15="http://schemas.microsoft.com/office/word/2012/wordml" xmlns:wpg="http://schemas.microsoft.com/office/word/2010/wordprocessingGroup" xmlns:wpi="http://schemas.microsoft.com/office/word/2010/wordprocessingInk" xmlns:wne="http://schemas.microsoft.com/office/word/2006/wordml" xmlns:wps="http://schemas.microsoft.com/office/word/2010/wordprocessingShape" mc:Ignorable="w14 w15 wp14">
   <w:p>
     <w:pPr>
       <w:pStyle w:val="Cabealho"/>
@@ -2711,7 +2715,7 @@
 </file>
 
 <file path=word/numbering.xml><?xml version="1.0" encoding="utf-8"?>
-<w:numbering xmlns:wpc="http://schemas.microsoft.com/office/word/2010/wordprocessingCanvas" xmlns:mc="http://schemas.openxmlformats.org/markup-compatibility/2006" xmlns:o="urn:schemas-microsoft-com:office:office" xmlns:r="http://schemas.openxmlformats.org/officeDocument/2006/relationships" xmlns:m="http://schemas.openxmlformats.org/officeDocument/2006/math" xmlns:v="urn:schemas-microsoft-com:vml" xmlns:wp14="http://schemas.microsoft.com/office/word/2010/wordprocessingDrawing" xmlns:wp="http://schemas.openxmlformats.org/drawingml/2006/wordprocessingDrawing" xmlns:w10="urn:schemas-microsoft-com:office:word" xmlns:w="http://schemas.openxmlformats.org/wordprocessingml/2006/main" xmlns:w14="http://schemas.microsoft.com/office/word/2010/wordml" xmlns:wpg="http://schemas.microsoft.com/office/word/2010/wordprocessingGroup" xmlns:wpi="http://schemas.microsoft.com/office/word/2010/wordprocessingInk" xmlns:wne="http://schemas.microsoft.com/office/word/2006/wordml" xmlns:wps="http://schemas.microsoft.com/office/word/2010/wordprocessingShape" mc:Ignorable="w14 wp14">
+<w:numbering xmlns:wpc="http://schemas.microsoft.com/office/word/2010/wordprocessingCanvas" xmlns:mc="http://schemas.openxmlformats.org/markup-compatibility/2006" xmlns:o="urn:schemas-microsoft-com:office:office" xmlns:r="http://schemas.openxmlformats.org/officeDocument/2006/relationships" xmlns:m="http://schemas.openxmlformats.org/officeDocument/2006/math" xmlns:v="urn:schemas-microsoft-com:vml" xmlns:wp14="http://schemas.microsoft.com/office/word/2010/wordprocessingDrawing" xmlns:wp="http://schemas.openxmlformats.org/drawingml/2006/wordprocessingDrawing" xmlns:w10="urn:schemas-microsoft-com:office:word" xmlns:w="http://schemas.openxmlformats.org/wordprocessingml/2006/main" xmlns:w14="http://schemas.microsoft.com/office/word/2010/wordml" xmlns:w15="http://schemas.microsoft.com/office/word/2012/wordml" xmlns:wpg="http://schemas.microsoft.com/office/word/2010/wordprocessingGroup" xmlns:wpi="http://schemas.microsoft.com/office/word/2010/wordprocessingInk" xmlns:wne="http://schemas.microsoft.com/office/word/2006/wordml" xmlns:wps="http://schemas.microsoft.com/office/word/2010/wordprocessingShape" mc:Ignorable="w14 w15 wp14">
   <w:abstractNum w:abstractNumId="0">
     <w:nsid w:val="002079BC"/>
     <w:multiLevelType w:val="hybridMultilevel"/>
@@ -5257,7 +5261,7 @@
 </file>
 
 <file path=word/styles.xml><?xml version="1.0" encoding="utf-8"?>
-<w:styles xmlns:mc="http://schemas.openxmlformats.org/markup-compatibility/2006" xmlns:r="http://schemas.openxmlformats.org/officeDocument/2006/relationships" xmlns:w="http://schemas.openxmlformats.org/wordprocessingml/2006/main" xmlns:w14="http://schemas.microsoft.com/office/word/2010/wordml" mc:Ignorable="w14">
+<w:styles xmlns:mc="http://schemas.openxmlformats.org/markup-compatibility/2006" xmlns:r="http://schemas.openxmlformats.org/officeDocument/2006/relationships" xmlns:w="http://schemas.openxmlformats.org/wordprocessingml/2006/main" xmlns:w14="http://schemas.microsoft.com/office/word/2010/wordml" xmlns:w15="http://schemas.microsoft.com/office/word/2012/wordml" mc:Ignorable="w14 w15">
   <w:docDefaults>
     <w:rPrDefault>
       <w:rPr>
@@ -5273,146 +5277,378 @@
       </w:pPr>
     </w:pPrDefault>
   </w:docDefaults>
-  <w:latentStyles w:defLockedState="0" w:defUIPriority="99" w:defSemiHidden="1" w:defUnhideWhenUsed="1" w:defQFormat="0" w:count="267">
-    <w:lsdException w:name="Normal" w:semiHidden="0" w:uiPriority="0" w:unhideWhenUsed="0" w:qFormat="1"/>
-    <w:lsdException w:name="heading 1" w:semiHidden="0" w:uiPriority="9" w:unhideWhenUsed="0" w:qFormat="1"/>
-    <w:lsdException w:name="heading 2" w:uiPriority="9" w:qFormat="1"/>
-    <w:lsdException w:name="heading 3" w:uiPriority="9" w:qFormat="1"/>
-    <w:lsdException w:name="heading 4" w:uiPriority="9" w:qFormat="1"/>
-    <w:lsdException w:name="heading 5" w:uiPriority="9" w:qFormat="1"/>
-    <w:lsdException w:name="heading 6" w:uiPriority="9" w:qFormat="1"/>
-    <w:lsdException w:name="heading 7" w:uiPriority="9" w:qFormat="1"/>
-    <w:lsdException w:name="heading 8" w:uiPriority="9" w:qFormat="1"/>
-    <w:lsdException w:name="heading 9" w:uiPriority="9" w:qFormat="1"/>
-    <w:lsdException w:name="toc 1" w:uiPriority="39"/>
-    <w:lsdException w:name="toc 2" w:uiPriority="39"/>
-    <w:lsdException w:name="toc 3" w:uiPriority="39"/>
-    <w:lsdException w:name="toc 4" w:uiPriority="39"/>
-    <w:lsdException w:name="toc 5" w:uiPriority="39"/>
-    <w:lsdException w:name="toc 6" w:uiPriority="39"/>
-    <w:lsdException w:name="toc 7" w:uiPriority="39"/>
-    <w:lsdException w:name="toc 8" w:uiPriority="39"/>
-    <w:lsdException w:name="toc 9" w:uiPriority="39"/>
-    <w:lsdException w:name="header" w:uiPriority="0"/>
-    <w:lsdException w:name="caption" w:uiPriority="35" w:qFormat="1"/>
-    <w:lsdException w:name="Title" w:semiHidden="0" w:uiPriority="10" w:unhideWhenUsed="0" w:qFormat="1"/>
-    <w:lsdException w:name="Default Paragraph Font" w:uiPriority="1"/>
-    <w:lsdException w:name="Subtitle" w:semiHidden="0" w:uiPriority="11" w:unhideWhenUsed="0" w:qFormat="1"/>
-    <w:lsdException w:name="Hyperlink" w:uiPriority="0"/>
-    <w:lsdException w:name="Strong" w:semiHidden="0" w:uiPriority="22" w:unhideWhenUsed="0" w:qFormat="1"/>
-    <w:lsdException w:name="Emphasis" w:semiHidden="0" w:uiPriority="20" w:unhideWhenUsed="0" w:qFormat="1"/>
-    <w:lsdException w:name="Table Grid" w:semiHidden="0" w:uiPriority="0" w:unhideWhenUsed="0"/>
-    <w:lsdException w:name="Placeholder Text" w:unhideWhenUsed="0"/>
-    <w:lsdException w:name="No Spacing" w:semiHidden="0" w:uiPriority="1" w:unhideWhenUsed="0" w:qFormat="1"/>
-    <w:lsdException w:name="Light Shading" w:semiHidden="0" w:uiPriority="60" w:unhideWhenUsed="0"/>
-    <w:lsdException w:name="Light List" w:semiHidden="0" w:uiPriority="61" w:unhideWhenUsed="0"/>
-    <w:lsdException w:name="Light Grid" w:semiHidden="0" w:uiPriority="62" w:unhideWhenUsed="0"/>
-    <w:lsdException w:name="Medium Shading 1" w:semiHidden="0" w:uiPriority="63" w:unhideWhenUsed="0"/>
-    <w:lsdException w:name="Medium Shading 2" w:semiHidden="0" w:uiPriority="64" w:unhideWhenUsed="0"/>
-    <w:lsdException w:name="Medium List 1" w:semiHidden="0" w:uiPriority="65" w:unhideWhenUsed="0"/>
-    <w:lsdException w:name="Medium List 2" w:semiHidden="0" w:uiPriority="66" w:unhideWhenUsed="0"/>
-    <w:lsdException w:name="Medium Grid 1" w:semiHidden="0" w:uiPriority="67" w:unhideWhenUsed="0"/>
-    <w:lsdException w:name="Medium Grid 2" w:semiHidden="0" w:uiPriority="68" w:unhideWhenUsed="0"/>
-    <w:lsdException w:name="Medium Grid 3" w:semiHidden="0" w:uiPriority="69" w:unhideWhenUsed="0"/>
-    <w:lsdException w:name="Dark List" w:semiHidden="0" w:uiPriority="70" w:unhideWhenUsed="0"/>
-    <w:lsdException w:name="Colorful Shading" w:semiHidden="0" w:uiPriority="71" w:unhideWhenUsed="0"/>
-    <w:lsdException w:name="Colorful List" w:semiHidden="0" w:uiPriority="72" w:unhideWhenUsed="0"/>
-    <w:lsdException w:name="Colorful Grid" w:semiHidden="0" w:uiPriority="73" w:unhideWhenUsed="0"/>
-    <w:lsdException w:name="Light Shading Accent 1" w:semiHidden="0" w:uiPriority="60" w:unhideWhenUsed="0"/>
-    <w:lsdException w:name="Light List Accent 1" w:semiHidden="0" w:uiPriority="61" w:unhideWhenUsed="0"/>
-    <w:lsdException w:name="Light Grid Accent 1" w:semiHidden="0" w:uiPriority="62" w:unhideWhenUsed="0"/>
-    <w:lsdException w:name="Medium Shading 1 Accent 1" w:semiHidden="0" w:uiPriority="63" w:unhideWhenUsed="0"/>
-    <w:lsdException w:name="Medium Shading 2 Accent 1" w:semiHidden="0" w:uiPriority="64" w:unhideWhenUsed="0"/>
-    <w:lsdException w:name="Medium List 1 Accent 1" w:semiHidden="0" w:uiPriority="65" w:unhideWhenUsed="0"/>
-    <w:lsdException w:name="Revision" w:unhideWhenUsed="0"/>
-    <w:lsdException w:name="List Paragraph" w:semiHidden="0" w:uiPriority="34" w:unhideWhenUsed="0" w:qFormat="1"/>
-    <w:lsdException w:name="Quote" w:semiHidden="0" w:uiPriority="29" w:unhideWhenUsed="0" w:qFormat="1"/>
-    <w:lsdException w:name="Intense Quote" w:semiHidden="0" w:uiPriority="30" w:unhideWhenUsed="0" w:qFormat="1"/>
-    <w:lsdException w:name="Medium List 2 Accent 1" w:semiHidden="0" w:uiPriority="66" w:unhideWhenUsed="0"/>
-    <w:lsdException w:name="Medium Grid 1 Accent 1" w:semiHidden="0" w:uiPriority="67" w:unhideWhenUsed="0"/>
-    <w:lsdException w:name="Medium Grid 2 Accent 1" w:semiHidden="0" w:uiPriority="68" w:unhideWhenUsed="0"/>
-    <w:lsdException w:name="Medium Grid 3 Accent 1" w:semiHidden="0" w:uiPriority="69" w:unhideWhenUsed="0"/>
-    <w:lsdException w:name="Dark List Accent 1" w:semiHidden="0" w:uiPriority="70" w:unhideWhenUsed="0"/>
-    <w:lsdException w:name="Colorful Shading Accent 1" w:semiHidden="0" w:uiPriority="71" w:unhideWhenUsed="0"/>
-    <w:lsdException w:name="Colorful List Accent 1" w:semiHidden="0" w:uiPriority="72" w:unhideWhenUsed="0"/>
-    <w:lsdException w:name="Colorful Grid Accent 1" w:semiHidden="0" w:uiPriority="73" w:unhideWhenUsed="0"/>
-    <w:lsdException w:name="Light Shading Accent 2" w:semiHidden="0" w:uiPriority="60" w:unhideWhenUsed="0"/>
-    <w:lsdException w:name="Light List Accent 2" w:semiHidden="0" w:uiPriority="61" w:unhideWhenUsed="0"/>
-    <w:lsdException w:name="Light Grid Accent 2" w:semiHidden="0" w:uiPriority="62" w:unhideWhenUsed="0"/>
-    <w:lsdException w:name="Medium Shading 1 Accent 2" w:semiHidden="0" w:uiPriority="63" w:unhideWhenUsed="0"/>
-    <w:lsdException w:name="Medium Shading 2 Accent 2" w:semiHidden="0" w:uiPriority="64" w:unhideWhenUsed="0"/>
-    <w:lsdException w:name="Medium List 1 Accent 2" w:semiHidden="0" w:uiPriority="65" w:unhideWhenUsed="0"/>
-    <w:lsdException w:name="Medium List 2 Accent 2" w:semiHidden="0" w:uiPriority="66" w:unhideWhenUsed="0"/>
-    <w:lsdException w:name="Medium Grid 1 Accent 2" w:semiHidden="0" w:uiPriority="67" w:unhideWhenUsed="0"/>
-    <w:lsdException w:name="Medium Grid 2 Accent 2" w:semiHidden="0" w:uiPriority="68" w:unhideWhenUsed="0"/>
-    <w:lsdException w:name="Medium Grid 3 Accent 2" w:semiHidden="0" w:uiPriority="69" w:unhideWhenUsed="0"/>
-    <w:lsdException w:name="Dark List Accent 2" w:semiHidden="0" w:uiPriority="70" w:unhideWhenUsed="0"/>
-    <w:lsdException w:name="Colorful Shading Accent 2" w:semiHidden="0" w:uiPriority="71" w:unhideWhenUsed="0"/>
-    <w:lsdException w:name="Colorful List Accent 2" w:semiHidden="0" w:uiPriority="72" w:unhideWhenUsed="0"/>
-    <w:lsdException w:name="Colorful Grid Accent 2" w:semiHidden="0" w:uiPriority="73" w:unhideWhenUsed="0"/>
-    <w:lsdException w:name="Light Shading Accent 3" w:semiHidden="0" w:uiPriority="60" w:unhideWhenUsed="0"/>
-    <w:lsdException w:name="Light List Accent 3" w:semiHidden="0" w:uiPriority="61" w:unhideWhenUsed="0"/>
-    <w:lsdException w:name="Light Grid Accent 3" w:semiHidden="0" w:uiPriority="62" w:unhideWhenUsed="0"/>
-    <w:lsdException w:name="Medium Shading 1 Accent 3" w:semiHidden="0" w:uiPriority="63" w:unhideWhenUsed="0"/>
-    <w:lsdException w:name="Medium Shading 2 Accent 3" w:semiHidden="0" w:uiPriority="64" w:unhideWhenUsed="0"/>
-    <w:lsdException w:name="Medium List 1 Accent 3" w:semiHidden="0" w:uiPriority="65" w:unhideWhenUsed="0"/>
-    <w:lsdException w:name="Medium List 2 Accent 3" w:semiHidden="0" w:uiPriority="66" w:unhideWhenUsed="0"/>
-    <w:lsdException w:name="Medium Grid 1 Accent 3" w:semiHidden="0" w:uiPriority="67" w:unhideWhenUsed="0"/>
-    <w:lsdException w:name="Medium Grid 2 Accent 3" w:semiHidden="0" w:uiPriority="68" w:unhideWhenUsed="0"/>
-    <w:lsdException w:name="Medium Grid 3 Accent 3" w:semiHidden="0" w:uiPriority="69" w:unhideWhenUsed="0"/>
-    <w:lsdException w:name="Dark List Accent 3" w:semiHidden="0" w:uiPriority="70" w:unhideWhenUsed="0"/>
-    <w:lsdException w:name="Colorful Shading Accent 3" w:semiHidden="0" w:uiPriority="71" w:unhideWhenUsed="0"/>
-    <w:lsdException w:name="Colorful List Accent 3" w:semiHidden="0" w:uiPriority="72" w:unhideWhenUsed="0"/>
-    <w:lsdException w:name="Colorful Grid Accent 3" w:semiHidden="0" w:uiPriority="73" w:unhideWhenUsed="0"/>
-    <w:lsdException w:name="Light Shading Accent 4" w:semiHidden="0" w:uiPriority="60" w:unhideWhenUsed="0"/>
-    <w:lsdException w:name="Light List Accent 4" w:semiHidden="0" w:uiPriority="61" w:unhideWhenUsed="0"/>
-    <w:lsdException w:name="Light Grid Accent 4" w:semiHidden="0" w:uiPriority="62" w:unhideWhenUsed="0"/>
-    <w:lsdException w:name="Medium Shading 1 Accent 4" w:semiHidden="0" w:uiPriority="63" w:unhideWhenUsed="0"/>
-    <w:lsdException w:name="Medium Shading 2 Accent 4" w:semiHidden="0" w:uiPriority="64" w:unhideWhenUsed="0"/>
-    <w:lsdException w:name="Medium List 1 Accent 4" w:semiHidden="0" w:uiPriority="65" w:unhideWhenUsed="0"/>
-    <w:lsdException w:name="Medium List 2 Accent 4" w:semiHidden="0" w:uiPriority="66" w:unhideWhenUsed="0"/>
-    <w:lsdException w:name="Medium Grid 1 Accent 4" w:semiHidden="0" w:uiPriority="67" w:unhideWhenUsed="0"/>
-    <w:lsdException w:name="Medium Grid 2 Accent 4" w:semiHidden="0" w:uiPriority="68" w:unhideWhenUsed="0"/>
-    <w:lsdException w:name="Medium Grid 3 Accent 4" w:semiHidden="0" w:uiPriority="69" w:unhideWhenUsed="0"/>
-    <w:lsdException w:name="Dark List Accent 4" w:semiHidden="0" w:uiPriority="70" w:unhideWhenUsed="0"/>
-    <w:lsdException w:name="Colorful Shading Accent 4" w:semiHidden="0" w:uiPriority="71" w:unhideWhenUsed="0"/>
-    <w:lsdException w:name="Colorful List Accent 4" w:semiHidden="0" w:uiPriority="72" w:unhideWhenUsed="0"/>
-    <w:lsdException w:name="Colorful Grid Accent 4" w:semiHidden="0" w:uiPriority="73" w:unhideWhenUsed="0"/>
-    <w:lsdException w:name="Light Shading Accent 5" w:semiHidden="0" w:uiPriority="60" w:unhideWhenUsed="0"/>
-    <w:lsdException w:name="Light List Accent 5" w:semiHidden="0" w:uiPriority="61" w:unhideWhenUsed="0"/>
-    <w:lsdException w:name="Light Grid Accent 5" w:semiHidden="0" w:uiPriority="62" w:unhideWhenUsed="0"/>
-    <w:lsdException w:name="Medium Shading 1 Accent 5" w:semiHidden="0" w:uiPriority="63" w:unhideWhenUsed="0"/>
-    <w:lsdException w:name="Medium Shading 2 Accent 5" w:semiHidden="0" w:uiPriority="64" w:unhideWhenUsed="0"/>
-    <w:lsdException w:name="Medium List 1 Accent 5" w:semiHidden="0" w:uiPriority="65" w:unhideWhenUsed="0"/>
-    <w:lsdException w:name="Medium List 2 Accent 5" w:semiHidden="0" w:uiPriority="66" w:unhideWhenUsed="0"/>
-    <w:lsdException w:name="Medium Grid 1 Accent 5" w:semiHidden="0" w:uiPriority="67" w:unhideWhenUsed="0"/>
-    <w:lsdException w:name="Medium Grid 2 Accent 5" w:semiHidden="0" w:uiPriority="68" w:unhideWhenUsed="0"/>
-    <w:lsdException w:name="Medium Grid 3 Accent 5" w:semiHidden="0" w:uiPriority="69" w:unhideWhenUsed="0"/>
-    <w:lsdException w:name="Dark List Accent 5" w:semiHidden="0" w:uiPriority="70" w:unhideWhenUsed="0"/>
-    <w:lsdException w:name="Colorful Shading Accent 5" w:semiHidden="0" w:uiPriority="71" w:unhideWhenUsed="0"/>
-    <w:lsdException w:name="Colorful List Accent 5" w:semiHidden="0" w:uiPriority="72" w:unhideWhenUsed="0"/>
-    <w:lsdException w:name="Colorful Grid Accent 5" w:semiHidden="0" w:uiPriority="73" w:unhideWhenUsed="0"/>
-    <w:lsdException w:name="Light Shading Accent 6" w:semiHidden="0" w:uiPriority="60" w:unhideWhenUsed="0"/>
-    <w:lsdException w:name="Light List Accent 6" w:semiHidden="0" w:uiPriority="61" w:unhideWhenUsed="0"/>
-    <w:lsdException w:name="Light Grid Accent 6" w:semiHidden="0" w:uiPriority="62" w:unhideWhenUsed="0"/>
-    <w:lsdException w:name="Medium Shading 1 Accent 6" w:semiHidden="0" w:uiPriority="63" w:unhideWhenUsed="0"/>
-    <w:lsdException w:name="Medium Shading 2 Accent 6" w:semiHidden="0" w:uiPriority="64" w:unhideWhenUsed="0"/>
-    <w:lsdException w:name="Medium List 1 Accent 6" w:semiHidden="0" w:uiPriority="65" w:unhideWhenUsed="0"/>
-    <w:lsdException w:name="Medium List 2 Accent 6" w:semiHidden="0" w:uiPriority="66" w:unhideWhenUsed="0"/>
-    <w:lsdException w:name="Medium Grid 1 Accent 6" w:semiHidden="0" w:uiPriority="67" w:unhideWhenUsed="0"/>
-    <w:lsdException w:name="Medium Grid 2 Accent 6" w:semiHidden="0" w:uiPriority="68" w:unhideWhenUsed="0"/>
-    <w:lsdException w:name="Medium Grid 3 Accent 6" w:semiHidden="0" w:uiPriority="69" w:unhideWhenUsed="0"/>
-    <w:lsdException w:name="Dark List Accent 6" w:semiHidden="0" w:uiPriority="70" w:unhideWhenUsed="0"/>
-    <w:lsdException w:name="Colorful Shading Accent 6" w:semiHidden="0" w:uiPriority="71" w:unhideWhenUsed="0"/>
-    <w:lsdException w:name="Colorful List Accent 6" w:semiHidden="0" w:uiPriority="72" w:unhideWhenUsed="0"/>
-    <w:lsdException w:name="Colorful Grid Accent 6" w:semiHidden="0" w:uiPriority="73" w:unhideWhenUsed="0"/>
-    <w:lsdException w:name="Subtle Emphasis" w:semiHidden="0" w:uiPriority="19" w:unhideWhenUsed="0" w:qFormat="1"/>
-    <w:lsdException w:name="Intense Emphasis" w:semiHidden="0" w:uiPriority="21" w:unhideWhenUsed="0" w:qFormat="1"/>
-    <w:lsdException w:name="Subtle Reference" w:semiHidden="0" w:uiPriority="31" w:unhideWhenUsed="0" w:qFormat="1"/>
-    <w:lsdException w:name="Intense Reference" w:semiHidden="0" w:uiPriority="32" w:unhideWhenUsed="0" w:qFormat="1"/>
-    <w:lsdException w:name="Book Title" w:semiHidden="0" w:uiPriority="33" w:unhideWhenUsed="0" w:qFormat="1"/>
-    <w:lsdException w:name="Bibliography" w:uiPriority="37"/>
-    <w:lsdException w:name="TOC Heading" w:uiPriority="39" w:qFormat="1"/>
+  <w:latentStyles w:defLockedState="0" w:defUIPriority="99" w:defSemiHidden="0" w:defUnhideWhenUsed="0" w:defQFormat="0" w:count="371">
+    <w:lsdException w:name="Normal" w:uiPriority="0" w:qFormat="1"/>
+    <w:lsdException w:name="heading 1" w:uiPriority="9" w:qFormat="1"/>
+    <w:lsdException w:name="heading 2" w:semiHidden="1" w:uiPriority="9" w:unhideWhenUsed="1" w:qFormat="1"/>
+    <w:lsdException w:name="heading 3" w:semiHidden="1" w:uiPriority="9" w:unhideWhenUsed="1" w:qFormat="1"/>
+    <w:lsdException w:name="heading 4" w:semiHidden="1" w:uiPriority="9" w:unhideWhenUsed="1" w:qFormat="1"/>
+    <w:lsdException w:name="heading 5" w:semiHidden="1" w:uiPriority="9" w:unhideWhenUsed="1" w:qFormat="1"/>
+    <w:lsdException w:name="heading 6" w:semiHidden="1" w:uiPriority="9" w:unhideWhenUsed="1" w:qFormat="1"/>
+    <w:lsdException w:name="heading 7" w:semiHidden="1" w:uiPriority="9" w:unhideWhenUsed="1" w:qFormat="1"/>
+    <w:lsdException w:name="heading 8" w:semiHidden="1" w:uiPriority="9" w:unhideWhenUsed="1" w:qFormat="1"/>
+    <w:lsdException w:name="heading 9" w:semiHidden="1" w:uiPriority="9" w:unhideWhenUsed="1" w:qFormat="1"/>
+    <w:lsdException w:name="index 1" w:semiHidden="1" w:unhideWhenUsed="1"/>
+    <w:lsdException w:name="index 2" w:semiHidden="1" w:unhideWhenUsed="1"/>
+    <w:lsdException w:name="index 3" w:semiHidden="1" w:unhideWhenUsed="1"/>
+    <w:lsdException w:name="index 4" w:semiHidden="1" w:unhideWhenUsed="1"/>
+    <w:lsdException w:name="index 5" w:semiHidden="1" w:unhideWhenUsed="1"/>
+    <w:lsdException w:name="index 6" w:semiHidden="1" w:unhideWhenUsed="1"/>
+    <w:lsdException w:name="index 7" w:semiHidden="1" w:unhideWhenUsed="1"/>
+    <w:lsdException w:name="index 8" w:semiHidden="1" w:unhideWhenUsed="1"/>
+    <w:lsdException w:name="index 9" w:semiHidden="1" w:unhideWhenUsed="1"/>
+    <w:lsdException w:name="toc 1" w:semiHidden="1" w:uiPriority="39" w:unhideWhenUsed="1"/>
+    <w:lsdException w:name="toc 2" w:semiHidden="1" w:uiPriority="39" w:unhideWhenUsed="1"/>
+    <w:lsdException w:name="toc 3" w:semiHidden="1" w:uiPriority="39" w:unhideWhenUsed="1"/>
+    <w:lsdException w:name="toc 4" w:semiHidden="1" w:uiPriority="39" w:unhideWhenUsed="1"/>
+    <w:lsdException w:name="toc 5" w:semiHidden="1" w:uiPriority="39" w:unhideWhenUsed="1"/>
+    <w:lsdException w:name="toc 6" w:semiHidden="1" w:uiPriority="39" w:unhideWhenUsed="1"/>
+    <w:lsdException w:name="toc 7" w:semiHidden="1" w:uiPriority="39" w:unhideWhenUsed="1"/>
+    <w:lsdException w:name="toc 8" w:semiHidden="1" w:uiPriority="39" w:unhideWhenUsed="1"/>
+    <w:lsdException w:name="toc 9" w:semiHidden="1" w:uiPriority="39" w:unhideWhenUsed="1"/>
+    <w:lsdException w:name="Normal Indent" w:semiHidden="1" w:unhideWhenUsed="1"/>
+    <w:lsdException w:name="footnote text" w:semiHidden="1" w:unhideWhenUsed="1"/>
+    <w:lsdException w:name="annotation text" w:semiHidden="1" w:unhideWhenUsed="1"/>
+    <w:lsdException w:name="header" w:semiHidden="1" w:uiPriority="0" w:unhideWhenUsed="1"/>
+    <w:lsdException w:name="footer" w:semiHidden="1" w:unhideWhenUsed="1"/>
+    <w:lsdException w:name="index heading" w:semiHidden="1" w:unhideWhenUsed="1"/>
+    <w:lsdException w:name="caption" w:semiHidden="1" w:uiPriority="35" w:unhideWhenUsed="1" w:qFormat="1"/>
+    <w:lsdException w:name="table of figures" w:semiHidden="1" w:unhideWhenUsed="1"/>
+    <w:lsdException w:name="envelope address" w:semiHidden="1" w:unhideWhenUsed="1"/>
+    <w:lsdException w:name="envelope return" w:semiHidden="1" w:unhideWhenUsed="1"/>
+    <w:lsdException w:name="footnote reference" w:semiHidden="1" w:unhideWhenUsed="1"/>
+    <w:lsdException w:name="annotation reference" w:semiHidden="1" w:unhideWhenUsed="1"/>
+    <w:lsdException w:name="line number" w:semiHidden="1" w:unhideWhenUsed="1"/>
+    <w:lsdException w:name="page number" w:semiHidden="1" w:unhideWhenUsed="1"/>
+    <w:lsdException w:name="endnote reference" w:semiHidden="1" w:unhideWhenUsed="1"/>
+    <w:lsdException w:name="endnote text" w:semiHidden="1" w:unhideWhenUsed="1"/>
+    <w:lsdException w:name="table of authorities" w:semiHidden="1" w:unhideWhenUsed="1"/>
+    <w:lsdException w:name="macro" w:semiHidden="1" w:unhideWhenUsed="1"/>
+    <w:lsdException w:name="toa heading" w:semiHidden="1" w:unhideWhenUsed="1"/>
+    <w:lsdException w:name="List" w:semiHidden="1" w:unhideWhenUsed="1"/>
+    <w:lsdException w:name="List Bullet" w:semiHidden="1" w:unhideWhenUsed="1"/>
+    <w:lsdException w:name="List Number" w:semiHidden="1" w:unhideWhenUsed="1"/>
+    <w:lsdException w:name="List 2" w:semiHidden="1" w:unhideWhenUsed="1"/>
+    <w:lsdException w:name="List 3" w:semiHidden="1" w:unhideWhenUsed="1"/>
+    <w:lsdException w:name="List 4" w:semiHidden="1" w:unhideWhenUsed="1"/>
+    <w:lsdException w:name="List 5" w:semiHidden="1" w:unhideWhenUsed="1"/>
+    <w:lsdException w:name="List Bullet 2" w:semiHidden="1" w:unhideWhenUsed="1"/>
+    <w:lsdException w:name="List Bullet 3" w:semiHidden="1" w:unhideWhenUsed="1"/>
+    <w:lsdException w:name="List Bullet 4" w:semiHidden="1" w:unhideWhenUsed="1"/>
+    <w:lsdException w:name="List Bullet 5" w:semiHidden="1" w:unhideWhenUsed="1"/>
+    <w:lsdException w:name="List Number 2" w:semiHidden="1" w:unhideWhenUsed="1"/>
+    <w:lsdException w:name="List Number 3" w:semiHidden="1" w:unhideWhenUsed="1"/>
+    <w:lsdException w:name="List Number 4" w:semiHidden="1" w:unhideWhenUsed="1"/>
+    <w:lsdException w:name="List Number 5" w:semiHidden="1" w:unhideWhenUsed="1"/>
+    <w:lsdException w:name="Title" w:uiPriority="10" w:qFormat="1"/>
+    <w:lsdException w:name="Closing" w:semiHidden="1" w:unhideWhenUsed="1"/>
+    <w:lsdException w:name="Signature" w:semiHidden="1" w:unhideWhenUsed="1"/>
+    <w:lsdException w:name="Default Paragraph Font" w:semiHidden="1" w:uiPriority="1" w:unhideWhenUsed="1"/>
+    <w:lsdException w:name="Body Text" w:semiHidden="1" w:unhideWhenUsed="1"/>
+    <w:lsdException w:name="Body Text Indent" w:semiHidden="1" w:unhideWhenUsed="1"/>
+    <w:lsdException w:name="List Continue" w:semiHidden="1" w:unhideWhenUsed="1"/>
+    <w:lsdException w:name="List Continue 2" w:semiHidden="1" w:unhideWhenUsed="1"/>
+    <w:lsdException w:name="List Continue 3" w:semiHidden="1" w:unhideWhenUsed="1"/>
+    <w:lsdException w:name="List Continue 4" w:semiHidden="1" w:unhideWhenUsed="1"/>
+    <w:lsdException w:name="List Continue 5" w:semiHidden="1" w:unhideWhenUsed="1"/>
+    <w:lsdException w:name="Message Header" w:semiHidden="1" w:unhideWhenUsed="1"/>
+    <w:lsdException w:name="Subtitle" w:uiPriority="11" w:qFormat="1"/>
+    <w:lsdException w:name="Salutation" w:semiHidden="1" w:unhideWhenUsed="1"/>
+    <w:lsdException w:name="Date" w:semiHidden="1" w:unhideWhenUsed="1"/>
+    <w:lsdException w:name="Body Text First Indent" w:semiHidden="1" w:unhideWhenUsed="1"/>
+    <w:lsdException w:name="Body Text First Indent 2" w:semiHidden="1" w:unhideWhenUsed="1"/>
+    <w:lsdException w:name="Note Heading" w:semiHidden="1" w:unhideWhenUsed="1"/>
+    <w:lsdException w:name="Body Text 2" w:semiHidden="1" w:unhideWhenUsed="1"/>
+    <w:lsdException w:name="Body Text 3" w:semiHidden="1" w:unhideWhenUsed="1"/>
+    <w:lsdException w:name="Body Text Indent 2" w:semiHidden="1" w:unhideWhenUsed="1"/>
+    <w:lsdException w:name="Body Text Indent 3" w:semiHidden="1" w:unhideWhenUsed="1"/>
+    <w:lsdException w:name="Block Text" w:semiHidden="1" w:unhideWhenUsed="1"/>
+    <w:lsdException w:name="Hyperlink" w:semiHidden="1" w:uiPriority="0" w:unhideWhenUsed="1"/>
+    <w:lsdException w:name="FollowedHyperlink" w:semiHidden="1" w:unhideWhenUsed="1"/>
+    <w:lsdException w:name="Strong" w:uiPriority="22" w:qFormat="1"/>
+    <w:lsdException w:name="Emphasis" w:uiPriority="20" w:qFormat="1"/>
+    <w:lsdException w:name="Document Map" w:semiHidden="1" w:unhideWhenUsed="1"/>
+    <w:lsdException w:name="Plain Text" w:semiHidden="1" w:unhideWhenUsed="1"/>
+    <w:lsdException w:name="E-mail Signature" w:semiHidden="1" w:unhideWhenUsed="1"/>
+    <w:lsdException w:name="HTML Top of Form" w:semiHidden="1" w:unhideWhenUsed="1"/>
+    <w:lsdException w:name="HTML Bottom of Form" w:semiHidden="1" w:unhideWhenUsed="1"/>
+    <w:lsdException w:name="Normal (Web)" w:semiHidden="1" w:unhideWhenUsed="1"/>
+    <w:lsdException w:name="HTML Acronym" w:semiHidden="1" w:unhideWhenUsed="1"/>
+    <w:lsdException w:name="HTML Address" w:semiHidden="1" w:unhideWhenUsed="1"/>
+    <w:lsdException w:name="HTML Cite" w:semiHidden="1" w:unhideWhenUsed="1"/>
+    <w:lsdException w:name="HTML Code" w:semiHidden="1" w:unhideWhenUsed="1"/>
+    <w:lsdException w:name="HTML Definition" w:semiHidden="1" w:unhideWhenUsed="1"/>
+    <w:lsdException w:name="HTML Keyboard" w:semiHidden="1" w:unhideWhenUsed="1"/>
+    <w:lsdException w:name="HTML Preformatted" w:semiHidden="1" w:unhideWhenUsed="1"/>
+    <w:lsdException w:name="HTML Sample" w:semiHidden="1" w:unhideWhenUsed="1"/>
+    <w:lsdException w:name="HTML Typewriter" w:semiHidden="1" w:unhideWhenUsed="1"/>
+    <w:lsdException w:name="HTML Variable" w:semiHidden="1" w:unhideWhenUsed="1"/>
+    <w:lsdException w:name="Normal Table" w:semiHidden="1" w:unhideWhenUsed="1"/>
+    <w:lsdException w:name="annotation subject" w:semiHidden="1" w:unhideWhenUsed="1"/>
+    <w:lsdException w:name="No List" w:semiHidden="1" w:unhideWhenUsed="1"/>
+    <w:lsdException w:name="Outline List 1" w:semiHidden="1" w:unhideWhenUsed="1"/>
+    <w:lsdException w:name="Outline List 2" w:semiHidden="1" w:unhideWhenUsed="1"/>
+    <w:lsdException w:name="Outline List 3" w:semiHidden="1" w:unhideWhenUsed="1"/>
+    <w:lsdException w:name="Table Simple 1" w:semiHidden="1" w:unhideWhenUsed="1"/>
+    <w:lsdException w:name="Table Simple 2" w:semiHidden="1" w:unhideWhenUsed="1"/>
+    <w:lsdException w:name="Table Simple 3" w:semiHidden="1" w:unhideWhenUsed="1"/>
+    <w:lsdException w:name="Table Classic 1" w:semiHidden="1" w:unhideWhenUsed="1"/>
+    <w:lsdException w:name="Table Classic 2" w:semiHidden="1" w:unhideWhenUsed="1"/>
+    <w:lsdException w:name="Table Classic 3" w:semiHidden="1" w:unhideWhenUsed="1"/>
+    <w:lsdException w:name="Table Classic 4" w:semiHidden="1" w:unhideWhenUsed="1"/>
+    <w:lsdException w:name="Table Colorful 1" w:semiHidden="1" w:unhideWhenUsed="1"/>
+    <w:lsdException w:name="Table Colorful 2" w:semiHidden="1" w:unhideWhenUsed="1"/>
+    <w:lsdException w:name="Table Colorful 3" w:semiHidden="1" w:unhideWhenUsed="1"/>
+    <w:lsdException w:name="Table Columns 1" w:semiHidden="1" w:unhideWhenUsed="1"/>
+    <w:lsdException w:name="Table Columns 2" w:semiHidden="1" w:unhideWhenUsed="1"/>
+    <w:lsdException w:name="Table Columns 3" w:semiHidden="1" w:unhideWhenUsed="1"/>
+    <w:lsdException w:name="Table Columns 4" w:semiHidden="1" w:unhideWhenUsed="1"/>
+    <w:lsdException w:name="Table Columns 5" w:semiHidden="1" w:unhideWhenUsed="1"/>
+    <w:lsdException w:name="Table Grid 1" w:semiHidden="1" w:unhideWhenUsed="1"/>
+    <w:lsdException w:name="Table Grid 2" w:semiHidden="1" w:unhideWhenUsed="1"/>
+    <w:lsdException w:name="Table Grid 3" w:semiHidden="1" w:unhideWhenUsed="1"/>
+    <w:lsdException w:name="Table Grid 4" w:semiHidden="1" w:unhideWhenUsed="1"/>
+    <w:lsdException w:name="Table Grid 5" w:semiHidden="1" w:unhideWhenUsed="1"/>
+    <w:lsdException w:name="Table Grid 6" w:semiHidden="1" w:unhideWhenUsed="1"/>
+    <w:lsdException w:name="Table Grid 7" w:semiHidden="1" w:unhideWhenUsed="1"/>
+    <w:lsdException w:name="Table Grid 8" w:semiHidden="1" w:unhideWhenUsed="1"/>
+    <w:lsdException w:name="Table List 1" w:semiHidden="1" w:unhideWhenUsed="1"/>
+    <w:lsdException w:name="Table List 2" w:semiHidden="1" w:unhideWhenUsed="1"/>
+    <w:lsdException w:name="Table List 3" w:semiHidden="1" w:unhideWhenUsed="1"/>
+    <w:lsdException w:name="Table List 4" w:semiHidden="1" w:unhideWhenUsed="1"/>
+    <w:lsdException w:name="Table List 5" w:semiHidden="1" w:unhideWhenUsed="1"/>
+    <w:lsdException w:name="Table List 6" w:semiHidden="1" w:unhideWhenUsed="1"/>
+    <w:lsdException w:name="Table List 7" w:semiHidden="1" w:unhideWhenUsed="1"/>
+    <w:lsdException w:name="Table List 8" w:semiHidden="1" w:unhideWhenUsed="1"/>
+    <w:lsdException w:name="Table 3D effects 1" w:semiHidden="1" w:unhideWhenUsed="1"/>
+    <w:lsdException w:name="Table 3D effects 2" w:semiHidden="1" w:unhideWhenUsed="1"/>
+    <w:lsdException w:name="Table 3D effects 3" w:semiHidden="1" w:unhideWhenUsed="1"/>
+    <w:lsdException w:name="Table Contemporary" w:semiHidden="1" w:unhideWhenUsed="1"/>
+    <w:lsdException w:name="Table Elegant" w:semiHidden="1" w:unhideWhenUsed="1"/>
+    <w:lsdException w:name="Table Professional" w:semiHidden="1" w:unhideWhenUsed="1"/>
+    <w:lsdException w:name="Table Subtle 1" w:semiHidden="1" w:unhideWhenUsed="1"/>
+    <w:lsdException w:name="Table Subtle 2" w:semiHidden="1" w:unhideWhenUsed="1"/>
+    <w:lsdException w:name="Table Web 1" w:semiHidden="1" w:unhideWhenUsed="1"/>
+    <w:lsdException w:name="Table Web 2" w:semiHidden="1" w:unhideWhenUsed="1"/>
+    <w:lsdException w:name="Table Web 3" w:semiHidden="1" w:unhideWhenUsed="1"/>
+    <w:lsdException w:name="Balloon Text" w:semiHidden="1" w:unhideWhenUsed="1"/>
+    <w:lsdException w:name="Table Grid" w:uiPriority="0"/>
+    <w:lsdException w:name="Table Theme" w:semiHidden="1" w:unhideWhenUsed="1"/>
+    <w:lsdException w:name="Placeholder Text" w:semiHidden="1"/>
+    <w:lsdException w:name="No Spacing" w:uiPriority="1" w:qFormat="1"/>
+    <w:lsdException w:name="Light Shading" w:uiPriority="60"/>
+    <w:lsdException w:name="Light List" w:uiPriority="61"/>
+    <w:lsdException w:name="Light Grid" w:uiPriority="62"/>
+    <w:lsdException w:name="Medium Shading 1" w:uiPriority="63"/>
+    <w:lsdException w:name="Medium Shading 2" w:uiPriority="64"/>
+    <w:lsdException w:name="Medium List 1" w:uiPriority="65"/>
+    <w:lsdException w:name="Medium List 2" w:uiPriority="66"/>
+    <w:lsdException w:name="Medium Grid 1" w:uiPriority="67"/>
+    <w:lsdException w:name="Medium Grid 2" w:uiPriority="68"/>
+    <w:lsdException w:name="Medium Grid 3" w:uiPriority="69"/>
+    <w:lsdException w:name="Dark List" w:uiPriority="70"/>
+    <w:lsdException w:name="Colorful Shading" w:uiPriority="71"/>
+    <w:lsdException w:name="Colorful List" w:uiPriority="72"/>
+    <w:lsdException w:name="Colorful Grid" w:uiPriority="73"/>
+    <w:lsdException w:name="Light Shading Accent 1" w:uiPriority="60"/>
+    <w:lsdException w:name="Light List Accent 1" w:uiPriority="61"/>
+    <w:lsdException w:name="Light Grid Accent 1" w:uiPriority="62"/>
+    <w:lsdException w:name="Medium Shading 1 Accent 1" w:uiPriority="63"/>
+    <w:lsdException w:name="Medium Shading 2 Accent 1" w:uiPriority="64"/>
+    <w:lsdException w:name="Medium List 1 Accent 1" w:uiPriority="65"/>
+    <w:lsdException w:name="Revision" w:semiHidden="1"/>
+    <w:lsdException w:name="List Paragraph" w:uiPriority="34" w:qFormat="1"/>
+    <w:lsdException w:name="Quote" w:uiPriority="29" w:qFormat="1"/>
+    <w:lsdException w:name="Intense Quote" w:uiPriority="30" w:qFormat="1"/>
+    <w:lsdException w:name="Medium List 2 Accent 1" w:uiPriority="66"/>
+    <w:lsdException w:name="Medium Grid 1 Accent 1" w:uiPriority="67"/>
+    <w:lsdException w:name="Medium Grid 2 Accent 1" w:uiPriority="68"/>
+    <w:lsdException w:name="Medium Grid 3 Accent 1" w:uiPriority="69"/>
+    <w:lsdException w:name="Dark List Accent 1" w:uiPriority="70"/>
+    <w:lsdException w:name="Colorful Shading Accent 1" w:uiPriority="71"/>
+    <w:lsdException w:name="Colorful List Accent 1" w:uiPriority="72"/>
+    <w:lsdException w:name="Colorful Grid Accent 1" w:uiPriority="73"/>
+    <w:lsdException w:name="Light Shading Accent 2" w:uiPriority="60"/>
+    <w:lsdException w:name="Light List Accent 2" w:uiPriority="61"/>
+    <w:lsdException w:name="Light Grid Accent 2" w:uiPriority="62"/>
+    <w:lsdException w:name="Medium Shading 1 Accent 2" w:uiPriority="63"/>
+    <w:lsdException w:name="Medium Shading 2 Accent 2" w:uiPriority="64"/>
+    <w:lsdException w:name="Medium List 1 Accent 2" w:uiPriority="65"/>
+    <w:lsdException w:name="Medium List 2 Accent 2" w:uiPriority="66"/>
+    <w:lsdException w:name="Medium Grid 1 Accent 2" w:uiPriority="67"/>
+    <w:lsdException w:name="Medium Grid 2 Accent 2" w:uiPriority="68"/>
+    <w:lsdException w:name="Medium Grid 3 Accent 2" w:uiPriority="69"/>
+    <w:lsdException w:name="Dark List Accent 2" w:uiPriority="70"/>
+    <w:lsdException w:name="Colorful Shading Accent 2" w:uiPriority="71"/>
+    <w:lsdException w:name="Colorful List Accent 2" w:uiPriority="72"/>
+    <w:lsdException w:name="Colorful Grid Accent 2" w:uiPriority="73"/>
+    <w:lsdException w:name="Light Shading Accent 3" w:uiPriority="60"/>
+    <w:lsdException w:name="Light List Accent 3" w:uiPriority="61"/>
+    <w:lsdException w:name="Light Grid Accent 3" w:uiPriority="62"/>
+    <w:lsdException w:name="Medium Shading 1 Accent 3" w:uiPriority="63"/>
+    <w:lsdException w:name="Medium Shading 2 Accent 3" w:uiPriority="64"/>
+    <w:lsdException w:name="Medium List 1 Accent 3" w:uiPriority="65"/>
+    <w:lsdException w:name="Medium List 2 Accent 3" w:uiPriority="66"/>
+    <w:lsdException w:name="Medium Grid 1 Accent 3" w:uiPriority="67"/>
+    <w:lsdException w:name="Medium Grid 2 Accent 3" w:uiPriority="68"/>
+    <w:lsdException w:name="Medium Grid 3 Accent 3" w:uiPriority="69"/>
+    <w:lsdException w:name="Dark List Accent 3" w:uiPriority="70"/>
+    <w:lsdException w:name="Colorful Shading Accent 3" w:uiPriority="71"/>
+    <w:lsdException w:name="Colorful List Accent 3" w:uiPriority="72"/>
+    <w:lsdException w:name="Colorful Grid Accent 3" w:uiPriority="73"/>
+    <w:lsdException w:name="Light Shading Accent 4" w:uiPriority="60"/>
+    <w:lsdException w:name="Light List Accent 4" w:uiPriority="61"/>
+    <w:lsdException w:name="Light Grid Accent 4" w:uiPriority="62"/>
+    <w:lsdException w:name="Medium Shading 1 Accent 4" w:uiPriority="63"/>
+    <w:lsdException w:name="Medium Shading 2 Accent 4" w:uiPriority="64"/>
+    <w:lsdException w:name="Medium List 1 Accent 4" w:uiPriority="65"/>
+    <w:lsdException w:name="Medium List 2 Accent 4" w:uiPriority="66"/>
+    <w:lsdException w:name="Medium Grid 1 Accent 4" w:uiPriority="67"/>
+    <w:lsdException w:name="Medium Grid 2 Accent 4" w:uiPriority="68"/>
+    <w:lsdException w:name="Medium Grid 3 Accent 4" w:uiPriority="69"/>
+    <w:lsdException w:name="Dark List Accent 4" w:uiPriority="70"/>
+    <w:lsdException w:name="Colorful Shading Accent 4" w:uiPriority="71"/>
+    <w:lsdException w:name="Colorful List Accent 4" w:uiPriority="72"/>
+    <w:lsdException w:name="Colorful Grid Accent 4" w:uiPriority="73"/>
+    <w:lsdException w:name="Light Shading Accent 5" w:uiPriority="60"/>
+    <w:lsdException w:name="Light List Accent 5" w:uiPriority="61"/>
+    <w:lsdException w:name="Light Grid Accent 5" w:uiPriority="62"/>
+    <w:lsdException w:name="Medium Shading 1 Accent 5" w:uiPriority="63"/>
+    <w:lsdException w:name="Medium Shading 2 Accent 5" w:uiPriority="64"/>
+    <w:lsdException w:name="Medium List 1 Accent 5" w:uiPriority="65"/>
+    <w:lsdException w:name="Medium List 2 Accent 5" w:uiPriority="66"/>
+    <w:lsdException w:name="Medium Grid 1 Accent 5" w:uiPriority="67"/>
+    <w:lsdException w:name="Medium Grid 2 Accent 5" w:uiPriority="68"/>
+    <w:lsdException w:name="Medium Grid 3 Accent 5" w:uiPriority="69"/>
+    <w:lsdException w:name="Dark List Accent 5" w:uiPriority="70"/>
+    <w:lsdException w:name="Colorful Shading Accent 5" w:uiPriority="71"/>
+    <w:lsdException w:name="Colorful List Accent 5" w:uiPriority="72"/>
+    <w:lsdException w:name="Colorful Grid Accent 5" w:uiPriority="73"/>
+    <w:lsdException w:name="Light Shading Accent 6" w:uiPriority="60"/>
+    <w:lsdException w:name="Light List Accent 6" w:uiPriority="61"/>
+    <w:lsdException w:name="Light Grid Accent 6" w:uiPriority="62"/>
+    <w:lsdException w:name="Medium Shading 1 Accent 6" w:uiPriority="63"/>
+    <w:lsdException w:name="Medium Shading 2 Accent 6" w:uiPriority="64"/>
+    <w:lsdException w:name="Medium List 1 Accent 6" w:uiPriority="65"/>
+    <w:lsdException w:name="Medium List 2 Accent 6" w:uiPriority="66"/>
+    <w:lsdException w:name="Medium Grid 1 Accent 6" w:uiPriority="67"/>
+    <w:lsdException w:name="Medium Grid 2 Accent 6" w:uiPriority="68"/>
+    <w:lsdException w:name="Medium Grid 3 Accent 6" w:uiPriority="69"/>
+    <w:lsdException w:name="Dark List Accent 6" w:uiPriority="70"/>
+    <w:lsdException w:name="Colorful Shading Accent 6" w:uiPriority="71"/>
+    <w:lsdException w:name="Colorful List Accent 6" w:uiPriority="72"/>
+    <w:lsdException w:name="Colorful Grid Accent 6" w:uiPriority="73"/>
+    <w:lsdException w:name="Subtle Emphasis" w:uiPriority="19" w:qFormat="1"/>
+    <w:lsdException w:name="Intense Emphasis" w:uiPriority="21" w:qFormat="1"/>
+    <w:lsdException w:name="Subtle Reference" w:uiPriority="31" w:qFormat="1"/>
+    <w:lsdException w:name="Intense Reference" w:uiPriority="32" w:qFormat="1"/>
+    <w:lsdException w:name="Book Title" w:uiPriority="33" w:qFormat="1"/>
+    <w:lsdException w:name="Bibliography" w:semiHidden="1" w:uiPriority="37" w:unhideWhenUsed="1"/>
+    <w:lsdException w:name="TOC Heading" w:semiHidden="1" w:uiPriority="39" w:unhideWhenUsed="1" w:qFormat="1"/>
+    <w:lsdException w:name="Plain Table 1" w:uiPriority="41"/>
+    <w:lsdException w:name="Plain Table 2" w:uiPriority="42"/>
+    <w:lsdException w:name="Plain Table 3" w:uiPriority="43"/>
+    <w:lsdException w:name="Plain Table 4" w:uiPriority="44"/>
+    <w:lsdException w:name="Plain Table 5" w:uiPriority="45"/>
+    <w:lsdException w:name="Grid Table Light" w:uiPriority="40"/>
+    <w:lsdException w:name="Grid Table 1 Light" w:uiPriority="46"/>
+    <w:lsdException w:name="Grid Table 2" w:uiPriority="47"/>
+    <w:lsdException w:name="Grid Table 3" w:uiPriority="48"/>
+    <w:lsdException w:name="Grid Table 4" w:uiPriority="49"/>
+    <w:lsdException w:name="Grid Table 5 Dark" w:uiPriority="50"/>
+    <w:lsdException w:name="Grid Table 6 Colorful" w:uiPriority="51"/>
+    <w:lsdException w:name="Grid Table 7 Colorful" w:uiPriority="52"/>
+    <w:lsdException w:name="Grid Table 1 Light Accent 1" w:uiPriority="46"/>
+    <w:lsdException w:name="Grid Table 2 Accent 1" w:uiPriority="47"/>
+    <w:lsdException w:name="Grid Table 3 Accent 1" w:uiPriority="48"/>
+    <w:lsdException w:name="Grid Table 4 Accent 1" w:uiPriority="49"/>
+    <w:lsdException w:name="Grid Table 5 Dark Accent 1" w:uiPriority="50"/>
+    <w:lsdException w:name="Grid Table 6 Colorful Accent 1" w:uiPriority="51"/>
+    <w:lsdException w:name="Grid Table 7 Colorful Accent 1" w:uiPriority="52"/>
+    <w:lsdException w:name="Grid Table 1 Light Accent 2" w:uiPriority="46"/>
+    <w:lsdException w:name="Grid Table 2 Accent 2" w:uiPriority="47"/>
+    <w:lsdException w:name="Grid Table 3 Accent 2" w:uiPriority="48"/>
+    <w:lsdException w:name="Grid Table 4 Accent 2" w:uiPriority="49"/>
+    <w:lsdException w:name="Grid Table 5 Dark Accent 2" w:uiPriority="50"/>
+    <w:lsdException w:name="Grid Table 6 Colorful Accent 2" w:uiPriority="51"/>
+    <w:lsdException w:name="Grid Table 7 Colorful Accent 2" w:uiPriority="52"/>
+    <w:lsdException w:name="Grid Table 1 Light Accent 3" w:uiPriority="46"/>
+    <w:lsdException w:name="Grid Table 2 Accent 3" w:uiPriority="47"/>
+    <w:lsdException w:name="Grid Table 3 Accent 3" w:uiPriority="48"/>
+    <w:lsdException w:name="Grid Table 4 Accent 3" w:uiPriority="49"/>
+    <w:lsdException w:name="Grid Table 5 Dark Accent 3" w:uiPriority="50"/>
+    <w:lsdException w:name="Grid Table 6 Colorful Accent 3" w:uiPriority="51"/>
+    <w:lsdException w:name="Grid Table 7 Colorful Accent 3" w:uiPriority="52"/>
+    <w:lsdException w:name="Grid Table 1 Light Accent 4" w:uiPriority="46"/>
+    <w:lsdException w:name="Grid Table 2 Accent 4" w:uiPriority="47"/>
+    <w:lsdException w:name="Grid Table 3 Accent 4" w:uiPriority="48"/>
+    <w:lsdException w:name="Grid Table 4 Accent 4" w:uiPriority="49"/>
+    <w:lsdException w:name="Grid Table 5 Dark Accent 4" w:uiPriority="50"/>
+    <w:lsdException w:name="Grid Table 6 Colorful Accent 4" w:uiPriority="51"/>
+    <w:lsdException w:name="Grid Table 7 Colorful Accent 4" w:uiPriority="52"/>
+    <w:lsdException w:name="Grid Table 1 Light Accent 5" w:uiPriority="46"/>
+    <w:lsdException w:name="Grid Table 2 Accent 5" w:uiPriority="47"/>
+    <w:lsdException w:name="Grid Table 3 Accent 5" w:uiPriority="48"/>
+    <w:lsdException w:name="Grid Table 4 Accent 5" w:uiPriority="49"/>
+    <w:lsdException w:name="Grid Table 5 Dark Accent 5" w:uiPriority="50"/>
+    <w:lsdException w:name="Grid Table 6 Colorful Accent 5" w:uiPriority="51"/>
+    <w:lsdException w:name="Grid Table 7 Colorful Accent 5" w:uiPriority="52"/>
+    <w:lsdException w:name="Grid Table 1 Light Accent 6" w:uiPriority="46"/>
+    <w:lsdException w:name="Grid Table 2 Accent 6" w:uiPriority="47"/>
+    <w:lsdException w:name="Grid Table 3 Accent 6" w:uiPriority="48"/>
+    <w:lsdException w:name="Grid Table 4 Accent 6" w:uiPriority="49"/>
+    <w:lsdException w:name="Grid Table 5 Dark Accent 6" w:uiPriority="50"/>
+    <w:lsdException w:name="Grid Table 6 Colorful Accent 6" w:uiPriority="51"/>
+    <w:lsdException w:name="Grid Table 7 Colorful Accent 6" w:uiPriority="52"/>
+    <w:lsdException w:name="List Table 1 Light" w:uiPriority="46"/>
+    <w:lsdException w:name="List Table 2" w:uiPriority="47"/>
+    <w:lsdException w:name="List Table 3" w:uiPriority="48"/>
+    <w:lsdException w:name="List Table 4" w:uiPriority="49"/>
+    <w:lsdException w:name="List Table 5 Dark" w:uiPriority="50"/>
+    <w:lsdException w:name="List Table 6 Colorful" w:uiPriority="51"/>
+    <w:lsdException w:name="List Table 7 Colorful" w:uiPriority="52"/>
+    <w:lsdException w:name="List Table 1 Light Accent 1" w:uiPriority="46"/>
+    <w:lsdException w:name="List Table 2 Accent 1" w:uiPriority="47"/>
+    <w:lsdException w:name="List Table 3 Accent 1" w:uiPriority="48"/>
+    <w:lsdException w:name="List Table 4 Accent 1" w:uiPriority="49"/>
+    <w:lsdException w:name="List Table 5 Dark Accent 1" w:uiPriority="50"/>
+    <w:lsdException w:name="List Table 6 Colorful Accent 1" w:uiPriority="51"/>
+    <w:lsdException w:name="List Table 7 Colorful Accent 1" w:uiPriority="52"/>
+    <w:lsdException w:name="List Table 1 Light Accent 2" w:uiPriority="46"/>
+    <w:lsdException w:name="List Table 2 Accent 2" w:uiPriority="47"/>
+    <w:lsdException w:name="List Table 3 Accent 2" w:uiPriority="48"/>
+    <w:lsdException w:name="List Table 4 Accent 2" w:uiPriority="49"/>
+    <w:lsdException w:name="List Table 5 Dark Accent 2" w:uiPriority="50"/>
+    <w:lsdException w:name="List Table 6 Colorful Accent 2" w:uiPriority="51"/>
+    <w:lsdException w:name="List Table 7 Colorful Accent 2" w:uiPriority="52"/>
+    <w:lsdException w:name="List Table 1 Light Accent 3" w:uiPriority="46"/>
+    <w:lsdException w:name="List Table 2 Accent 3" w:uiPriority="47"/>
+    <w:lsdException w:name="List Table 3 Accent 3" w:uiPriority="48"/>
+    <w:lsdException w:name="List Table 4 Accent 3" w:uiPriority="49"/>
+    <w:lsdException w:name="List Table 5 Dark Accent 3" w:uiPriority="50"/>
+    <w:lsdException w:name="List Table 6 Colorful Accent 3" w:uiPriority="51"/>
+    <w:lsdException w:name="List Table 7 Colorful Accent 3" w:uiPriority="52"/>
+    <w:lsdException w:name="List Table 1 Light Accent 4" w:uiPriority="46"/>
+    <w:lsdException w:name="List Table 2 Accent 4" w:uiPriority="47"/>
+    <w:lsdException w:name="List Table 3 Accent 4" w:uiPriority="48"/>
+    <w:lsdException w:name="List Table 4 Accent 4" w:uiPriority="49"/>
+    <w:lsdException w:name="List Table 5 Dark Accent 4" w:uiPriority="50"/>
+    <w:lsdException w:name="List Table 6 Colorful Accent 4" w:uiPriority="51"/>
+    <w:lsdException w:name="List Table 7 Colorful Accent 4" w:uiPriority="52"/>
+    <w:lsdException w:name="List Table 1 Light Accent 5" w:uiPriority="46"/>
+    <w:lsdException w:name="List Table 2 Accent 5" w:uiPriority="47"/>
+    <w:lsdException w:name="List Table 3 Accent 5" w:uiPriority="48"/>
+    <w:lsdException w:name="List Table 4 Accent 5" w:uiPriority="49"/>
+    <w:lsdException w:name="List Table 5 Dark Accent 5" w:uiPriority="50"/>
+    <w:lsdException w:name="List Table 6 Colorful Accent 5" w:uiPriority="51"/>
+    <w:lsdException w:name="List Table 7 Colorful Accent 5" w:uiPriority="52"/>
+    <w:lsdException w:name="List Table 1 Light Accent 6" w:uiPriority="46"/>
+    <w:lsdException w:name="List Table 2 Accent 6" w:uiPriority="47"/>
+    <w:lsdException w:name="List Table 3 Accent 6" w:uiPriority="48"/>
+    <w:lsdException w:name="List Table 4 Accent 6" w:uiPriority="49"/>
+    <w:lsdException w:name="List Table 5 Dark Accent 6" w:uiPriority="50"/>
+    <w:lsdException w:name="List Table 6 Colorful Accent 6" w:uiPriority="51"/>
+    <w:lsdException w:name="List Table 7 Colorful Accent 6" w:uiPriority="52"/>
   </w:latentStyles>
   <w:style w:type="paragraph" w:default="1" w:styleId="Normal">
     <w:name w:val="Normal"/>
@@ -5526,7 +5762,6 @@
       <w:spacing w:after="0" w:line="240" w:lineRule="auto"/>
     </w:pPr>
     <w:tblPr>
-      <w:tblInd w:w="0" w:type="dxa"/>
       <w:tblBorders>
         <w:top w:val="single" w:sz="4" w:space="0" w:color="auto"/>
         <w:left w:val="single" w:sz="4" w:space="0" w:color="auto"/>
@@ -5535,12 +5770,6 @@
         <w:insideH w:val="single" w:sz="4" w:space="0" w:color="auto"/>
         <w:insideV w:val="single" w:sz="4" w:space="0" w:color="auto"/>
       </w:tblBorders>
-      <w:tblCellMar>
-        <w:top w:w="0" w:type="dxa"/>
-        <w:left w:w="108" w:type="dxa"/>
-        <w:bottom w:w="0" w:type="dxa"/>
-        <w:right w:w="108" w:type="dxa"/>
-      </w:tblCellMar>
     </w:tblPr>
   </w:style>
   <w:style w:type="paragraph" w:customStyle="1" w:styleId="EstiloSuperiorDuploAutomtica05ptLarguradalinhaInfe">
@@ -5583,196 +5812,6 @@
       <w:ind w:left="720"/>
       <w:contextualSpacing/>
     </w:pPr>
-  </w:style>
-</w:styles>
-</file>
-
-<file path=word/stylesWithEffects.xml><?xml version="1.0" encoding="utf-8"?>
-<w:styles xmlns:wpc="http://schemas.microsoft.com/office/word/2010/wordprocessingCanvas" xmlns:mc="http://schemas.openxmlformats.org/markup-compatibility/2006" xmlns:o="urn:schemas-microsoft-com:office:office" xmlns:r="http://schemas.openxmlformats.org/officeDocument/2006/relationships" xmlns:m="http://schemas.openxmlformats.org/officeDocument/2006/math" xmlns:v="urn:schemas-microsoft-com:vml" xmlns:wp14="http://schemas.microsoft.com/office/word/2010/wordprocessingDrawing" xmlns:wp="http://schemas.openxmlformats.org/drawingml/2006/wordprocessingDrawing" xmlns:w10="urn:schemas-microsoft-com:office:word" xmlns:w="http://schemas.openxmlformats.org/wordprocessingml/2006/main" xmlns:w14="http://schemas.microsoft.com/office/word/2010/wordml" xmlns:wpg="http://schemas.microsoft.com/office/word/2010/wordprocessingGroup" xmlns:wpi="http://schemas.microsoft.com/office/word/2010/wordprocessingInk" xmlns:wne="http://schemas.microsoft.com/office/word/2006/wordml" xmlns:wps="http://schemas.microsoft.com/office/word/2010/wordprocessingShape" mc:Ignorable="w14 wp14">
-  <w:docDefaults>
-    <w:rPrDefault>
-      <w:rPr>
-        <w:rFonts w:asciiTheme="minorHAnsi" w:eastAsiaTheme="minorEastAsia" w:hAnsiTheme="minorHAnsi" w:cstheme="minorBidi"/>
-        <w:sz w:val="22"/>
-        <w:szCs w:val="22"/>
-        <w:lang w:val="pt-BR" w:eastAsia="pt-BR" w:bidi="ar-SA"/>
-      </w:rPr>
-    </w:rPrDefault>
-    <w:pPrDefault>
-      <w:pPr>
-        <w:spacing w:after="200" w:line="276" w:lineRule="auto"/>
-      </w:pPr>
-    </w:pPrDefault>
-  </w:docDefaults>
-  <w:latentStyles w:defLockedState="0" w:defUIPriority="99" w:defSemiHidden="1" w:defUnhideWhenUsed="1" w:defQFormat="0" w:count="267">
-    <w:lsdException w:name="Normal" w:semiHidden="0" w:uiPriority="0" w:unhideWhenUsed="0" w:qFormat="1"/>
-    <w:lsdException w:name="heading 1" w:semiHidden="0" w:uiPriority="9" w:unhideWhenUsed="0" w:qFormat="1"/>
-    <w:lsdException w:name="heading 2" w:uiPriority="9" w:qFormat="1"/>
-    <w:lsdException w:name="heading 3" w:uiPriority="9" w:qFormat="1"/>
-    <w:lsdException w:name="heading 4" w:uiPriority="9" w:qFormat="1"/>
-    <w:lsdException w:name="heading 5" w:uiPriority="9" w:qFormat="1"/>
-    <w:lsdException w:name="heading 6" w:uiPriority="9" w:qFormat="1"/>
-    <w:lsdException w:name="heading 7" w:uiPriority="9" w:qFormat="1"/>
-    <w:lsdException w:name="heading 8" w:uiPriority="9" w:qFormat="1"/>
-    <w:lsdException w:name="heading 9" w:uiPriority="9" w:qFormat="1"/>
-    <w:lsdException w:name="toc 1" w:uiPriority="39"/>
-    <w:lsdException w:name="toc 2" w:uiPriority="39"/>
-    <w:lsdException w:name="toc 3" w:uiPriority="39"/>
-    <w:lsdException w:name="toc 4" w:uiPriority="39"/>
-    <w:lsdException w:name="toc 5" w:uiPriority="39"/>
-    <w:lsdException w:name="toc 6" w:uiPriority="39"/>
-    <w:lsdException w:name="toc 7" w:uiPriority="39"/>
-    <w:lsdException w:name="toc 8" w:uiPriority="39"/>
-    <w:lsdException w:name="toc 9" w:uiPriority="39"/>
-    <w:lsdException w:name="caption" w:uiPriority="35" w:qFormat="1"/>
-    <w:lsdException w:name="Title" w:semiHidden="0" w:uiPriority="10" w:unhideWhenUsed="0" w:qFormat="1"/>
-    <w:lsdException w:name="Default Paragraph Font" w:uiPriority="1"/>
-    <w:lsdException w:name="Subtitle" w:semiHidden="0" w:uiPriority="11" w:unhideWhenUsed="0" w:qFormat="1"/>
-    <w:lsdException w:name="Strong" w:semiHidden="0" w:uiPriority="22" w:unhideWhenUsed="0" w:qFormat="1"/>
-    <w:lsdException w:name="Emphasis" w:semiHidden="0" w:uiPriority="20" w:unhideWhenUsed="0" w:qFormat="1"/>
-    <w:lsdException w:name="Table Grid" w:semiHidden="0" w:uiPriority="59" w:unhideWhenUsed="0"/>
-    <w:lsdException w:name="Placeholder Text" w:unhideWhenUsed="0"/>
-    <w:lsdException w:name="No Spacing" w:semiHidden="0" w:uiPriority="1" w:unhideWhenUsed="0" w:qFormat="1"/>
-    <w:lsdException w:name="Light Shading" w:semiHidden="0" w:uiPriority="60" w:unhideWhenUsed="0"/>
-    <w:lsdException w:name="Light List" w:semiHidden="0" w:uiPriority="61" w:unhideWhenUsed="0"/>
-    <w:lsdException w:name="Light Grid" w:semiHidden="0" w:uiPriority="62" w:unhideWhenUsed="0"/>
-    <w:lsdException w:name="Medium Shading 1" w:semiHidden="0" w:uiPriority="63" w:unhideWhenUsed="0"/>
-    <w:lsdException w:name="Medium Shading 2" w:semiHidden="0" w:uiPriority="64" w:unhideWhenUsed="0"/>
-    <w:lsdException w:name="Medium List 1" w:semiHidden="0" w:uiPriority="65" w:unhideWhenUsed="0"/>
-    <w:lsdException w:name="Medium List 2" w:semiHidden="0" w:uiPriority="66" w:unhideWhenUsed="0"/>
-    <w:lsdException w:name="Medium Grid 1" w:semiHidden="0" w:uiPriority="67" w:unhideWhenUsed="0"/>
-    <w:lsdException w:name="Medium Grid 2" w:semiHidden="0" w:uiPriority="68" w:unhideWhenUsed="0"/>
-    <w:lsdException w:name="Medium Grid 3" w:semiHidden="0" w:uiPriority="69" w:unhideWhenUsed="0"/>
-    <w:lsdException w:name="Dark List" w:semiHidden="0" w:uiPriority="70" w:unhideWhenUsed="0"/>
-    <w:lsdException w:name="Colorful Shading" w:semiHidden="0" w:uiPriority="71" w:unhideWhenUsed="0"/>
-    <w:lsdException w:name="Colorful List" w:semiHidden="0" w:uiPriority="72" w:unhideWhenUsed="0"/>
-    <w:lsdException w:name="Colorful Grid" w:semiHidden="0" w:uiPriority="73" w:unhideWhenUsed="0"/>
-    <w:lsdException w:name="Light Shading Accent 1" w:semiHidden="0" w:uiPriority="60" w:unhideWhenUsed="0"/>
-    <w:lsdException w:name="Light List Accent 1" w:semiHidden="0" w:uiPriority="61" w:unhideWhenUsed="0"/>
-    <w:lsdException w:name="Light Grid Accent 1" w:semiHidden="0" w:uiPriority="62" w:unhideWhenUsed="0"/>
-    <w:lsdException w:name="Medium Shading 1 Accent 1" w:semiHidden="0" w:uiPriority="63" w:unhideWhenUsed="0"/>
-    <w:lsdException w:name="Medium Shading 2 Accent 1" w:semiHidden="0" w:uiPriority="64" w:unhideWhenUsed="0"/>
-    <w:lsdException w:name="Medium List 1 Accent 1" w:semiHidden="0" w:uiPriority="65" w:unhideWhenUsed="0"/>
-    <w:lsdException w:name="Revision" w:unhideWhenUsed="0"/>
-    <w:lsdException w:name="List Paragraph" w:semiHidden="0" w:uiPriority="34" w:unhideWhenUsed="0" w:qFormat="1"/>
-    <w:lsdException w:name="Quote" w:semiHidden="0" w:uiPriority="29" w:unhideWhenUsed="0" w:qFormat="1"/>
-    <w:lsdException w:name="Intense Quote" w:semiHidden="0" w:uiPriority="30" w:unhideWhenUsed="0" w:qFormat="1"/>
-    <w:lsdException w:name="Medium List 2 Accent 1" w:semiHidden="0" w:uiPriority="66" w:unhideWhenUsed="0"/>
-    <w:lsdException w:name="Medium Grid 1 Accent 1" w:semiHidden="0" w:uiPriority="67" w:unhideWhenUsed="0"/>
-    <w:lsdException w:name="Medium Grid 2 Accent 1" w:semiHidden="0" w:uiPriority="68" w:unhideWhenUsed="0"/>
-    <w:lsdException w:name="Medium Grid 3 Accent 1" w:semiHidden="0" w:uiPriority="69" w:unhideWhenUsed="0"/>
-    <w:lsdException w:name="Dark List Accent 1" w:semiHidden="0" w:uiPriority="70" w:unhideWhenUsed="0"/>
-    <w:lsdException w:name="Colorful Shading Accent 1" w:semiHidden="0" w:uiPriority="71" w:unhideWhenUsed="0"/>
-    <w:lsdException w:name="Colorful List Accent 1" w:semiHidden="0" w:uiPriority="72" w:unhideWhenUsed="0"/>
-    <w:lsdException w:name="Colorful Grid Accent 1" w:semiHidden="0" w:uiPriority="73" w:unhideWhenUsed="0"/>
-    <w:lsdException w:name="Light Shading Accent 2" w:semiHidden="0" w:uiPriority="60" w:unhideWhenUsed="0"/>
-    <w:lsdException w:name="Light List Accent 2" w:semiHidden="0" w:uiPriority="61" w:unhideWhenUsed="0"/>
-    <w:lsdException w:name="Light Grid Accent 2" w:semiHidden="0" w:uiPriority="62" w:unhideWhenUsed="0"/>
-    <w:lsdException w:name="Medium Shading 1 Accent 2" w:semiHidden="0" w:uiPriority="63" w:unhideWhenUsed="0"/>
-    <w:lsdException w:name="Medium Shading 2 Accent 2" w:semiHidden="0" w:uiPriority="64" w:unhideWhenUsed="0"/>
-    <w:lsdException w:name="Medium List 1 Accent 2" w:semiHidden="0" w:uiPriority="65" w:unhideWhenUsed="0"/>
-    <w:lsdException w:name="Medium List 2 Accent 2" w:semiHidden="0" w:uiPriority="66" w:unhideWhenUsed="0"/>
-    <w:lsdException w:name="Medium Grid 1 Accent 2" w:semiHidden="0" w:uiPriority="67" w:unhideWhenUsed="0"/>
-    <w:lsdException w:name="Medium Grid 2 Accent 2" w:semiHidden="0" w:uiPriority="68" w:unhideWhenUsed="0"/>
-    <w:lsdException w:name="Medium Grid 3 Accent 2" w:semiHidden="0" w:uiPriority="69" w:unhideWhenUsed="0"/>
-    <w:lsdException w:name="Dark List Accent 2" w:semiHidden="0" w:uiPriority="70" w:unhideWhenUsed="0"/>
-    <w:lsdException w:name="Colorful Shading Accent 2" w:semiHidden="0" w:uiPriority="71" w:unhideWhenUsed="0"/>
-    <w:lsdException w:name="Colorful List Accent 2" w:semiHidden="0" w:uiPriority="72" w:unhideWhenUsed="0"/>
-    <w:lsdException w:name="Colorful Grid Accent 2" w:semiHidden="0" w:uiPriority="73" w:unhideWhenUsed="0"/>
-    <w:lsdException w:name="Light Shading Accent 3" w:semiHidden="0" w:uiPriority="60" w:unhideWhenUsed="0"/>
-    <w:lsdException w:name="Light List Accent 3" w:semiHidden="0" w:uiPriority="61" w:unhideWhenUsed="0"/>
-    <w:lsdException w:name="Light Grid Accent 3" w:semiHidden="0" w:uiPriority="62" w:unhideWhenUsed="0"/>
-    <w:lsdException w:name="Medium Shading 1 Accent 3" w:semiHidden="0" w:uiPriority="63" w:unhideWhenUsed="0"/>
-    <w:lsdException w:name="Medium Shading 2 Accent 3" w:semiHidden="0" w:uiPriority="64" w:unhideWhenUsed="0"/>
-    <w:lsdException w:name="Medium List 1 Accent 3" w:semiHidden="0" w:uiPriority="65" w:unhideWhenUsed="0"/>
-    <w:lsdException w:name="Medium List 2 Accent 3" w:semiHidden="0" w:uiPriority="66" w:unhideWhenUsed="0"/>
-    <w:lsdException w:name="Medium Grid 1 Accent 3" w:semiHidden="0" w:uiPriority="67" w:unhideWhenUsed="0"/>
-    <w:lsdException w:name="Medium Grid 2 Accent 3" w:semiHidden="0" w:uiPriority="68" w:unhideWhenUsed="0"/>
-    <w:lsdException w:name="Medium Grid 3 Accent 3" w:semiHidden="0" w:uiPriority="69" w:unhideWhenUsed="0"/>
-    <w:lsdException w:name="Dark List Accent 3" w:semiHidden="0" w:uiPriority="70" w:unhideWhenUsed="0"/>
-    <w:lsdException w:name="Colorful Shading Accent 3" w:semiHidden="0" w:uiPriority="71" w:unhideWhenUsed="0"/>
-    <w:lsdException w:name="Colorful List Accent 3" w:semiHidden="0" w:uiPriority="72" w:unhideWhenUsed="0"/>
-    <w:lsdException w:name="Colorful Grid Accent 3" w:semiHidden="0" w:uiPriority="73" w:unhideWhenUsed="0"/>
-    <w:lsdException w:name="Light Shading Accent 4" w:semiHidden="0" w:uiPriority="60" w:unhideWhenUsed="0"/>
-    <w:lsdException w:name="Light List Accent 4" w:semiHidden="0" w:uiPriority="61" w:unhideWhenUsed="0"/>
-    <w:lsdException w:name="Light Grid Accent 4" w:semiHidden="0" w:uiPriority="62" w:unhideWhenUsed="0"/>
-    <w:lsdException w:name="Medium Shading 1 Accent 4" w:semiHidden="0" w:uiPriority="63" w:unhideWhenUsed="0"/>
-    <w:lsdException w:name="Medium Shading 2 Accent 4" w:semiHidden="0" w:uiPriority="64" w:unhideWhenUsed="0"/>
-    <w:lsdException w:name="Medium List 1 Accent 4" w:semiHidden="0" w:uiPriority="65" w:unhideWhenUsed="0"/>
-    <w:lsdException w:name="Medium List 2 Accent 4" w:semiHidden="0" w:uiPriority="66" w:unhideWhenUsed="0"/>
-    <w:lsdException w:name="Medium Grid 1 Accent 4" w:semiHidden="0" w:uiPriority="67" w:unhideWhenUsed="0"/>
-    <w:lsdException w:name="Medium Grid 2 Accent 4" w:semiHidden="0" w:uiPriority="68" w:unhideWhenUsed="0"/>
-    <w:lsdException w:name="Medium Grid 3 Accent 4" w:semiHidden="0" w:uiPriority="69" w:unhideWhenUsed="0"/>
-    <w:lsdException w:name="Dark List Accent 4" w:semiHidden="0" w:uiPriority="70" w:unhideWhenUsed="0"/>
-    <w:lsdException w:name="Colorful Shading Accent 4" w:semiHidden="0" w:uiPriority="71" w:unhideWhenUsed="0"/>
-    <w:lsdException w:name="Colorful List Accent 4" w:semiHidden="0" w:uiPriority="72" w:unhideWhenUsed="0"/>
-    <w:lsdException w:name="Colorful Grid Accent 4" w:semiHidden="0" w:uiPriority="73" w:unhideWhenUsed="0"/>
-    <w:lsdException w:name="Light Shading Accent 5" w:semiHidden="0" w:uiPriority="60" w:unhideWhenUsed="0"/>
-    <w:lsdException w:name="Light List Accent 5" w:semiHidden="0" w:uiPriority="61" w:unhideWhenUsed="0"/>
-    <w:lsdException w:name="Light Grid Accent 5" w:semiHidden="0" w:uiPriority="62" w:unhideWhenUsed="0"/>
-    <w:lsdException w:name="Medium Shading 1 Accent 5" w:semiHidden="0" w:uiPriority="63" w:unhideWhenUsed="0"/>
-    <w:lsdException w:name="Medium Shading 2 Accent 5" w:semiHidden="0" w:uiPriority="64" w:unhideWhenUsed="0"/>
-    <w:lsdException w:name="Medium List 1 Accent 5" w:semiHidden="0" w:uiPriority="65" w:unhideWhenUsed="0"/>
-    <w:lsdException w:name="Medium List 2 Accent 5" w:semiHidden="0" w:uiPriority="66" w:unhideWhenUsed="0"/>
-    <w:lsdException w:name="Medium Grid 1 Accent 5" w:semiHidden="0" w:uiPriority="67" w:unhideWhenUsed="0"/>
-    <w:lsdException w:name="Medium Grid 2 Accent 5" w:semiHidden="0" w:uiPriority="68" w:unhideWhenUsed="0"/>
-    <w:lsdException w:name="Medium Grid 3 Accent 5" w:semiHidden="0" w:uiPriority="69" w:unhideWhenUsed="0"/>
-    <w:lsdException w:name="Dark List Accent 5" w:semiHidden="0" w:uiPriority="70" w:unhideWhenUsed="0"/>
-    <w:lsdException w:name="Colorful Shading Accent 5" w:semiHidden="0" w:uiPriority="71" w:unhideWhenUsed="0"/>
-    <w:lsdException w:name="Colorful List Accent 5" w:semiHidden="0" w:uiPriority="72" w:unhideWhenUsed="0"/>
-    <w:lsdException w:name="Colorful Grid Accent 5" w:semiHidden="0" w:uiPriority="73" w:unhideWhenUsed="0"/>
-    <w:lsdException w:name="Light Shading Accent 6" w:semiHidden="0" w:uiPriority="60" w:unhideWhenUsed="0"/>
-    <w:lsdException w:name="Light List Accent 6" w:semiHidden="0" w:uiPriority="61" w:unhideWhenUsed="0"/>
-    <w:lsdException w:name="Light Grid Accent 6" w:semiHidden="0" w:uiPriority="62" w:unhideWhenUsed="0"/>
-    <w:lsdException w:name="Medium Shading 1 Accent 6" w:semiHidden="0" w:uiPriority="63" w:unhideWhenUsed="0"/>
-    <w:lsdException w:name="Medium Shading 2 Accent 6" w:semiHidden="0" w:uiPriority="64" w:unhideWhenUsed="0"/>
-    <w:lsdException w:name="Medium List 1 Accent 6" w:semiHidden="0" w:uiPriority="65" w:unhideWhenUsed="0"/>
-    <w:lsdException w:name="Medium List 2 Accent 6" w:semiHidden="0" w:uiPriority="66" w:unhideWhenUsed="0"/>
-    <w:lsdException w:name="Medium Grid 1 Accent 6" w:semiHidden="0" w:uiPriority="67" w:unhideWhenUsed="0"/>
-    <w:lsdException w:name="Medium Grid 2 Accent 6" w:semiHidden="0" w:uiPriority="68" w:unhideWhenUsed="0"/>
-    <w:lsdException w:name="Medium Grid 3 Accent 6" w:semiHidden="0" w:uiPriority="69" w:unhideWhenUsed="0"/>
-    <w:lsdException w:name="Dark List Accent 6" w:semiHidden="0" w:uiPriority="70" w:unhideWhenUsed="0"/>
-    <w:lsdException w:name="Colorful Shading Accent 6" w:semiHidden="0" w:uiPriority="71" w:unhideWhenUsed="0"/>
-    <w:lsdException w:name="Colorful List Accent 6" w:semiHidden="0" w:uiPriority="72" w:unhideWhenUsed="0"/>
-    <w:lsdException w:name="Colorful Grid Accent 6" w:semiHidden="0" w:uiPriority="73" w:unhideWhenUsed="0"/>
-    <w:lsdException w:name="Subtle Emphasis" w:semiHidden="0" w:uiPriority="19" w:unhideWhenUsed="0" w:qFormat="1"/>
-    <w:lsdException w:name="Intense Emphasis" w:semiHidden="0" w:uiPriority="21" w:unhideWhenUsed="0" w:qFormat="1"/>
-    <w:lsdException w:name="Subtle Reference" w:semiHidden="0" w:uiPriority="31" w:unhideWhenUsed="0" w:qFormat="1"/>
-    <w:lsdException w:name="Intense Reference" w:semiHidden="0" w:uiPriority="32" w:unhideWhenUsed="0" w:qFormat="1"/>
-    <w:lsdException w:name="Book Title" w:semiHidden="0" w:uiPriority="33" w:unhideWhenUsed="0" w:qFormat="1"/>
-    <w:lsdException w:name="Bibliography" w:uiPriority="37"/>
-    <w:lsdException w:name="TOC Heading" w:uiPriority="39" w:qFormat="1"/>
-  </w:latentStyles>
-  <w:style w:type="paragraph" w:default="1" w:styleId="Normal">
-    <w:name w:val="Normal"/>
-    <w:qFormat/>
-  </w:style>
-  <w:style w:type="character" w:default="1" w:styleId="Fontepargpadro">
-    <w:name w:val="Default Paragraph Font"/>
-    <w:uiPriority w:val="1"/>
-    <w:semiHidden/>
-    <w:unhideWhenUsed/>
-  </w:style>
-  <w:style w:type="table" w:default="1" w:styleId="Tabelanormal">
-    <w:name w:val="Normal Table"/>
-    <w:uiPriority w:val="99"/>
-    <w:semiHidden/>
-    <w:unhideWhenUsed/>
-    <w:tblPr>
-      <w:tblInd w:w="0" w:type="dxa"/>
-      <w:tblCellMar>
-        <w:top w:w="0" w:type="dxa"/>
-        <w:left w:w="108" w:type="dxa"/>
-        <w:bottom w:w="0" w:type="dxa"/>
-        <w:right w:w="108" w:type="dxa"/>
-      </w:tblCellMar>
-    </w:tblPr>
-  </w:style>
-  <w:style w:type="numbering" w:default="1" w:styleId="Semlista">
-    <w:name w:val="No List"/>
-    <w:uiPriority w:val="99"/>
-    <w:semiHidden/>
-    <w:unhideWhenUsed/>
   </w:style>
 </w:styles>
 </file>

</xml_diff>